<commit_message>
Changes made to the word document according to the progress of our work.
</commit_message>
<xml_diff>
--- a/Project Proposal_Team06.docx
+++ b/Project Proposal_Team06.docx
@@ -1,6 +1,6 @@
 
 <file path=word/document.xml><?xml version="1.0" encoding="utf-8"?>
-<w:document xmlns:wpc="http://schemas.microsoft.com/office/word/2010/wordprocessingCanvas" xmlns:cx="http://schemas.microsoft.com/office/drawing/2014/chartex" xmlns:cx1="http://schemas.microsoft.com/office/drawing/2015/9/8/chartex" xmlns:mc="http://schemas.openxmlformats.org/markup-compatibility/2006" xmlns:o="urn:schemas-microsoft-com:office:office" xmlns:r="http://schemas.openxmlformats.org/officeDocument/2006/relationships" xmlns:m="http://schemas.openxmlformats.org/officeDocument/2006/math" xmlns:v="urn:schemas-microsoft-com:vml" xmlns:wp14="http://schemas.microsoft.com/office/word/2010/wordprocessingDrawing" xmlns:wp="http://schemas.openxmlformats.org/drawingml/2006/wordprocessingDrawing" xmlns:w10="urn:schemas-microsoft-com:office:word" xmlns:w="http://schemas.openxmlformats.org/wordprocessingml/2006/main" xmlns:w14="http://schemas.microsoft.com/office/word/2010/wordml" xmlns:w15="http://schemas.microsoft.com/office/word/2012/wordml" xmlns:w16se="http://schemas.microsoft.com/office/word/2015/wordml/symex" xmlns:wpg="http://schemas.microsoft.com/office/word/2010/wordprocessingGroup" xmlns:wpi="http://schemas.microsoft.com/office/word/2010/wordprocessingInk" xmlns:wne="http://schemas.microsoft.com/office/word/2006/wordml" xmlns:wps="http://schemas.microsoft.com/office/word/2010/wordprocessingShape" mc:Ignorable="w14 w15 w16se wp14">
+<w:document xmlns:wpc="http://schemas.microsoft.com/office/word/2010/wordprocessingCanvas" xmlns:cx="http://schemas.microsoft.com/office/drawing/2014/chartex" xmlns:cx1="http://schemas.microsoft.com/office/drawing/2015/9/8/chartex" xmlns:cx2="http://schemas.microsoft.com/office/drawing/2015/10/21/chartex" xmlns:cx3="http://schemas.microsoft.com/office/drawing/2016/5/9/chartex" xmlns:cx4="http://schemas.microsoft.com/office/drawing/2016/5/10/chartex" xmlns:cx5="http://schemas.microsoft.com/office/drawing/2016/5/11/chartex" xmlns:cx6="http://schemas.microsoft.com/office/drawing/2016/5/12/chartex" xmlns:cx7="http://schemas.microsoft.com/office/drawing/2016/5/13/chartex" xmlns:cx8="http://schemas.microsoft.com/office/drawing/2016/5/14/chartex" xmlns:mc="http://schemas.openxmlformats.org/markup-compatibility/2006" xmlns:aink="http://schemas.microsoft.com/office/drawing/2016/ink" xmlns:am3d="http://schemas.microsoft.com/office/drawing/2017/model3d" xmlns:o="urn:schemas-microsoft-com:office:office" xmlns:r="http://schemas.openxmlformats.org/officeDocument/2006/relationships" xmlns:m="http://schemas.openxmlformats.org/officeDocument/2006/math" xmlns:v="urn:schemas-microsoft-com:vml" xmlns:wp14="http://schemas.microsoft.com/office/word/2010/wordprocessingDrawing" xmlns:wp="http://schemas.openxmlformats.org/drawingml/2006/wordprocessingDrawing" xmlns:w10="urn:schemas-microsoft-com:office:word" xmlns:w="http://schemas.openxmlformats.org/wordprocessingml/2006/main" xmlns:w14="http://schemas.microsoft.com/office/word/2010/wordml" xmlns:w15="http://schemas.microsoft.com/office/word/2012/wordml" xmlns:w16cid="http://schemas.microsoft.com/office/word/2016/wordml/cid" xmlns:w16se="http://schemas.microsoft.com/office/word/2015/wordml/symex" xmlns:wpg="http://schemas.microsoft.com/office/word/2010/wordprocessingGroup" xmlns:wpi="http://schemas.microsoft.com/office/word/2010/wordprocessingInk" xmlns:wne="http://schemas.microsoft.com/office/word/2006/wordml" xmlns:wps="http://schemas.microsoft.com/office/word/2010/wordprocessingShape" mc:Ignorable="w14 w15 w16se w16cid wp14">
   <w:body>
     <w:p>
       <w:pPr>
@@ -93,7 +93,7 @@
             <w:sz w:val="28"/>
             <w:szCs w:val="28"/>
           </w:rPr>
-          <w:t>https://github.com/neeleshsaladi/Android-Project</w:t>
+          <w:t>https://github.com/neeleshsaladi/Be-Fit</w:t>
         </w:r>
       </w:hyperlink>
     </w:p>
@@ -138,1513 +138,1549 @@
           <w:szCs w:val="28"/>
         </w:rPr>
       </w:pPr>
-      <w:proofErr w:type="spellStart"/>
       <w:r>
         <w:rPr>
           <w:rFonts w:ascii="Times New Roman" w:hAnsi="Times New Roman" w:cs="Times New Roman"/>
           <w:sz w:val="28"/>
           <w:szCs w:val="28"/>
         </w:rPr>
-        <w:t>Neelesh</w:t>
-      </w:r>
-      <w:proofErr w:type="spellEnd"/>
-      <w:r>
+        <w:t>Neelesh Saladi</w:t>
+      </w:r>
+    </w:p>
+    <w:p>
+      <w:pPr>
         <w:rPr>
           <w:rFonts w:ascii="Times New Roman" w:hAnsi="Times New Roman" w:cs="Times New Roman"/>
           <w:sz w:val="28"/>
           <w:szCs w:val="28"/>
         </w:rPr>
-        <w:t xml:space="preserve"> </w:t>
-      </w:r>
-      <w:proofErr w:type="spellStart"/>
+      </w:pPr>
       <w:r>
         <w:rPr>
           <w:rFonts w:ascii="Times New Roman" w:hAnsi="Times New Roman" w:cs="Times New Roman"/>
           <w:sz w:val="28"/>
           <w:szCs w:val="28"/>
         </w:rPr>
-        <w:t>Saladi</w:t>
-      </w:r>
-      <w:proofErr w:type="spellEnd"/>
-    </w:p>
-    <w:p>
-      <w:pPr>
+        <w:t>Ravi</w:t>
+      </w:r>
+      <w:r>
         <w:rPr>
           <w:rFonts w:ascii="Times New Roman" w:hAnsi="Times New Roman" w:cs="Times New Roman"/>
           <w:sz w:val="28"/>
           <w:szCs w:val="28"/>
         </w:rPr>
-      </w:pPr>
+        <w:t xml:space="preserve"> C</w:t>
+      </w:r>
       <w:r>
         <w:rPr>
           <w:rFonts w:ascii="Times New Roman" w:hAnsi="Times New Roman" w:cs="Times New Roman"/>
           <w:sz w:val="28"/>
           <w:szCs w:val="28"/>
         </w:rPr>
-        <w:t>Ravi</w:t>
-      </w:r>
-      <w:r>
+        <w:t>hander Reddy Goli</w:t>
+      </w:r>
+    </w:p>
+    <w:p>
+      <w:pPr>
         <w:rPr>
           <w:rFonts w:ascii="Times New Roman" w:hAnsi="Times New Roman" w:cs="Times New Roman"/>
           <w:sz w:val="28"/>
           <w:szCs w:val="28"/>
         </w:rPr>
-        <w:t xml:space="preserve"> </w:t>
-      </w:r>
-      <w:proofErr w:type="spellStart"/>
+      </w:pPr>
       <w:r>
         <w:rPr>
           <w:rFonts w:ascii="Times New Roman" w:hAnsi="Times New Roman" w:cs="Times New Roman"/>
           <w:sz w:val="28"/>
           <w:szCs w:val="28"/>
         </w:rPr>
-        <w:t>C</w:t>
-      </w:r>
-      <w:r>
+        <w:t>Rohitha Reddy Meda</w:t>
+      </w:r>
+    </w:p>
+    <w:p>
+      <w:pPr>
         <w:rPr>
           <w:rFonts w:ascii="Times New Roman" w:hAnsi="Times New Roman" w:cs="Times New Roman"/>
           <w:sz w:val="28"/>
           <w:szCs w:val="28"/>
         </w:rPr>
-        <w:t>hander</w:t>
-      </w:r>
-      <w:proofErr w:type="spellEnd"/>
+      </w:pPr>
       <w:r>
         <w:rPr>
           <w:rFonts w:ascii="Times New Roman" w:hAnsi="Times New Roman" w:cs="Times New Roman"/>
           <w:sz w:val="28"/>
           <w:szCs w:val="28"/>
         </w:rPr>
-        <w:t xml:space="preserve"> Reddy </w:t>
-      </w:r>
-      <w:proofErr w:type="spellStart"/>
-      <w:r>
-        <w:rPr>
-          <w:rFonts w:ascii="Times New Roman" w:hAnsi="Times New Roman" w:cs="Times New Roman"/>
+        <w:t>Sai Rohith Gorla</w:t>
+      </w:r>
+    </w:p>
+    <w:p>
+      <w:pPr>
+        <w:jc w:val="both"/>
+        <w:rPr>
+          <w:rFonts w:ascii="Times New Roman" w:hAnsi="Times New Roman" w:cs="Times New Roman"/>
+          <w:sz w:val="24"/>
+          <w:szCs w:val="24"/>
+        </w:rPr>
+      </w:pPr>
+      <w:r>
+        <w:rPr>
+          <w:rFonts w:ascii="Times New Roman" w:hAnsi="Times New Roman" w:cs="Times New Roman"/>
+          <w:b/>
           <w:sz w:val="28"/>
           <w:szCs w:val="28"/>
-        </w:rPr>
-        <w:t>Goli</w:t>
-      </w:r>
-      <w:proofErr w:type="spellEnd"/>
-    </w:p>
-    <w:p>
-      <w:pPr>
-        <w:rPr>
-          <w:rFonts w:ascii="Times New Roman" w:hAnsi="Times New Roman" w:cs="Times New Roman"/>
+          <w:u w:val="single"/>
+        </w:rPr>
+        <w:t>Project problem/issue:</w:t>
+      </w:r>
+      <w:r>
+        <w:rPr>
+          <w:rFonts w:ascii="Times New Roman" w:hAnsi="Times New Roman" w:cs="Times New Roman"/>
+          <w:b/>
           <w:sz w:val="28"/>
           <w:szCs w:val="28"/>
         </w:rPr>
-      </w:pPr>
-      <w:r>
-        <w:rPr>
-          <w:rFonts w:ascii="Times New Roman" w:hAnsi="Times New Roman" w:cs="Times New Roman"/>
+        <w:t xml:space="preserve"> </w:t>
+      </w:r>
+      <w:r>
+        <w:rPr>
+          <w:rFonts w:ascii="Times New Roman" w:hAnsi="Times New Roman" w:cs="Times New Roman"/>
+          <w:bCs/>
+          <w:sz w:val="24"/>
+          <w:szCs w:val="24"/>
+        </w:rPr>
+        <w:t>I</w:t>
+      </w:r>
+      <w:r>
+        <w:rPr>
+          <w:rFonts w:ascii="Times New Roman" w:hAnsi="Times New Roman" w:cs="Times New Roman"/>
+          <w:sz w:val="24"/>
+          <w:szCs w:val="24"/>
+        </w:rPr>
+        <w:t>n the current time</w:t>
+      </w:r>
+      <w:r>
+        <w:rPr>
+          <w:rFonts w:ascii="Times New Roman" w:hAnsi="Times New Roman" w:cs="Times New Roman"/>
+          <w:sz w:val="24"/>
+          <w:szCs w:val="24"/>
+        </w:rPr>
+        <w:t xml:space="preserve"> of pandemic </w:t>
+      </w:r>
+      <w:r>
+        <w:rPr>
+          <w:rFonts w:ascii="Times New Roman" w:hAnsi="Times New Roman" w:cs="Times New Roman"/>
+          <w:sz w:val="24"/>
+          <w:szCs w:val="24"/>
+        </w:rPr>
+        <w:t xml:space="preserve">it is very </w:t>
+      </w:r>
+      <w:r>
+        <w:rPr>
+          <w:rFonts w:ascii="Times New Roman" w:hAnsi="Times New Roman" w:cs="Times New Roman"/>
+          <w:sz w:val="24"/>
+          <w:szCs w:val="24"/>
+        </w:rPr>
+        <w:t>difficult</w:t>
+      </w:r>
+      <w:r>
+        <w:rPr>
+          <w:rFonts w:ascii="Times New Roman" w:hAnsi="Times New Roman" w:cs="Times New Roman"/>
+          <w:sz w:val="24"/>
+          <w:szCs w:val="24"/>
+        </w:rPr>
+        <w:t xml:space="preserve"> for people to go to gym</w:t>
+      </w:r>
+      <w:r>
+        <w:rPr>
+          <w:rFonts w:ascii="Times New Roman" w:hAnsi="Times New Roman" w:cs="Times New Roman"/>
+          <w:sz w:val="24"/>
+          <w:szCs w:val="24"/>
+        </w:rPr>
+        <w:t xml:space="preserve"> and </w:t>
+      </w:r>
+      <w:r>
+        <w:rPr>
+          <w:rFonts w:ascii="Times New Roman" w:hAnsi="Times New Roman" w:cs="Times New Roman"/>
+          <w:sz w:val="24"/>
+          <w:szCs w:val="24"/>
+        </w:rPr>
+        <w:t xml:space="preserve">also take precautions of </w:t>
+      </w:r>
+      <w:r>
+        <w:rPr>
+          <w:rFonts w:ascii="Times New Roman" w:hAnsi="Times New Roman" w:cs="Times New Roman"/>
+          <w:sz w:val="24"/>
+          <w:szCs w:val="24"/>
+        </w:rPr>
+        <w:t>COVID</w:t>
+      </w:r>
+      <w:r>
+        <w:rPr>
+          <w:rFonts w:ascii="Times New Roman" w:hAnsi="Times New Roman" w:cs="Times New Roman"/>
+          <w:sz w:val="24"/>
+          <w:szCs w:val="24"/>
+        </w:rPr>
+        <w:t>19</w:t>
+      </w:r>
+      <w:r>
+        <w:rPr>
+          <w:rFonts w:ascii="Times New Roman" w:hAnsi="Times New Roman" w:cs="Times New Roman"/>
+          <w:sz w:val="24"/>
+          <w:szCs w:val="24"/>
+        </w:rPr>
+        <w:t xml:space="preserve"> Pandemic. To overcome this problem we are proposing this application</w:t>
+      </w:r>
+      <w:r>
+        <w:rPr>
+          <w:rFonts w:ascii="Times New Roman" w:hAnsi="Times New Roman" w:cs="Times New Roman"/>
+          <w:sz w:val="24"/>
+          <w:szCs w:val="24"/>
+        </w:rPr>
+        <w:t xml:space="preserve"> </w:t>
+      </w:r>
+      <w:r>
+        <w:rPr>
+          <w:rFonts w:ascii="Times New Roman" w:hAnsi="Times New Roman" w:cs="Times New Roman"/>
+          <w:b/>
+          <w:bCs/>
+          <w:sz w:val="24"/>
+          <w:szCs w:val="24"/>
+        </w:rPr>
+        <w:t>Be</w:t>
+      </w:r>
+      <w:r>
+        <w:rPr>
+          <w:rFonts w:ascii="Times New Roman" w:hAnsi="Times New Roman" w:cs="Times New Roman"/>
+          <w:b/>
+          <w:bCs/>
+          <w:sz w:val="24"/>
+          <w:szCs w:val="24"/>
+        </w:rPr>
+        <w:t xml:space="preserve"> </w:t>
+      </w:r>
+      <w:r>
+        <w:rPr>
+          <w:rFonts w:ascii="Times New Roman" w:hAnsi="Times New Roman" w:cs="Times New Roman"/>
+          <w:b/>
+          <w:bCs/>
+          <w:sz w:val="24"/>
+          <w:szCs w:val="24"/>
+        </w:rPr>
+        <w:t>Fit</w:t>
+      </w:r>
+      <w:r>
+        <w:rPr>
+          <w:rFonts w:ascii="Times New Roman" w:hAnsi="Times New Roman" w:cs="Times New Roman"/>
+          <w:sz w:val="24"/>
+          <w:szCs w:val="24"/>
+        </w:rPr>
+        <w:t>.</w:t>
+      </w:r>
+    </w:p>
+    <w:p>
+      <w:pPr>
+        <w:jc w:val="both"/>
+        <w:rPr>
+          <w:rFonts w:ascii="Times New Roman" w:hAnsi="Times New Roman" w:cs="Times New Roman"/>
+          <w:sz w:val="24"/>
+          <w:szCs w:val="24"/>
+        </w:rPr>
+      </w:pPr>
+      <w:r>
+        <w:rPr>
+          <w:rFonts w:ascii="Times New Roman" w:eastAsia="Times New Roman" w:hAnsi="Times New Roman" w:cs="Times New Roman"/>
+          <w:b/>
+          <w:bCs/>
+          <w:color w:val="24292E"/>
+          <w:sz w:val="24"/>
+          <w:szCs w:val="24"/>
+        </w:rPr>
+        <w:t>Be Fit</w:t>
+      </w:r>
+      <w:r>
+        <w:rPr>
+          <w:rFonts w:ascii="Times New Roman" w:eastAsia="Times New Roman" w:hAnsi="Times New Roman" w:cs="Times New Roman"/>
+          <w:color w:val="24292E"/>
+          <w:sz w:val="24"/>
+          <w:szCs w:val="24"/>
+        </w:rPr>
+        <w:t xml:space="preserve"> is a Android application which helps us in pre-booking the time slots for different exercise routines that are offered in the gym, In the current times of covid19 kind of situations people are more worried about their health and safety, So if they have option to pre book the slot in gym in which there will be limited number of people and </w:t>
+      </w:r>
+      <w:r>
+        <w:rPr>
+          <w:rFonts w:ascii="Times New Roman" w:eastAsia="Times New Roman" w:hAnsi="Times New Roman" w:cs="Times New Roman"/>
+          <w:color w:val="24292E"/>
+          <w:sz w:val="24"/>
+          <w:szCs w:val="24"/>
+        </w:rPr>
+        <w:t xml:space="preserve">also </w:t>
+      </w:r>
+      <w:r>
+        <w:rPr>
+          <w:rFonts w:ascii="Times New Roman" w:hAnsi="Times New Roman" w:cs="Times New Roman"/>
+          <w:sz w:val="24"/>
+          <w:szCs w:val="24"/>
+        </w:rPr>
+        <w:t xml:space="preserve">Users can also get to choose various kind of “Exercise Routines” schedule them with appropriate times </w:t>
+      </w:r>
+      <w:r>
+        <w:rPr>
+          <w:rFonts w:ascii="Times New Roman" w:eastAsia="Times New Roman" w:hAnsi="Times New Roman" w:cs="Times New Roman"/>
+          <w:color w:val="24292E"/>
+          <w:sz w:val="24"/>
+          <w:szCs w:val="24"/>
+        </w:rPr>
+        <w:t>it</w:t>
+      </w:r>
+      <w:r>
+        <w:rPr>
+          <w:rFonts w:ascii="Times New Roman" w:eastAsia="Times New Roman" w:hAnsi="Times New Roman" w:cs="Times New Roman"/>
+          <w:color w:val="24292E"/>
+          <w:sz w:val="24"/>
+          <w:szCs w:val="24"/>
+        </w:rPr>
+        <w:t xml:space="preserve"> help</w:t>
+      </w:r>
+      <w:r>
+        <w:rPr>
+          <w:rFonts w:ascii="Times New Roman" w:eastAsia="Times New Roman" w:hAnsi="Times New Roman" w:cs="Times New Roman"/>
+          <w:color w:val="24292E"/>
+          <w:sz w:val="24"/>
+          <w:szCs w:val="24"/>
+        </w:rPr>
+        <w:t>s</w:t>
+      </w:r>
+      <w:r>
+        <w:rPr>
+          <w:rFonts w:ascii="Times New Roman" w:eastAsia="Times New Roman" w:hAnsi="Times New Roman" w:cs="Times New Roman"/>
+          <w:color w:val="24292E"/>
+          <w:sz w:val="24"/>
+          <w:szCs w:val="24"/>
+        </w:rPr>
+        <w:t xml:space="preserve"> </w:t>
+      </w:r>
+      <w:r>
+        <w:rPr>
+          <w:rFonts w:ascii="Times New Roman" w:eastAsia="Times New Roman" w:hAnsi="Times New Roman" w:cs="Times New Roman"/>
+          <w:color w:val="24292E"/>
+          <w:sz w:val="24"/>
+          <w:szCs w:val="24"/>
+        </w:rPr>
+        <w:t xml:space="preserve">in </w:t>
+      </w:r>
+      <w:r>
+        <w:rPr>
+          <w:rFonts w:ascii="Times New Roman" w:eastAsia="Times New Roman" w:hAnsi="Times New Roman" w:cs="Times New Roman"/>
+          <w:color w:val="24292E"/>
+          <w:sz w:val="24"/>
+          <w:szCs w:val="24"/>
+        </w:rPr>
+        <w:t>assur</w:t>
+      </w:r>
+      <w:r>
+        <w:rPr>
+          <w:rFonts w:ascii="Times New Roman" w:eastAsia="Times New Roman" w:hAnsi="Times New Roman" w:cs="Times New Roman"/>
+          <w:color w:val="24292E"/>
+          <w:sz w:val="24"/>
+          <w:szCs w:val="24"/>
+        </w:rPr>
+        <w:t>ing</w:t>
+      </w:r>
+      <w:r>
+        <w:rPr>
+          <w:rFonts w:ascii="Times New Roman" w:eastAsia="Times New Roman" w:hAnsi="Times New Roman" w:cs="Times New Roman"/>
+          <w:color w:val="24292E"/>
+          <w:sz w:val="24"/>
+          <w:szCs w:val="24"/>
+        </w:rPr>
+        <w:t xml:space="preserve"> the safety</w:t>
+      </w:r>
+      <w:r>
+        <w:rPr>
+          <w:rFonts w:ascii="Times New Roman" w:eastAsia="Times New Roman" w:hAnsi="Times New Roman" w:cs="Times New Roman"/>
+          <w:color w:val="24292E"/>
+          <w:sz w:val="24"/>
+          <w:szCs w:val="24"/>
+        </w:rPr>
+        <w:t xml:space="preserve"> of the users</w:t>
+      </w:r>
+      <w:r>
+        <w:rPr>
+          <w:rFonts w:ascii="Times New Roman" w:eastAsia="Times New Roman" w:hAnsi="Times New Roman" w:cs="Times New Roman"/>
+          <w:color w:val="24292E"/>
+          <w:sz w:val="24"/>
+          <w:szCs w:val="24"/>
+        </w:rPr>
+        <w:t>.</w:t>
+      </w:r>
+    </w:p>
+    <w:p>
+      <w:pPr>
+        <w:jc w:val="both"/>
+        <w:rPr>
+          <w:rFonts w:ascii="Times New Roman" w:hAnsi="Times New Roman" w:cs="Times New Roman"/>
+          <w:sz w:val="24"/>
+          <w:szCs w:val="24"/>
+        </w:rPr>
+      </w:pPr>
+      <w:r>
+        <w:rPr>
+          <w:rFonts w:ascii="Times New Roman" w:hAnsi="Times New Roman" w:cs="Times New Roman"/>
+          <w:sz w:val="24"/>
+          <w:szCs w:val="24"/>
+        </w:rPr>
+        <w:t>Followed by that we</w:t>
+      </w:r>
+      <w:r>
+        <w:rPr>
+          <w:rFonts w:ascii="Times New Roman" w:hAnsi="Times New Roman" w:cs="Times New Roman"/>
+          <w:sz w:val="24"/>
+          <w:szCs w:val="24"/>
+        </w:rPr>
+        <w:t xml:space="preserve"> display</w:t>
+      </w:r>
+      <w:r>
+        <w:rPr>
+          <w:rFonts w:ascii="Times New Roman" w:hAnsi="Times New Roman" w:cs="Times New Roman"/>
+          <w:sz w:val="24"/>
+          <w:szCs w:val="24"/>
+        </w:rPr>
+        <w:t xml:space="preserve"> </w:t>
+      </w:r>
+      <w:r>
+        <w:rPr>
+          <w:rFonts w:ascii="Times New Roman" w:hAnsi="Times New Roman" w:cs="Times New Roman"/>
+          <w:sz w:val="24"/>
+          <w:szCs w:val="24"/>
+        </w:rPr>
+        <w:t xml:space="preserve">rate card as per their selection of which </w:t>
+      </w:r>
+      <w:r>
+        <w:rPr>
+          <w:rFonts w:ascii="Times New Roman" w:hAnsi="Times New Roman" w:cs="Times New Roman"/>
+          <w:sz w:val="24"/>
+          <w:szCs w:val="24"/>
+        </w:rPr>
+        <w:t>is</w:t>
+      </w:r>
+      <w:r>
+        <w:rPr>
+          <w:rFonts w:ascii="Times New Roman" w:hAnsi="Times New Roman" w:cs="Times New Roman"/>
+          <w:sz w:val="24"/>
+          <w:szCs w:val="24"/>
+        </w:rPr>
+        <w:t xml:space="preserve"> different for every exercise routine. Then customers can view the billing amount details and can pay them at the Gym at the end of every month.</w:t>
+      </w:r>
+    </w:p>
+    <w:p>
+      <w:pPr>
+        <w:jc w:val="both"/>
+        <w:rPr>
+          <w:rFonts w:ascii="Times New Roman" w:hAnsi="Times New Roman" w:cs="Times New Roman"/>
+          <w:sz w:val="24"/>
+          <w:szCs w:val="24"/>
+        </w:rPr>
+      </w:pPr>
+      <w:r>
+        <w:rPr>
+          <w:rFonts w:ascii="Times New Roman" w:hAnsi="Times New Roman" w:cs="Times New Roman"/>
+          <w:sz w:val="24"/>
+          <w:szCs w:val="24"/>
+        </w:rPr>
+        <w:t>This will also help</w:t>
+      </w:r>
+      <w:r>
+        <w:rPr>
+          <w:rFonts w:ascii="Times New Roman" w:hAnsi="Times New Roman" w:cs="Times New Roman"/>
+          <w:sz w:val="24"/>
+          <w:szCs w:val="24"/>
+        </w:rPr>
+        <w:t>’</w:t>
+      </w:r>
+      <w:r>
+        <w:rPr>
+          <w:rFonts w:ascii="Times New Roman" w:hAnsi="Times New Roman" w:cs="Times New Roman"/>
+          <w:sz w:val="24"/>
+          <w:szCs w:val="24"/>
+        </w:rPr>
+        <w:t xml:space="preserve">s the gym management in getting the information of people who are using the gym on a specific time </w:t>
+      </w:r>
+      <w:r>
+        <w:rPr>
+          <w:rFonts w:ascii="Times New Roman" w:hAnsi="Times New Roman" w:cs="Times New Roman"/>
+          <w:sz w:val="24"/>
+          <w:szCs w:val="24"/>
+        </w:rPr>
+        <w:t>So that they can use this information for notifying other people incase of a Covid19 positive situation for a certain customer who used the gym in that time slot.</w:t>
+      </w:r>
+    </w:p>
+    <w:p>
+      <w:pPr>
+        <w:jc w:val="both"/>
+        <w:rPr>
+          <w:rFonts w:ascii="Times New Roman" w:hAnsi="Times New Roman" w:cs="Times New Roman"/>
+          <w:b/>
           <w:sz w:val="28"/>
           <w:szCs w:val="28"/>
-        </w:rPr>
-        <w:t xml:space="preserve">Rohitha Reddy </w:t>
-      </w:r>
-      <w:proofErr w:type="spellStart"/>
-      <w:r>
-        <w:rPr>
-          <w:rFonts w:ascii="Times New Roman" w:hAnsi="Times New Roman" w:cs="Times New Roman"/>
+          <w:u w:val="single"/>
+        </w:rPr>
+      </w:pPr>
+      <w:r>
+        <w:rPr>
+          <w:rFonts w:ascii="Times New Roman" w:hAnsi="Times New Roman" w:cs="Times New Roman"/>
+          <w:b/>
           <w:sz w:val="28"/>
           <w:szCs w:val="28"/>
-        </w:rPr>
-        <w:t>Meda</w:t>
-      </w:r>
-      <w:proofErr w:type="spellEnd"/>
-    </w:p>
-    <w:p>
-      <w:pPr>
-        <w:rPr>
-          <w:rFonts w:ascii="Times New Roman" w:hAnsi="Times New Roman" w:cs="Times New Roman"/>
+          <w:u w:val="single"/>
+        </w:rPr>
+        <w:t>Activities and their Purpose:</w:t>
+      </w:r>
+    </w:p>
+    <w:p>
+      <w:pPr>
+        <w:jc w:val="both"/>
+        <w:rPr>
+          <w:rFonts w:ascii="Times New Roman" w:hAnsi="Times New Roman" w:cs="Times New Roman"/>
+          <w:sz w:val="24"/>
+          <w:szCs w:val="24"/>
+        </w:rPr>
+      </w:pPr>
+      <w:r>
+        <w:rPr>
+          <w:rFonts w:ascii="Times New Roman" w:hAnsi="Times New Roman" w:cs="Times New Roman"/>
+          <w:b/>
+          <w:sz w:val="24"/>
+          <w:szCs w:val="24"/>
+          <w:u w:val="single"/>
+        </w:rPr>
+        <w:t>Sign up Activity:</w:t>
+      </w:r>
+      <w:r>
+        <w:rPr>
+          <w:rFonts w:ascii="Times New Roman" w:hAnsi="Times New Roman" w:cs="Times New Roman"/>
+          <w:sz w:val="24"/>
+          <w:szCs w:val="24"/>
+        </w:rPr>
+        <w:t xml:space="preserve"> </w:t>
+      </w:r>
+    </w:p>
+    <w:p>
+      <w:pPr>
+        <w:jc w:val="both"/>
+        <w:rPr>
+          <w:rFonts w:ascii="Times New Roman" w:hAnsi="Times New Roman" w:cs="Times New Roman"/>
+          <w:sz w:val="24"/>
+          <w:szCs w:val="24"/>
+        </w:rPr>
+      </w:pPr>
+      <w:r>
+        <w:rPr>
+          <w:rFonts w:ascii="Times New Roman" w:hAnsi="Times New Roman" w:cs="Times New Roman"/>
+          <w:sz w:val="24"/>
+          <w:szCs w:val="24"/>
+        </w:rPr>
+        <w:t>In Sign Up, User has to provide his/her basic information such as Username</w:t>
+      </w:r>
+      <w:r>
+        <w:rPr>
+          <w:rFonts w:ascii="Times New Roman" w:hAnsi="Times New Roman" w:cs="Times New Roman"/>
+          <w:sz w:val="24"/>
+          <w:szCs w:val="24"/>
+        </w:rPr>
+        <w:t>, E-Mail,</w:t>
+      </w:r>
+      <w:r>
+        <w:rPr>
+          <w:rFonts w:ascii="Times New Roman" w:hAnsi="Times New Roman" w:cs="Times New Roman"/>
+          <w:sz w:val="24"/>
+          <w:szCs w:val="24"/>
+        </w:rPr>
+        <w:t xml:space="preserve"> Phone number,</w:t>
+      </w:r>
+      <w:r>
+        <w:rPr>
+          <w:rFonts w:ascii="Times New Roman" w:hAnsi="Times New Roman" w:cs="Times New Roman"/>
+          <w:sz w:val="24"/>
+          <w:szCs w:val="24"/>
+        </w:rPr>
+        <w:t xml:space="preserve"> Password.</w:t>
+      </w:r>
+      <w:r>
+        <w:rPr>
+          <w:rFonts w:ascii="Times New Roman" w:hAnsi="Times New Roman" w:cs="Times New Roman"/>
+          <w:sz w:val="24"/>
+          <w:szCs w:val="24"/>
+        </w:rPr>
+        <w:t xml:space="preserve"> By signing user can have easy </w:t>
+      </w:r>
+      <w:r>
+        <w:rPr>
+          <w:rFonts w:ascii="Times New Roman" w:hAnsi="Times New Roman" w:cs="Times New Roman"/>
+          <w:sz w:val="24"/>
+          <w:szCs w:val="24"/>
+        </w:rPr>
+        <w:t xml:space="preserve">and unlimited </w:t>
+      </w:r>
+      <w:r>
+        <w:rPr>
+          <w:rFonts w:ascii="Times New Roman" w:hAnsi="Times New Roman" w:cs="Times New Roman"/>
+          <w:sz w:val="24"/>
+          <w:szCs w:val="24"/>
+        </w:rPr>
+        <w:t>access to the application.</w:t>
+      </w:r>
+    </w:p>
+    <w:p>
+      <w:pPr>
+        <w:jc w:val="both"/>
+        <w:rPr>
+          <w:rFonts w:ascii="Times New Roman" w:hAnsi="Times New Roman" w:cs="Times New Roman"/>
+          <w:sz w:val="24"/>
+          <w:szCs w:val="24"/>
+        </w:rPr>
+      </w:pPr>
+      <w:r>
+        <w:rPr>
+          <w:rFonts w:ascii="Times New Roman" w:hAnsi="Times New Roman" w:cs="Times New Roman"/>
+          <w:b/>
+          <w:sz w:val="24"/>
+          <w:szCs w:val="24"/>
+          <w:u w:val="single"/>
+        </w:rPr>
+        <w:t>Login Activity:</w:t>
+      </w:r>
+      <w:r>
+        <w:rPr>
+          <w:rFonts w:ascii="Times New Roman" w:hAnsi="Times New Roman" w:cs="Times New Roman"/>
+          <w:sz w:val="24"/>
+          <w:szCs w:val="24"/>
+        </w:rPr>
+        <w:t xml:space="preserve"> </w:t>
+      </w:r>
+    </w:p>
+    <w:p>
+      <w:pPr>
+        <w:jc w:val="both"/>
+        <w:rPr>
+          <w:rFonts w:ascii="Times New Roman" w:hAnsi="Times New Roman" w:cs="Times New Roman"/>
+          <w:sz w:val="24"/>
+          <w:szCs w:val="24"/>
+        </w:rPr>
+      </w:pPr>
+      <w:r>
+        <w:rPr>
+          <w:rFonts w:ascii="Times New Roman" w:hAnsi="Times New Roman" w:cs="Times New Roman"/>
+          <w:sz w:val="24"/>
+          <w:szCs w:val="24"/>
+        </w:rPr>
+        <w:t xml:space="preserve">In login activity, </w:t>
+      </w:r>
+      <w:r>
+        <w:rPr>
+          <w:rFonts w:ascii="Times New Roman" w:hAnsi="Times New Roman" w:cs="Times New Roman"/>
+          <w:sz w:val="24"/>
+          <w:szCs w:val="24"/>
+        </w:rPr>
+        <w:t>user can login by entering his/her credentials to their registered account.</w:t>
+      </w:r>
+      <w:r>
+        <w:rPr>
+          <w:rFonts w:ascii="Times New Roman" w:hAnsi="Times New Roman" w:cs="Times New Roman"/>
+          <w:sz w:val="24"/>
+          <w:szCs w:val="24"/>
+        </w:rPr>
+        <w:t xml:space="preserve"> If the user was not able to login into the account by forgetting password, then they can reset their password by clicking on forgot password option and they will able to reset their password.</w:t>
+      </w:r>
+    </w:p>
+    <w:p>
+      <w:pPr>
+        <w:jc w:val="both"/>
+        <w:rPr>
+          <w:rFonts w:ascii="Times New Roman" w:hAnsi="Times New Roman" w:cs="Times New Roman"/>
+          <w:b/>
+          <w:sz w:val="24"/>
+          <w:szCs w:val="24"/>
+          <w:u w:val="single"/>
+        </w:rPr>
+      </w:pPr>
+    </w:p>
+    <w:p>
+      <w:pPr>
+        <w:jc w:val="both"/>
+        <w:rPr>
+          <w:rFonts w:ascii="Times New Roman" w:hAnsi="Times New Roman" w:cs="Times New Roman"/>
+          <w:bCs/>
+          <w:sz w:val="24"/>
+          <w:szCs w:val="24"/>
+        </w:rPr>
+      </w:pPr>
+      <w:r>
+        <w:rPr>
+          <w:rFonts w:ascii="Times New Roman" w:hAnsi="Times New Roman" w:cs="Times New Roman"/>
+          <w:b/>
+          <w:sz w:val="24"/>
+          <w:szCs w:val="24"/>
+          <w:u w:val="single"/>
+        </w:rPr>
+        <w:t>Forget Password Activity:</w:t>
+      </w:r>
+      <w:r>
+        <w:rPr>
+          <w:rFonts w:ascii="Times New Roman" w:hAnsi="Times New Roman" w:cs="Times New Roman"/>
+          <w:b/>
           <w:sz w:val="28"/>
           <w:szCs w:val="28"/>
-        </w:rPr>
-      </w:pPr>
-      <w:r>
-        <w:rPr>
-          <w:rFonts w:ascii="Times New Roman" w:hAnsi="Times New Roman" w:cs="Times New Roman"/>
-          <w:sz w:val="28"/>
-          <w:szCs w:val="28"/>
-        </w:rPr>
-        <w:t>Sai Rohith Gorla</w:t>
+          <w:u w:val="single"/>
+        </w:rPr>
+        <w:t xml:space="preserve"> </w:t>
+      </w:r>
+      <w:r>
+        <w:rPr>
+          <w:rFonts w:ascii="Times New Roman" w:hAnsi="Times New Roman" w:cs="Times New Roman"/>
+          <w:bCs/>
+          <w:sz w:val="24"/>
+          <w:szCs w:val="24"/>
+        </w:rPr>
+        <w:t>This activity helps User in changing their password.</w:t>
+      </w:r>
+    </w:p>
+    <w:p>
+      <w:pPr>
+        <w:jc w:val="both"/>
+        <w:rPr>
+          <w:rFonts w:ascii="Times New Roman" w:hAnsi="Times New Roman" w:cs="Times New Roman"/>
+        </w:rPr>
+      </w:pPr>
+      <w:r>
+        <w:rPr>
+          <w:rFonts w:ascii="Times New Roman" w:hAnsi="Times New Roman" w:cs="Times New Roman"/>
+          <w:b/>
+          <w:sz w:val="24"/>
+          <w:szCs w:val="24"/>
+          <w:u w:val="single"/>
+        </w:rPr>
+        <w:t>Dashboard Activity:</w:t>
+      </w:r>
+      <w:r>
+        <w:rPr>
+          <w:rFonts w:ascii="Times New Roman" w:hAnsi="Times New Roman" w:cs="Times New Roman"/>
+        </w:rPr>
+        <w:t xml:space="preserve"> </w:t>
+      </w:r>
+      <w:r>
+        <w:rPr>
+          <w:rFonts w:ascii="Times New Roman" w:hAnsi="Times New Roman" w:cs="Times New Roman"/>
+          <w:sz w:val="24"/>
+          <w:szCs w:val="24"/>
+        </w:rPr>
+        <w:t>In the</w:t>
+      </w:r>
+      <w:r>
+        <w:rPr>
+          <w:rFonts w:ascii="Times New Roman" w:hAnsi="Times New Roman" w:cs="Times New Roman"/>
+          <w:sz w:val="24"/>
+          <w:szCs w:val="24"/>
+        </w:rPr>
+        <w:t xml:space="preserve"> Dashboard activity we have added a BMI calculator and the Exercise Routine menu starts from the Gym.</w:t>
+      </w:r>
+    </w:p>
+    <w:p>
+      <w:pPr>
+        <w:jc w:val="both"/>
+        <w:rPr>
+          <w:rFonts w:ascii="Times New Roman" w:hAnsi="Times New Roman" w:cs="Times New Roman"/>
+          <w:sz w:val="24"/>
+          <w:szCs w:val="24"/>
+        </w:rPr>
+      </w:pPr>
+      <w:r>
+        <w:rPr>
+          <w:rFonts w:ascii="Times New Roman" w:hAnsi="Times New Roman" w:cs="Times New Roman"/>
+          <w:b/>
+          <w:sz w:val="24"/>
+          <w:szCs w:val="24"/>
+          <w:u w:val="single"/>
+        </w:rPr>
+        <w:t>Gym</w:t>
+      </w:r>
+      <w:r>
+        <w:rPr>
+          <w:rFonts w:ascii="Times New Roman" w:hAnsi="Times New Roman" w:cs="Times New Roman"/>
+          <w:b/>
+          <w:sz w:val="24"/>
+          <w:szCs w:val="24"/>
+          <w:u w:val="single"/>
+        </w:rPr>
+        <w:t xml:space="preserve"> Activity:</w:t>
+      </w:r>
+      <w:r>
+        <w:rPr>
+          <w:rFonts w:ascii="Times New Roman" w:hAnsi="Times New Roman" w:cs="Times New Roman"/>
+          <w:sz w:val="24"/>
+          <w:szCs w:val="24"/>
+        </w:rPr>
+        <w:t xml:space="preserve"> </w:t>
+      </w:r>
+    </w:p>
+    <w:p>
+      <w:pPr>
+        <w:jc w:val="both"/>
+        <w:rPr>
+          <w:rFonts w:ascii="Times New Roman" w:hAnsi="Times New Roman" w:cs="Times New Roman"/>
+          <w:sz w:val="24"/>
+          <w:szCs w:val="24"/>
+        </w:rPr>
+      </w:pPr>
+      <w:r>
+        <w:rPr>
+          <w:rFonts w:ascii="Times New Roman" w:hAnsi="Times New Roman" w:cs="Times New Roman"/>
+          <w:sz w:val="24"/>
+          <w:szCs w:val="24"/>
+        </w:rPr>
+        <w:t>U</w:t>
+      </w:r>
+      <w:r>
+        <w:rPr>
+          <w:rFonts w:ascii="Times New Roman" w:hAnsi="Times New Roman" w:cs="Times New Roman"/>
+          <w:sz w:val="24"/>
+          <w:szCs w:val="24"/>
+        </w:rPr>
+        <w:t xml:space="preserve">ser will be redirected into the </w:t>
+      </w:r>
+      <w:r>
+        <w:rPr>
+          <w:rFonts w:ascii="Times New Roman" w:hAnsi="Times New Roman" w:cs="Times New Roman"/>
+          <w:sz w:val="24"/>
+          <w:szCs w:val="24"/>
+        </w:rPr>
+        <w:t>dashboard activity</w:t>
+      </w:r>
+      <w:r>
+        <w:rPr>
+          <w:rFonts w:ascii="Times New Roman" w:hAnsi="Times New Roman" w:cs="Times New Roman"/>
+          <w:sz w:val="24"/>
+          <w:szCs w:val="24"/>
+        </w:rPr>
+        <w:t xml:space="preserve">. In this activity </w:t>
+      </w:r>
+      <w:r>
+        <w:rPr>
+          <w:rFonts w:ascii="Times New Roman" w:hAnsi="Times New Roman" w:cs="Times New Roman"/>
+          <w:sz w:val="24"/>
+          <w:szCs w:val="24"/>
+        </w:rPr>
+        <w:t xml:space="preserve">user can find different categories of </w:t>
+      </w:r>
+      <w:r>
+        <w:rPr>
+          <w:rFonts w:ascii="Times New Roman" w:hAnsi="Times New Roman" w:cs="Times New Roman"/>
+          <w:sz w:val="24"/>
+          <w:szCs w:val="24"/>
+        </w:rPr>
+        <w:t>workouts such as weight training, Cardio, Yoga, Power Training. By clicking on any of these categories user will be redirected to respective page.</w:t>
+      </w:r>
+    </w:p>
+    <w:p>
+      <w:pPr>
+        <w:jc w:val="both"/>
+        <w:rPr>
+          <w:rFonts w:ascii="Times New Roman" w:hAnsi="Times New Roman" w:cs="Times New Roman"/>
+          <w:sz w:val="24"/>
+          <w:szCs w:val="24"/>
+        </w:rPr>
+      </w:pPr>
+      <w:r>
+        <w:rPr>
+          <w:rFonts w:ascii="Times New Roman" w:hAnsi="Times New Roman" w:cs="Times New Roman"/>
+          <w:b/>
+          <w:bCs/>
+          <w:sz w:val="24"/>
+          <w:szCs w:val="24"/>
+          <w:u w:val="single"/>
+        </w:rPr>
+        <w:t>BMI Calculator Activity</w:t>
+      </w:r>
+      <w:r>
+        <w:rPr>
+          <w:rFonts w:ascii="Times New Roman" w:hAnsi="Times New Roman" w:cs="Times New Roman"/>
+          <w:b/>
+          <w:bCs/>
+          <w:sz w:val="24"/>
+          <w:szCs w:val="24"/>
+          <w:u w:val="single"/>
+        </w:rPr>
+        <w:t xml:space="preserve">: </w:t>
+      </w:r>
+      <w:r>
+        <w:rPr>
+          <w:rFonts w:ascii="Times New Roman" w:hAnsi="Times New Roman" w:cs="Times New Roman"/>
+          <w:sz w:val="24"/>
+          <w:szCs w:val="24"/>
+        </w:rPr>
+        <w:t xml:space="preserve">This Activity is present in the Dashboard activity from there we can access it and User can calculate their Body, Mass, Index in this Activity. It helps us to find the Fat level in the Body and </w:t>
+      </w:r>
+      <w:r>
+        <w:rPr>
+          <w:rFonts w:ascii="Times New Roman" w:hAnsi="Times New Roman" w:cs="Times New Roman"/>
+          <w:sz w:val="24"/>
+          <w:szCs w:val="24"/>
+        </w:rPr>
+        <w:t>BMI can be used to test for weight groups that can lead to health issues but do not assess body fat or individual fitness.</w:t>
+      </w:r>
+    </w:p>
+    <w:p>
+      <w:pPr>
+        <w:jc w:val="both"/>
+        <w:rPr>
+          <w:rFonts w:ascii="Times New Roman" w:hAnsi="Times New Roman" w:cs="Times New Roman"/>
+          <w:sz w:val="24"/>
+          <w:szCs w:val="24"/>
+        </w:rPr>
+      </w:pPr>
+      <w:r>
+        <w:rPr>
+          <w:rFonts w:ascii="Times New Roman" w:hAnsi="Times New Roman" w:cs="Times New Roman"/>
+          <w:b/>
+          <w:sz w:val="24"/>
+          <w:szCs w:val="24"/>
+          <w:u w:val="single"/>
+        </w:rPr>
+        <w:t>Calendar</w:t>
+      </w:r>
+      <w:r>
+        <w:rPr>
+          <w:rFonts w:ascii="Times New Roman" w:hAnsi="Times New Roman" w:cs="Times New Roman"/>
+          <w:b/>
+          <w:sz w:val="24"/>
+          <w:szCs w:val="24"/>
+          <w:u w:val="single"/>
+        </w:rPr>
+        <w:t xml:space="preserve"> Activity:</w:t>
+      </w:r>
+      <w:r>
+        <w:rPr>
+          <w:rFonts w:ascii="Times New Roman" w:hAnsi="Times New Roman" w:cs="Times New Roman"/>
+          <w:sz w:val="24"/>
+          <w:szCs w:val="24"/>
+        </w:rPr>
+        <w:t xml:space="preserve"> </w:t>
+      </w:r>
+    </w:p>
+    <w:p>
+      <w:pPr>
+        <w:jc w:val="both"/>
+        <w:rPr>
+          <w:rFonts w:ascii="Times New Roman" w:hAnsi="Times New Roman" w:cs="Times New Roman"/>
+          <w:sz w:val="24"/>
+          <w:szCs w:val="24"/>
+        </w:rPr>
+      </w:pPr>
+      <w:r>
+        <w:rPr>
+          <w:rFonts w:ascii="Times New Roman" w:hAnsi="Times New Roman" w:cs="Times New Roman"/>
+          <w:sz w:val="24"/>
+          <w:szCs w:val="24"/>
+        </w:rPr>
+        <w:t>In calendar activity, user can view the available dates and hours of the slots and they can select the dates over there.</w:t>
+      </w:r>
+    </w:p>
+    <w:p>
+      <w:pPr>
+        <w:jc w:val="both"/>
+        <w:rPr>
+          <w:rFonts w:ascii="Times New Roman" w:hAnsi="Times New Roman" w:cs="Times New Roman"/>
+          <w:b/>
+          <w:bCs/>
+          <w:sz w:val="24"/>
+          <w:szCs w:val="24"/>
+          <w:u w:val="single"/>
+        </w:rPr>
+      </w:pPr>
+      <w:r>
+        <w:rPr>
+          <w:rFonts w:ascii="Times New Roman" w:hAnsi="Times New Roman" w:cs="Times New Roman"/>
+          <w:b/>
+          <w:bCs/>
+          <w:sz w:val="24"/>
+          <w:szCs w:val="24"/>
+          <w:u w:val="single"/>
+        </w:rPr>
+        <w:t>Time Slot Activity:</w:t>
+      </w:r>
+      <w:r>
+        <w:rPr>
+          <w:rFonts w:ascii="Times New Roman" w:hAnsi="Times New Roman" w:cs="Times New Roman"/>
+          <w:b/>
+          <w:bCs/>
+          <w:sz w:val="24"/>
+          <w:szCs w:val="24"/>
+          <w:u w:val="single"/>
+        </w:rPr>
+        <w:t xml:space="preserve"> </w:t>
+      </w:r>
+    </w:p>
+    <w:p>
+      <w:pPr>
+        <w:jc w:val="both"/>
+        <w:rPr>
+          <w:rFonts w:ascii="Times New Roman" w:hAnsi="Times New Roman" w:cs="Times New Roman"/>
+          <w:sz w:val="24"/>
+          <w:szCs w:val="24"/>
+        </w:rPr>
+      </w:pPr>
+      <w:r>
+        <w:rPr>
+          <w:rFonts w:ascii="Times New Roman" w:hAnsi="Times New Roman" w:cs="Times New Roman"/>
+          <w:sz w:val="24"/>
+          <w:szCs w:val="24"/>
+        </w:rPr>
+        <w:t xml:space="preserve">In this activity User will see different time slots of operating hours of gym, </w:t>
+      </w:r>
+      <w:r>
+        <w:rPr>
+          <w:rFonts w:ascii="Times New Roman" w:hAnsi="Times New Roman" w:cs="Times New Roman"/>
+          <w:sz w:val="24"/>
+          <w:szCs w:val="24"/>
+        </w:rPr>
+        <w:t>so</w:t>
+      </w:r>
+      <w:r>
+        <w:rPr>
+          <w:rFonts w:ascii="Times New Roman" w:hAnsi="Times New Roman" w:cs="Times New Roman"/>
+          <w:sz w:val="24"/>
+          <w:szCs w:val="24"/>
+        </w:rPr>
+        <w:t xml:space="preserve"> that user can select specific time for going to the gym.</w:t>
+      </w:r>
+    </w:p>
+    <w:p>
+      <w:pPr>
+        <w:jc w:val="both"/>
+        <w:rPr>
+          <w:rFonts w:ascii="Times New Roman" w:hAnsi="Times New Roman" w:cs="Times New Roman"/>
+          <w:sz w:val="24"/>
+          <w:szCs w:val="24"/>
+        </w:rPr>
+      </w:pPr>
+      <w:r>
+        <w:rPr>
+          <w:rFonts w:ascii="Times New Roman" w:hAnsi="Times New Roman" w:cs="Times New Roman"/>
+          <w:b/>
+          <w:sz w:val="24"/>
+          <w:szCs w:val="24"/>
+          <w:u w:val="single"/>
+        </w:rPr>
+        <w:t>Weight Training</w:t>
+      </w:r>
+      <w:r>
+        <w:rPr>
+          <w:rFonts w:ascii="Times New Roman" w:hAnsi="Times New Roman" w:cs="Times New Roman"/>
+          <w:b/>
+          <w:sz w:val="24"/>
+          <w:szCs w:val="24"/>
+          <w:u w:val="single"/>
+        </w:rPr>
+        <w:t xml:space="preserve"> Activity:</w:t>
+      </w:r>
+      <w:r>
+        <w:rPr>
+          <w:rFonts w:ascii="Times New Roman" w:hAnsi="Times New Roman" w:cs="Times New Roman"/>
+          <w:sz w:val="24"/>
+          <w:szCs w:val="24"/>
+        </w:rPr>
+        <w:t xml:space="preserve"> </w:t>
+      </w:r>
+    </w:p>
+    <w:p>
+      <w:pPr>
+        <w:jc w:val="both"/>
+        <w:rPr>
+          <w:rFonts w:ascii="Times New Roman" w:hAnsi="Times New Roman" w:cs="Times New Roman"/>
+          <w:sz w:val="24"/>
+          <w:szCs w:val="24"/>
+        </w:rPr>
+      </w:pPr>
+      <w:r>
+        <w:rPr>
+          <w:rFonts w:ascii="Times New Roman" w:hAnsi="Times New Roman" w:cs="Times New Roman"/>
+          <w:sz w:val="24"/>
+          <w:szCs w:val="24"/>
+        </w:rPr>
+        <w:t>After</w:t>
+      </w:r>
+      <w:r>
+        <w:rPr>
+          <w:rFonts w:ascii="Times New Roman" w:hAnsi="Times New Roman" w:cs="Times New Roman"/>
+          <w:sz w:val="24"/>
+          <w:szCs w:val="24"/>
+        </w:rPr>
+        <w:t xml:space="preserve"> selecting the </w:t>
+      </w:r>
+      <w:r>
+        <w:rPr>
+          <w:rFonts w:ascii="Times New Roman" w:hAnsi="Times New Roman" w:cs="Times New Roman"/>
+          <w:sz w:val="24"/>
+          <w:szCs w:val="24"/>
+        </w:rPr>
+        <w:t>required dates</w:t>
+      </w:r>
+      <w:r>
+        <w:rPr>
+          <w:rFonts w:ascii="Times New Roman" w:hAnsi="Times New Roman" w:cs="Times New Roman"/>
+          <w:sz w:val="24"/>
+          <w:szCs w:val="24"/>
+        </w:rPr>
+        <w:t xml:space="preserve"> and time</w:t>
+      </w:r>
+      <w:r>
+        <w:rPr>
+          <w:rFonts w:ascii="Times New Roman" w:hAnsi="Times New Roman" w:cs="Times New Roman"/>
+          <w:sz w:val="24"/>
+          <w:szCs w:val="24"/>
+        </w:rPr>
+        <w:t xml:space="preserve"> by user in calendar activity</w:t>
+      </w:r>
+      <w:r>
+        <w:rPr>
+          <w:rFonts w:ascii="Times New Roman" w:hAnsi="Times New Roman" w:cs="Times New Roman"/>
+          <w:sz w:val="24"/>
+          <w:szCs w:val="24"/>
+        </w:rPr>
+        <w:t xml:space="preserve"> and time slot activity</w:t>
+      </w:r>
+      <w:r>
+        <w:rPr>
+          <w:rFonts w:ascii="Times New Roman" w:hAnsi="Times New Roman" w:cs="Times New Roman"/>
+          <w:sz w:val="24"/>
+          <w:szCs w:val="24"/>
+        </w:rPr>
+        <w:t>, if the user clicks on Weight Training option, he/she will be displayed with the slot availability for the selected date and time. If the slot is available then the user can book the slot</w:t>
+      </w:r>
+      <w:r>
+        <w:rPr>
+          <w:rFonts w:ascii="Times New Roman" w:hAnsi="Times New Roman" w:cs="Times New Roman"/>
+          <w:sz w:val="24"/>
+          <w:szCs w:val="24"/>
+        </w:rPr>
+        <w:t xml:space="preserve">. If the slot is filled then they </w:t>
+      </w:r>
+      <w:r>
+        <w:rPr>
+          <w:rFonts w:ascii="Times New Roman" w:hAnsi="Times New Roman" w:cs="Times New Roman"/>
+          <w:sz w:val="24"/>
+          <w:szCs w:val="24"/>
+        </w:rPr>
+        <w:t>will be displayed with filled</w:t>
+      </w:r>
+      <w:r>
+        <w:rPr>
+          <w:rFonts w:ascii="Times New Roman" w:hAnsi="Times New Roman" w:cs="Times New Roman"/>
+          <w:sz w:val="24"/>
+          <w:szCs w:val="24"/>
+        </w:rPr>
+        <w:t xml:space="preserve"> option.</w:t>
+      </w:r>
+      <w:r>
+        <w:rPr>
+          <w:rFonts w:ascii="Times New Roman" w:hAnsi="Times New Roman" w:cs="Times New Roman"/>
+          <w:sz w:val="24"/>
+          <w:szCs w:val="24"/>
+        </w:rPr>
+        <w:t xml:space="preserve"> </w:t>
+      </w:r>
+    </w:p>
+    <w:p>
+      <w:pPr>
+        <w:jc w:val="both"/>
+        <w:rPr>
+          <w:rFonts w:ascii="Times New Roman" w:hAnsi="Times New Roman" w:cs="Times New Roman"/>
+          <w:sz w:val="24"/>
+          <w:szCs w:val="24"/>
+        </w:rPr>
+      </w:pPr>
+      <w:r>
+        <w:rPr>
+          <w:rFonts w:ascii="Times New Roman" w:hAnsi="Times New Roman" w:cs="Times New Roman"/>
+          <w:b/>
+          <w:sz w:val="24"/>
+          <w:szCs w:val="24"/>
+          <w:u w:val="single"/>
+        </w:rPr>
+        <w:t xml:space="preserve">Cardio </w:t>
+      </w:r>
+      <w:r>
+        <w:rPr>
+          <w:rFonts w:ascii="Times New Roman" w:hAnsi="Times New Roman" w:cs="Times New Roman"/>
+          <w:b/>
+          <w:sz w:val="24"/>
+          <w:szCs w:val="24"/>
+          <w:u w:val="single"/>
+        </w:rPr>
+        <w:t>Activity:</w:t>
+      </w:r>
+      <w:r>
+        <w:rPr>
+          <w:rFonts w:ascii="Times New Roman" w:hAnsi="Times New Roman" w:cs="Times New Roman"/>
+          <w:sz w:val="24"/>
+          <w:szCs w:val="24"/>
+        </w:rPr>
+        <w:t xml:space="preserve"> </w:t>
+      </w:r>
+    </w:p>
+    <w:p>
+      <w:pPr>
+        <w:jc w:val="both"/>
+        <w:rPr>
+          <w:rFonts w:ascii="Times New Roman" w:hAnsi="Times New Roman" w:cs="Times New Roman"/>
+          <w:sz w:val="24"/>
+          <w:szCs w:val="24"/>
+        </w:rPr>
+      </w:pPr>
+      <w:r>
+        <w:rPr>
+          <w:rFonts w:ascii="Times New Roman" w:hAnsi="Times New Roman" w:cs="Times New Roman"/>
+          <w:sz w:val="24"/>
+          <w:szCs w:val="24"/>
+        </w:rPr>
+        <w:t xml:space="preserve">After selecting the required dates by user in calendar activity, if the user clicks on Cardio option, he/she will be displayed with the slot availability for the selected date and time. If the slot is available then the user can book the slot. If the slot is filled then they will be displayed with filled option. </w:t>
+      </w:r>
+    </w:p>
+    <w:p>
+      <w:pPr>
+        <w:jc w:val="both"/>
+        <w:rPr>
+          <w:rFonts w:ascii="Times New Roman" w:hAnsi="Times New Roman" w:cs="Times New Roman"/>
+          <w:sz w:val="24"/>
+          <w:szCs w:val="24"/>
+        </w:rPr>
+      </w:pPr>
+      <w:r>
+        <w:rPr>
+          <w:rFonts w:ascii="Times New Roman" w:hAnsi="Times New Roman" w:cs="Times New Roman"/>
+          <w:b/>
+          <w:sz w:val="24"/>
+          <w:szCs w:val="24"/>
+          <w:u w:val="single"/>
+        </w:rPr>
+        <w:t>Yoga</w:t>
+      </w:r>
+      <w:r>
+        <w:rPr>
+          <w:rFonts w:ascii="Times New Roman" w:hAnsi="Times New Roman" w:cs="Times New Roman"/>
+          <w:b/>
+          <w:sz w:val="24"/>
+          <w:szCs w:val="24"/>
+          <w:u w:val="single"/>
+        </w:rPr>
+        <w:t xml:space="preserve"> Activity:</w:t>
+      </w:r>
+      <w:r>
+        <w:rPr>
+          <w:rFonts w:ascii="Times New Roman" w:hAnsi="Times New Roman" w:cs="Times New Roman"/>
+          <w:sz w:val="24"/>
+          <w:szCs w:val="24"/>
+        </w:rPr>
+        <w:t xml:space="preserve"> </w:t>
+      </w:r>
+    </w:p>
+    <w:p>
+      <w:pPr>
+        <w:jc w:val="both"/>
+        <w:rPr>
+          <w:rFonts w:ascii="Times New Roman" w:hAnsi="Times New Roman" w:cs="Times New Roman"/>
+          <w:sz w:val="24"/>
+          <w:szCs w:val="24"/>
+        </w:rPr>
+      </w:pPr>
+      <w:r>
+        <w:rPr>
+          <w:rFonts w:ascii="Times New Roman" w:hAnsi="Times New Roman" w:cs="Times New Roman"/>
+          <w:sz w:val="24"/>
+          <w:szCs w:val="24"/>
+        </w:rPr>
+        <w:t xml:space="preserve">After selecting the required dates by user in calendar activity, if the user clicks on Yoga option, he/she will be displayed with the slot availability for the selected date and time. If the slot is available then the user can book the slot. If the slot is filled then they will be displayed with filled option. </w:t>
+      </w:r>
+    </w:p>
+    <w:p>
+      <w:pPr>
+        <w:jc w:val="both"/>
+        <w:rPr>
+          <w:rFonts w:ascii="Times New Roman" w:hAnsi="Times New Roman" w:cs="Times New Roman"/>
+          <w:b/>
+          <w:sz w:val="24"/>
+          <w:szCs w:val="24"/>
+          <w:u w:val="single"/>
+        </w:rPr>
+      </w:pPr>
+    </w:p>
+    <w:p>
+      <w:pPr>
+        <w:jc w:val="both"/>
+        <w:rPr>
+          <w:rFonts w:ascii="Times New Roman" w:hAnsi="Times New Roman" w:cs="Times New Roman"/>
+          <w:b/>
+          <w:sz w:val="24"/>
+          <w:szCs w:val="24"/>
+        </w:rPr>
+      </w:pPr>
+      <w:r>
+        <w:rPr>
+          <w:rFonts w:ascii="Times New Roman" w:hAnsi="Times New Roman" w:cs="Times New Roman"/>
+          <w:b/>
+          <w:sz w:val="24"/>
+          <w:szCs w:val="24"/>
+          <w:u w:val="single"/>
+        </w:rPr>
+        <w:lastRenderedPageBreak/>
+        <w:t>Power Training Activity:</w:t>
+      </w:r>
+      <w:r>
+        <w:rPr>
+          <w:rFonts w:ascii="Times New Roman" w:hAnsi="Times New Roman" w:cs="Times New Roman"/>
+          <w:b/>
+          <w:sz w:val="24"/>
+          <w:szCs w:val="24"/>
+        </w:rPr>
+        <w:t xml:space="preserve"> </w:t>
+      </w:r>
+    </w:p>
+    <w:p>
+      <w:pPr>
+        <w:jc w:val="both"/>
+        <w:rPr>
+          <w:rFonts w:ascii="Times New Roman" w:hAnsi="Times New Roman" w:cs="Times New Roman"/>
+          <w:sz w:val="24"/>
+          <w:szCs w:val="24"/>
+        </w:rPr>
+      </w:pPr>
+      <w:r>
+        <w:rPr>
+          <w:rFonts w:ascii="Times New Roman" w:hAnsi="Times New Roman" w:cs="Times New Roman"/>
+          <w:sz w:val="24"/>
+          <w:szCs w:val="24"/>
+        </w:rPr>
+        <w:t xml:space="preserve">After selecting the required dates by user in calendar activity, if the user clicks on Power Training option, he/she will be displayed with the slot availability for the selected date and time. If the slot is available then the user can book the slot. If the slot is filled then they will be displayed with filled option. </w:t>
+      </w:r>
+    </w:p>
+    <w:p>
+      <w:pPr>
+        <w:jc w:val="both"/>
+        <w:rPr>
+          <w:rFonts w:ascii="Times New Roman" w:hAnsi="Times New Roman" w:cs="Times New Roman"/>
+          <w:b/>
+          <w:sz w:val="24"/>
+          <w:szCs w:val="24"/>
+        </w:rPr>
+      </w:pPr>
+      <w:r>
+        <w:rPr>
+          <w:rFonts w:ascii="Times New Roman" w:hAnsi="Times New Roman" w:cs="Times New Roman"/>
+          <w:b/>
+          <w:sz w:val="24"/>
+          <w:szCs w:val="24"/>
+          <w:u w:val="single"/>
+        </w:rPr>
+        <w:t>`</w:t>
+      </w:r>
+      <w:r>
+        <w:rPr>
+          <w:rFonts w:ascii="Times New Roman" w:hAnsi="Times New Roman" w:cs="Times New Roman"/>
+          <w:b/>
+          <w:sz w:val="24"/>
+          <w:szCs w:val="24"/>
+          <w:u w:val="single"/>
+        </w:rPr>
+        <w:t>Rate Card Activity:</w:t>
+      </w:r>
+      <w:r>
+        <w:rPr>
+          <w:rFonts w:ascii="Times New Roman" w:hAnsi="Times New Roman" w:cs="Times New Roman"/>
+          <w:b/>
+          <w:sz w:val="24"/>
+          <w:szCs w:val="24"/>
+        </w:rPr>
+        <w:t xml:space="preserve"> </w:t>
+      </w:r>
+    </w:p>
+    <w:p>
+      <w:pPr>
+        <w:jc w:val="both"/>
+        <w:rPr>
+          <w:rFonts w:ascii="Times New Roman" w:hAnsi="Times New Roman" w:cs="Times New Roman"/>
+          <w:sz w:val="24"/>
+          <w:szCs w:val="24"/>
+        </w:rPr>
+      </w:pPr>
+      <w:r>
+        <w:rPr>
+          <w:rFonts w:ascii="Times New Roman" w:hAnsi="Times New Roman" w:cs="Times New Roman"/>
+          <w:sz w:val="24"/>
+          <w:szCs w:val="24"/>
+        </w:rPr>
+        <w:t xml:space="preserve">In this activity all the selected slots of the user will be displayed at the same place by calculating the total amount </w:t>
+      </w:r>
+      <w:r>
+        <w:rPr>
+          <w:rFonts w:ascii="Times New Roman" w:hAnsi="Times New Roman" w:cs="Times New Roman"/>
+          <w:sz w:val="24"/>
+          <w:szCs w:val="24"/>
+        </w:rPr>
+        <w:t>per each workout session. For every workout there will be different prices so the final amount will be calculated in the page for the User to check pricing details.</w:t>
+      </w:r>
+    </w:p>
+    <w:p>
+      <w:pPr>
+        <w:jc w:val="both"/>
+        <w:rPr>
+          <w:rFonts w:ascii="Times New Roman" w:hAnsi="Times New Roman" w:cs="Times New Roman"/>
+          <w:b/>
+          <w:sz w:val="24"/>
+          <w:szCs w:val="24"/>
+        </w:rPr>
+      </w:pPr>
+      <w:r>
+        <w:rPr>
+          <w:rFonts w:ascii="Times New Roman" w:hAnsi="Times New Roman" w:cs="Times New Roman"/>
+          <w:b/>
+          <w:sz w:val="24"/>
+          <w:szCs w:val="24"/>
+          <w:u w:val="single"/>
+        </w:rPr>
+        <w:t>Billing Amount Activity:</w:t>
+      </w:r>
+      <w:r>
+        <w:rPr>
+          <w:rFonts w:ascii="Times New Roman" w:hAnsi="Times New Roman" w:cs="Times New Roman"/>
+          <w:b/>
+          <w:sz w:val="24"/>
+          <w:szCs w:val="24"/>
+        </w:rPr>
+        <w:t xml:space="preserve"> </w:t>
+      </w:r>
+    </w:p>
+    <w:p>
+      <w:pPr>
+        <w:jc w:val="both"/>
+        <w:rPr>
+          <w:rFonts w:ascii="Times New Roman" w:hAnsi="Times New Roman" w:cs="Times New Roman"/>
+          <w:sz w:val="24"/>
+          <w:szCs w:val="24"/>
+        </w:rPr>
+      </w:pPr>
+      <w:r>
+        <w:rPr>
+          <w:rFonts w:ascii="Times New Roman" w:hAnsi="Times New Roman" w:cs="Times New Roman"/>
+          <w:sz w:val="24"/>
+          <w:szCs w:val="24"/>
+        </w:rPr>
+        <w:t>In this activity, user will be displayed with name of customer</w:t>
+      </w:r>
+      <w:r>
+        <w:rPr>
+          <w:rFonts w:ascii="Times New Roman" w:hAnsi="Times New Roman" w:cs="Times New Roman"/>
+          <w:sz w:val="24"/>
+          <w:szCs w:val="24"/>
+        </w:rPr>
+        <w:t xml:space="preserve"> and total amount he/she need to pay considered with rate card activity. Then the user should pay the amount at gym.</w:t>
+      </w:r>
+    </w:p>
+    <w:p>
+      <w:pPr>
+        <w:jc w:val="both"/>
+        <w:rPr>
+          <w:rFonts w:ascii="Times New Roman" w:hAnsi="Times New Roman" w:cs="Times New Roman"/>
+          <w:b/>
+          <w:bCs/>
+          <w:sz w:val="24"/>
+          <w:szCs w:val="24"/>
+          <w:u w:val="single"/>
+        </w:rPr>
+      </w:pPr>
+      <w:r>
+        <w:rPr>
+          <w:rFonts w:ascii="Times New Roman" w:hAnsi="Times New Roman" w:cs="Times New Roman"/>
+          <w:b/>
+          <w:bCs/>
+          <w:sz w:val="24"/>
+          <w:szCs w:val="24"/>
+          <w:u w:val="single"/>
+        </w:rPr>
+        <w:t>Risky Components:</w:t>
+      </w:r>
+      <w:r>
+        <w:rPr>
+          <w:rFonts w:ascii="Times New Roman" w:hAnsi="Times New Roman" w:cs="Times New Roman"/>
+          <w:b/>
+          <w:bCs/>
+          <w:sz w:val="24"/>
+          <w:szCs w:val="24"/>
+          <w:u w:val="single"/>
+        </w:rPr>
+        <w:t xml:space="preserve"> </w:t>
+      </w:r>
+    </w:p>
+    <w:p>
+      <w:pPr>
+        <w:pStyle w:val="ListParagraph"/>
+        <w:numPr>
+          <w:ilvl w:val="0"/>
+          <w:numId w:val="2"/>
+        </w:numPr>
+        <w:jc w:val="both"/>
+        <w:rPr>
+          <w:rFonts w:ascii="Times New Roman" w:hAnsi="Times New Roman" w:cs="Times New Roman"/>
+          <w:b/>
+          <w:bCs/>
+          <w:sz w:val="24"/>
+          <w:szCs w:val="24"/>
+          <w:u w:val="single"/>
+        </w:rPr>
+      </w:pPr>
+      <w:r>
+        <w:rPr>
+          <w:rFonts w:ascii="Times New Roman" w:hAnsi="Times New Roman" w:cs="Times New Roman"/>
+          <w:sz w:val="24"/>
+          <w:szCs w:val="24"/>
+        </w:rPr>
+        <w:t xml:space="preserve">In our Application Be Fit we are using </w:t>
+      </w:r>
+      <w:r>
+        <w:rPr>
+          <w:rFonts w:ascii="Times New Roman" w:hAnsi="Times New Roman" w:cs="Times New Roman"/>
+          <w:sz w:val="24"/>
+          <w:szCs w:val="24"/>
+        </w:rPr>
+        <w:t>Firebase Database which allows us to syncing the Real-time data into the Database, The difficult part is that while handling the data we can easily upload it into the Database but while retrieving the data back to the Application and storing in the Spinners.</w:t>
+      </w:r>
+    </w:p>
+    <w:p>
+      <w:pPr>
+        <w:pStyle w:val="ListParagraph"/>
+        <w:numPr>
+          <w:ilvl w:val="0"/>
+          <w:numId w:val="2"/>
+        </w:numPr>
+        <w:jc w:val="both"/>
+        <w:rPr>
+          <w:rFonts w:ascii="Times New Roman" w:hAnsi="Times New Roman" w:cs="Times New Roman"/>
+          <w:b/>
+          <w:bCs/>
+          <w:sz w:val="24"/>
+          <w:szCs w:val="24"/>
+          <w:u w:val="single"/>
+        </w:rPr>
+      </w:pPr>
+      <w:r>
+        <w:rPr>
+          <w:rFonts w:ascii="Times New Roman" w:hAnsi="Times New Roman" w:cs="Times New Roman"/>
+          <w:sz w:val="24"/>
+          <w:szCs w:val="24"/>
+        </w:rPr>
+        <w:t>And we faced a lot of problems with the git merge conflicts, we have to be very careful with it while committing the data and pulling it back by the other contributor’s we nearly lost the whole project once because of not being aware of the conflicts.</w:t>
       </w:r>
       <w:bookmarkStart w:id="0" w:name="_GoBack"/>
       <w:bookmarkEnd w:id="0"/>
-    </w:p>
-    <w:p>
-      <w:pPr>
-        <w:jc w:val="both"/>
-        <w:rPr>
-          <w:rFonts w:ascii="Times New Roman" w:hAnsi="Times New Roman" w:cs="Times New Roman"/>
-          <w:sz w:val="24"/>
-          <w:szCs w:val="24"/>
-        </w:rPr>
-      </w:pPr>
-      <w:r>
-        <w:rPr>
-          <w:rFonts w:ascii="Times New Roman" w:hAnsi="Times New Roman" w:cs="Times New Roman"/>
-          <w:b/>
-          <w:sz w:val="28"/>
-          <w:szCs w:val="28"/>
-          <w:u w:val="single"/>
-        </w:rPr>
-        <w:t>Project problem/issue:</w:t>
-      </w:r>
-      <w:r>
-        <w:rPr>
-          <w:rFonts w:ascii="Times New Roman" w:hAnsi="Times New Roman" w:cs="Times New Roman"/>
-          <w:b/>
-          <w:sz w:val="28"/>
-          <w:szCs w:val="28"/>
-        </w:rPr>
-        <w:t xml:space="preserve"> </w:t>
-      </w:r>
-      <w:r>
-        <w:rPr>
-          <w:rFonts w:ascii="Times New Roman" w:hAnsi="Times New Roman" w:cs="Times New Roman"/>
-          <w:bCs/>
-          <w:sz w:val="24"/>
-          <w:szCs w:val="24"/>
-        </w:rPr>
-        <w:t>I</w:t>
-      </w:r>
-      <w:r>
-        <w:rPr>
-          <w:rFonts w:ascii="Times New Roman" w:hAnsi="Times New Roman" w:cs="Times New Roman"/>
-          <w:sz w:val="24"/>
-          <w:szCs w:val="24"/>
-        </w:rPr>
-        <w:t>n the current time</w:t>
-      </w:r>
-      <w:r>
-        <w:rPr>
-          <w:rFonts w:ascii="Times New Roman" w:hAnsi="Times New Roman" w:cs="Times New Roman"/>
-          <w:sz w:val="24"/>
-          <w:szCs w:val="24"/>
-        </w:rPr>
-        <w:t xml:space="preserve"> of pandemic </w:t>
-      </w:r>
-      <w:r>
-        <w:rPr>
-          <w:rFonts w:ascii="Times New Roman" w:hAnsi="Times New Roman" w:cs="Times New Roman"/>
-          <w:sz w:val="24"/>
-          <w:szCs w:val="24"/>
-        </w:rPr>
-        <w:t xml:space="preserve">it is very </w:t>
-      </w:r>
-      <w:r>
-        <w:rPr>
-          <w:rFonts w:ascii="Times New Roman" w:hAnsi="Times New Roman" w:cs="Times New Roman"/>
-          <w:sz w:val="24"/>
-          <w:szCs w:val="24"/>
-        </w:rPr>
-        <w:t>difficult</w:t>
-      </w:r>
-      <w:r>
-        <w:rPr>
-          <w:rFonts w:ascii="Times New Roman" w:hAnsi="Times New Roman" w:cs="Times New Roman"/>
-          <w:sz w:val="24"/>
-          <w:szCs w:val="24"/>
-        </w:rPr>
-        <w:t xml:space="preserve"> for people to go to gym</w:t>
-      </w:r>
-      <w:r>
-        <w:rPr>
-          <w:rFonts w:ascii="Times New Roman" w:hAnsi="Times New Roman" w:cs="Times New Roman"/>
-          <w:sz w:val="24"/>
-          <w:szCs w:val="24"/>
-        </w:rPr>
-        <w:t xml:space="preserve"> and </w:t>
-      </w:r>
-      <w:r>
-        <w:rPr>
-          <w:rFonts w:ascii="Times New Roman" w:hAnsi="Times New Roman" w:cs="Times New Roman"/>
-          <w:sz w:val="24"/>
-          <w:szCs w:val="24"/>
-        </w:rPr>
-        <w:t xml:space="preserve">also take precautions of </w:t>
-      </w:r>
-      <w:r>
-        <w:rPr>
-          <w:rFonts w:ascii="Times New Roman" w:hAnsi="Times New Roman" w:cs="Times New Roman"/>
-          <w:sz w:val="24"/>
-          <w:szCs w:val="24"/>
-        </w:rPr>
-        <w:t>COVID</w:t>
-      </w:r>
-      <w:r>
-        <w:rPr>
-          <w:rFonts w:ascii="Times New Roman" w:hAnsi="Times New Roman" w:cs="Times New Roman"/>
-          <w:sz w:val="24"/>
-          <w:szCs w:val="24"/>
-        </w:rPr>
-        <w:t>19</w:t>
-      </w:r>
-      <w:r>
-        <w:rPr>
-          <w:rFonts w:ascii="Times New Roman" w:hAnsi="Times New Roman" w:cs="Times New Roman"/>
-          <w:sz w:val="24"/>
-          <w:szCs w:val="24"/>
-        </w:rPr>
-        <w:t xml:space="preserve"> Pandemic. To overcome this problem we are proposing this application</w:t>
-      </w:r>
-      <w:r>
-        <w:rPr>
-          <w:rFonts w:ascii="Times New Roman" w:hAnsi="Times New Roman" w:cs="Times New Roman"/>
-          <w:sz w:val="24"/>
-          <w:szCs w:val="24"/>
-        </w:rPr>
-        <w:t xml:space="preserve"> </w:t>
-      </w:r>
-      <w:r>
-        <w:rPr>
-          <w:rFonts w:ascii="Times New Roman" w:hAnsi="Times New Roman" w:cs="Times New Roman"/>
-          <w:b/>
-          <w:bCs/>
-          <w:sz w:val="24"/>
-          <w:szCs w:val="24"/>
-        </w:rPr>
-        <w:t>Be</w:t>
-      </w:r>
-      <w:r>
-        <w:rPr>
-          <w:rFonts w:ascii="Times New Roman" w:hAnsi="Times New Roman" w:cs="Times New Roman"/>
-          <w:b/>
-          <w:bCs/>
-          <w:sz w:val="24"/>
-          <w:szCs w:val="24"/>
-        </w:rPr>
-        <w:t xml:space="preserve"> </w:t>
-      </w:r>
-      <w:r>
-        <w:rPr>
-          <w:rFonts w:ascii="Times New Roman" w:hAnsi="Times New Roman" w:cs="Times New Roman"/>
-          <w:b/>
-          <w:bCs/>
-          <w:sz w:val="24"/>
-          <w:szCs w:val="24"/>
-        </w:rPr>
-        <w:t>Fit</w:t>
-      </w:r>
-      <w:r>
-        <w:rPr>
-          <w:rFonts w:ascii="Times New Roman" w:hAnsi="Times New Roman" w:cs="Times New Roman"/>
-          <w:sz w:val="24"/>
-          <w:szCs w:val="24"/>
-        </w:rPr>
-        <w:t>.</w:t>
-      </w:r>
-    </w:p>
-    <w:p>
-      <w:pPr>
-        <w:jc w:val="both"/>
-        <w:rPr>
-          <w:rFonts w:ascii="Times New Roman" w:hAnsi="Times New Roman" w:cs="Times New Roman"/>
-          <w:sz w:val="24"/>
-          <w:szCs w:val="24"/>
-        </w:rPr>
-      </w:pPr>
-      <w:r>
-        <w:rPr>
-          <w:rFonts w:ascii="Times New Roman" w:eastAsia="Times New Roman" w:hAnsi="Times New Roman" w:cs="Times New Roman"/>
-          <w:b/>
-          <w:bCs/>
-          <w:color w:val="24292E"/>
-          <w:sz w:val="24"/>
-          <w:szCs w:val="24"/>
-        </w:rPr>
-        <w:t>Be Fit</w:t>
-      </w:r>
-      <w:r>
-        <w:rPr>
-          <w:rFonts w:ascii="Times New Roman" w:eastAsia="Times New Roman" w:hAnsi="Times New Roman" w:cs="Times New Roman"/>
-          <w:color w:val="24292E"/>
-          <w:sz w:val="24"/>
-          <w:szCs w:val="24"/>
-        </w:rPr>
-        <w:t xml:space="preserve"> is </w:t>
-      </w:r>
-      <w:proofErr w:type="spellStart"/>
-      <w:r>
-        <w:rPr>
-          <w:rFonts w:ascii="Times New Roman" w:eastAsia="Times New Roman" w:hAnsi="Times New Roman" w:cs="Times New Roman"/>
-          <w:color w:val="24292E"/>
-          <w:sz w:val="24"/>
-          <w:szCs w:val="24"/>
-        </w:rPr>
-        <w:t>a</w:t>
-      </w:r>
-      <w:proofErr w:type="spellEnd"/>
-      <w:r>
-        <w:rPr>
-          <w:rFonts w:ascii="Times New Roman" w:eastAsia="Times New Roman" w:hAnsi="Times New Roman" w:cs="Times New Roman"/>
-          <w:color w:val="24292E"/>
-          <w:sz w:val="24"/>
-          <w:szCs w:val="24"/>
-        </w:rPr>
-        <w:t xml:space="preserve"> Android application which helps us in pre-booking the time slots for different exercise routines that are offered in the gym, In the current times of covid19 kind of situations people are more worried about their health and safety, So if they have option to pre book the slot in gym in which there will be limited number of people and </w:t>
-      </w:r>
-      <w:r>
-        <w:rPr>
-          <w:rFonts w:ascii="Times New Roman" w:eastAsia="Times New Roman" w:hAnsi="Times New Roman" w:cs="Times New Roman"/>
-          <w:color w:val="24292E"/>
-          <w:sz w:val="24"/>
-          <w:szCs w:val="24"/>
-        </w:rPr>
-        <w:t xml:space="preserve">also </w:t>
-      </w:r>
-      <w:r>
-        <w:rPr>
-          <w:rFonts w:ascii="Times New Roman" w:hAnsi="Times New Roman" w:cs="Times New Roman"/>
-          <w:sz w:val="24"/>
-          <w:szCs w:val="24"/>
-        </w:rPr>
-        <w:t xml:space="preserve">Users can also get to choose various kind of “Exercise Routines” schedule them with appropriate times </w:t>
-      </w:r>
-      <w:r>
-        <w:rPr>
-          <w:rFonts w:ascii="Times New Roman" w:eastAsia="Times New Roman" w:hAnsi="Times New Roman" w:cs="Times New Roman"/>
-          <w:color w:val="24292E"/>
-          <w:sz w:val="24"/>
-          <w:szCs w:val="24"/>
-        </w:rPr>
-        <w:t>it</w:t>
-      </w:r>
-      <w:r>
-        <w:rPr>
-          <w:rFonts w:ascii="Times New Roman" w:eastAsia="Times New Roman" w:hAnsi="Times New Roman" w:cs="Times New Roman"/>
-          <w:color w:val="24292E"/>
-          <w:sz w:val="24"/>
-          <w:szCs w:val="24"/>
-        </w:rPr>
-        <w:t xml:space="preserve"> help</w:t>
-      </w:r>
-      <w:r>
-        <w:rPr>
-          <w:rFonts w:ascii="Times New Roman" w:eastAsia="Times New Roman" w:hAnsi="Times New Roman" w:cs="Times New Roman"/>
-          <w:color w:val="24292E"/>
-          <w:sz w:val="24"/>
-          <w:szCs w:val="24"/>
-        </w:rPr>
-        <w:t>s</w:t>
-      </w:r>
-      <w:r>
-        <w:rPr>
-          <w:rFonts w:ascii="Times New Roman" w:eastAsia="Times New Roman" w:hAnsi="Times New Roman" w:cs="Times New Roman"/>
-          <w:color w:val="24292E"/>
-          <w:sz w:val="24"/>
-          <w:szCs w:val="24"/>
-        </w:rPr>
-        <w:t xml:space="preserve"> </w:t>
-      </w:r>
-      <w:r>
-        <w:rPr>
-          <w:rFonts w:ascii="Times New Roman" w:eastAsia="Times New Roman" w:hAnsi="Times New Roman" w:cs="Times New Roman"/>
-          <w:color w:val="24292E"/>
-          <w:sz w:val="24"/>
-          <w:szCs w:val="24"/>
-        </w:rPr>
-        <w:t xml:space="preserve">in </w:t>
-      </w:r>
-      <w:r>
-        <w:rPr>
-          <w:rFonts w:ascii="Times New Roman" w:eastAsia="Times New Roman" w:hAnsi="Times New Roman" w:cs="Times New Roman"/>
-          <w:color w:val="24292E"/>
-          <w:sz w:val="24"/>
-          <w:szCs w:val="24"/>
-        </w:rPr>
-        <w:t>assur</w:t>
-      </w:r>
-      <w:r>
-        <w:rPr>
-          <w:rFonts w:ascii="Times New Roman" w:eastAsia="Times New Roman" w:hAnsi="Times New Roman" w:cs="Times New Roman"/>
-          <w:color w:val="24292E"/>
-          <w:sz w:val="24"/>
-          <w:szCs w:val="24"/>
-        </w:rPr>
-        <w:t>ing</w:t>
-      </w:r>
-      <w:r>
-        <w:rPr>
-          <w:rFonts w:ascii="Times New Roman" w:eastAsia="Times New Roman" w:hAnsi="Times New Roman" w:cs="Times New Roman"/>
-          <w:color w:val="24292E"/>
-          <w:sz w:val="24"/>
-          <w:szCs w:val="24"/>
-        </w:rPr>
-        <w:t xml:space="preserve"> the safety</w:t>
-      </w:r>
-      <w:r>
-        <w:rPr>
-          <w:rFonts w:ascii="Times New Roman" w:eastAsia="Times New Roman" w:hAnsi="Times New Roman" w:cs="Times New Roman"/>
-          <w:color w:val="24292E"/>
-          <w:sz w:val="24"/>
-          <w:szCs w:val="24"/>
-        </w:rPr>
-        <w:t xml:space="preserve"> of the users</w:t>
-      </w:r>
-      <w:r>
-        <w:rPr>
-          <w:rFonts w:ascii="Times New Roman" w:eastAsia="Times New Roman" w:hAnsi="Times New Roman" w:cs="Times New Roman"/>
-          <w:color w:val="24292E"/>
-          <w:sz w:val="24"/>
-          <w:szCs w:val="24"/>
-        </w:rPr>
-        <w:t>.</w:t>
-      </w:r>
-    </w:p>
-    <w:p>
-      <w:pPr>
-        <w:jc w:val="both"/>
-        <w:rPr>
-          <w:rFonts w:ascii="Times New Roman" w:hAnsi="Times New Roman" w:cs="Times New Roman"/>
-          <w:sz w:val="24"/>
-          <w:szCs w:val="24"/>
-        </w:rPr>
-      </w:pPr>
-      <w:r>
-        <w:rPr>
-          <w:rFonts w:ascii="Times New Roman" w:hAnsi="Times New Roman" w:cs="Times New Roman"/>
-          <w:sz w:val="24"/>
-          <w:szCs w:val="24"/>
-        </w:rPr>
-        <w:t>Followed by that we</w:t>
-      </w:r>
-      <w:r>
-        <w:rPr>
-          <w:rFonts w:ascii="Times New Roman" w:hAnsi="Times New Roman" w:cs="Times New Roman"/>
-          <w:sz w:val="24"/>
-          <w:szCs w:val="24"/>
-        </w:rPr>
-        <w:t xml:space="preserve"> display</w:t>
-      </w:r>
-      <w:r>
-        <w:rPr>
-          <w:rFonts w:ascii="Times New Roman" w:hAnsi="Times New Roman" w:cs="Times New Roman"/>
-          <w:sz w:val="24"/>
-          <w:szCs w:val="24"/>
-        </w:rPr>
-        <w:t xml:space="preserve"> </w:t>
-      </w:r>
-      <w:r>
-        <w:rPr>
-          <w:rFonts w:ascii="Times New Roman" w:hAnsi="Times New Roman" w:cs="Times New Roman"/>
-          <w:sz w:val="24"/>
-          <w:szCs w:val="24"/>
-        </w:rPr>
-        <w:t xml:space="preserve">rate card as per their selection of which </w:t>
-      </w:r>
-      <w:r>
-        <w:rPr>
-          <w:rFonts w:ascii="Times New Roman" w:hAnsi="Times New Roman" w:cs="Times New Roman"/>
-          <w:sz w:val="24"/>
-          <w:szCs w:val="24"/>
-        </w:rPr>
-        <w:t>is</w:t>
-      </w:r>
-      <w:r>
-        <w:rPr>
-          <w:rFonts w:ascii="Times New Roman" w:hAnsi="Times New Roman" w:cs="Times New Roman"/>
-          <w:sz w:val="24"/>
-          <w:szCs w:val="24"/>
-        </w:rPr>
-        <w:t xml:space="preserve"> different for every exercise routine. Then customers can view the billing amount details and can pay them at the Gym at the end of every month.</w:t>
-      </w:r>
-    </w:p>
-    <w:p>
-      <w:pPr>
-        <w:jc w:val="both"/>
-        <w:rPr>
-          <w:rFonts w:ascii="Times New Roman" w:hAnsi="Times New Roman" w:cs="Times New Roman"/>
-          <w:sz w:val="24"/>
-          <w:szCs w:val="24"/>
-        </w:rPr>
-      </w:pPr>
-      <w:r>
-        <w:rPr>
-          <w:rFonts w:ascii="Times New Roman" w:hAnsi="Times New Roman" w:cs="Times New Roman"/>
-          <w:sz w:val="24"/>
-          <w:szCs w:val="24"/>
-        </w:rPr>
-        <w:t>This will also help</w:t>
-      </w:r>
-      <w:r>
-        <w:rPr>
-          <w:rFonts w:ascii="Times New Roman" w:hAnsi="Times New Roman" w:cs="Times New Roman"/>
-          <w:sz w:val="24"/>
-          <w:szCs w:val="24"/>
-        </w:rPr>
-        <w:t>’</w:t>
-      </w:r>
-      <w:r>
-        <w:rPr>
-          <w:rFonts w:ascii="Times New Roman" w:hAnsi="Times New Roman" w:cs="Times New Roman"/>
-          <w:sz w:val="24"/>
-          <w:szCs w:val="24"/>
-        </w:rPr>
-        <w:t xml:space="preserve">s the gym management in getting the information of people who are using the gym on a specific time </w:t>
-      </w:r>
-      <w:r>
-        <w:rPr>
-          <w:rFonts w:ascii="Times New Roman" w:hAnsi="Times New Roman" w:cs="Times New Roman"/>
-          <w:sz w:val="24"/>
-          <w:szCs w:val="24"/>
-        </w:rPr>
-        <w:t xml:space="preserve">So that they can use this information for notifying other people </w:t>
-      </w:r>
-      <w:proofErr w:type="spellStart"/>
-      <w:r>
-        <w:rPr>
-          <w:rFonts w:ascii="Times New Roman" w:hAnsi="Times New Roman" w:cs="Times New Roman"/>
-          <w:sz w:val="24"/>
-          <w:szCs w:val="24"/>
-        </w:rPr>
-        <w:t>incase</w:t>
-      </w:r>
-      <w:proofErr w:type="spellEnd"/>
-      <w:r>
-        <w:rPr>
-          <w:rFonts w:ascii="Times New Roman" w:hAnsi="Times New Roman" w:cs="Times New Roman"/>
-          <w:sz w:val="24"/>
-          <w:szCs w:val="24"/>
-        </w:rPr>
-        <w:t xml:space="preserve"> of a Covid19 positive situation for a certain customer who used the gym in that time slot.</w:t>
-      </w:r>
-    </w:p>
-    <w:p>
-      <w:pPr>
-        <w:jc w:val="both"/>
-        <w:rPr>
-          <w:rFonts w:ascii="Times New Roman" w:hAnsi="Times New Roman" w:cs="Times New Roman"/>
-          <w:b/>
-          <w:sz w:val="28"/>
-          <w:szCs w:val="28"/>
-          <w:u w:val="single"/>
-        </w:rPr>
-      </w:pPr>
-      <w:r>
-        <w:rPr>
-          <w:rFonts w:ascii="Times New Roman" w:hAnsi="Times New Roman" w:cs="Times New Roman"/>
-          <w:b/>
-          <w:sz w:val="28"/>
-          <w:szCs w:val="28"/>
-          <w:u w:val="single"/>
-        </w:rPr>
-        <w:t>Activities and their Purpose:</w:t>
-      </w:r>
-    </w:p>
-    <w:p>
-      <w:pPr>
-        <w:jc w:val="both"/>
-        <w:rPr>
-          <w:rFonts w:ascii="Times New Roman" w:hAnsi="Times New Roman" w:cs="Times New Roman"/>
-          <w:sz w:val="24"/>
-          <w:szCs w:val="24"/>
-        </w:rPr>
-      </w:pPr>
-      <w:r>
-        <w:rPr>
-          <w:rFonts w:ascii="Times New Roman" w:hAnsi="Times New Roman" w:cs="Times New Roman"/>
-          <w:b/>
-          <w:sz w:val="24"/>
-          <w:szCs w:val="24"/>
-          <w:u w:val="single"/>
-        </w:rPr>
-        <w:t>Sign up Activity:</w:t>
-      </w:r>
-      <w:r>
-        <w:rPr>
-          <w:rFonts w:ascii="Times New Roman" w:hAnsi="Times New Roman" w:cs="Times New Roman"/>
-          <w:sz w:val="24"/>
-          <w:szCs w:val="24"/>
-        </w:rPr>
-        <w:t xml:space="preserve"> </w:t>
-      </w:r>
-    </w:p>
-    <w:p>
-      <w:pPr>
-        <w:jc w:val="both"/>
-        <w:rPr>
-          <w:rFonts w:ascii="Times New Roman" w:hAnsi="Times New Roman" w:cs="Times New Roman"/>
-          <w:sz w:val="24"/>
-          <w:szCs w:val="24"/>
-        </w:rPr>
-      </w:pPr>
-      <w:r>
-        <w:rPr>
-          <w:rFonts w:ascii="Times New Roman" w:hAnsi="Times New Roman" w:cs="Times New Roman"/>
-          <w:sz w:val="24"/>
-          <w:szCs w:val="24"/>
-        </w:rPr>
-        <w:t>In Sign Up, User has to provide his/her basic information such as Username</w:t>
-      </w:r>
-      <w:r>
-        <w:rPr>
-          <w:rFonts w:ascii="Times New Roman" w:hAnsi="Times New Roman" w:cs="Times New Roman"/>
-          <w:sz w:val="24"/>
-          <w:szCs w:val="24"/>
-        </w:rPr>
-        <w:t>, E-Mail,</w:t>
-      </w:r>
-      <w:r>
-        <w:rPr>
-          <w:rFonts w:ascii="Times New Roman" w:hAnsi="Times New Roman" w:cs="Times New Roman"/>
-          <w:sz w:val="24"/>
-          <w:szCs w:val="24"/>
-        </w:rPr>
-        <w:t xml:space="preserve"> Phone number,</w:t>
-      </w:r>
-      <w:r>
-        <w:rPr>
-          <w:rFonts w:ascii="Times New Roman" w:hAnsi="Times New Roman" w:cs="Times New Roman"/>
-          <w:sz w:val="24"/>
-          <w:szCs w:val="24"/>
-        </w:rPr>
-        <w:t xml:space="preserve"> Password.</w:t>
-      </w:r>
-      <w:r>
-        <w:rPr>
-          <w:rFonts w:ascii="Times New Roman" w:hAnsi="Times New Roman" w:cs="Times New Roman"/>
-          <w:sz w:val="24"/>
-          <w:szCs w:val="24"/>
-        </w:rPr>
-        <w:t xml:space="preserve"> By signing user can have easy </w:t>
-      </w:r>
-      <w:r>
-        <w:rPr>
-          <w:rFonts w:ascii="Times New Roman" w:hAnsi="Times New Roman" w:cs="Times New Roman"/>
-          <w:sz w:val="24"/>
-          <w:szCs w:val="24"/>
-        </w:rPr>
-        <w:t xml:space="preserve">and unlimited </w:t>
-      </w:r>
-      <w:r>
-        <w:rPr>
-          <w:rFonts w:ascii="Times New Roman" w:hAnsi="Times New Roman" w:cs="Times New Roman"/>
-          <w:sz w:val="24"/>
-          <w:szCs w:val="24"/>
-        </w:rPr>
-        <w:t>access to the application.</w:t>
-      </w:r>
-    </w:p>
-    <w:p>
-      <w:pPr>
-        <w:jc w:val="both"/>
-        <w:rPr>
-          <w:rFonts w:ascii="Times New Roman" w:hAnsi="Times New Roman" w:cs="Times New Roman"/>
-          <w:sz w:val="24"/>
-          <w:szCs w:val="24"/>
-        </w:rPr>
-      </w:pPr>
-      <w:r>
-        <w:rPr>
-          <w:rFonts w:ascii="Times New Roman" w:hAnsi="Times New Roman" w:cs="Times New Roman"/>
-          <w:b/>
-          <w:sz w:val="24"/>
-          <w:szCs w:val="24"/>
-          <w:u w:val="single"/>
-        </w:rPr>
-        <w:t>Login Activity:</w:t>
-      </w:r>
-      <w:r>
-        <w:rPr>
-          <w:rFonts w:ascii="Times New Roman" w:hAnsi="Times New Roman" w:cs="Times New Roman"/>
-          <w:sz w:val="24"/>
-          <w:szCs w:val="24"/>
-        </w:rPr>
-        <w:t xml:space="preserve"> </w:t>
-      </w:r>
-    </w:p>
-    <w:p>
-      <w:pPr>
-        <w:jc w:val="both"/>
-        <w:rPr>
-          <w:rFonts w:ascii="Times New Roman" w:hAnsi="Times New Roman" w:cs="Times New Roman"/>
-          <w:sz w:val="24"/>
-          <w:szCs w:val="24"/>
-        </w:rPr>
-      </w:pPr>
-      <w:r>
-        <w:rPr>
-          <w:rFonts w:ascii="Times New Roman" w:hAnsi="Times New Roman" w:cs="Times New Roman"/>
-          <w:sz w:val="24"/>
-          <w:szCs w:val="24"/>
-        </w:rPr>
-        <w:t xml:space="preserve">In login activity, </w:t>
-      </w:r>
-      <w:r>
-        <w:rPr>
-          <w:rFonts w:ascii="Times New Roman" w:hAnsi="Times New Roman" w:cs="Times New Roman"/>
-          <w:sz w:val="24"/>
-          <w:szCs w:val="24"/>
-        </w:rPr>
-        <w:t>user can login by entering his/her credentials to their registered account.</w:t>
-      </w:r>
-      <w:r>
-        <w:rPr>
-          <w:rFonts w:ascii="Times New Roman" w:hAnsi="Times New Roman" w:cs="Times New Roman"/>
-          <w:sz w:val="24"/>
-          <w:szCs w:val="24"/>
-        </w:rPr>
-        <w:t xml:space="preserve"> If the user was not able to login into the account by forgetting password, then they can reset their password by clicking on forgot password option and they will able to reset their password.</w:t>
-      </w:r>
-    </w:p>
-    <w:p>
-      <w:pPr>
-        <w:jc w:val="both"/>
-        <w:rPr>
-          <w:rFonts w:ascii="Times New Roman" w:hAnsi="Times New Roman" w:cs="Times New Roman"/>
-          <w:b/>
-          <w:sz w:val="24"/>
-          <w:szCs w:val="24"/>
-          <w:u w:val="single"/>
-        </w:rPr>
-      </w:pPr>
-    </w:p>
-    <w:p>
-      <w:pPr>
-        <w:jc w:val="both"/>
-        <w:rPr>
-          <w:rFonts w:ascii="Times New Roman" w:hAnsi="Times New Roman" w:cs="Times New Roman"/>
-          <w:bCs/>
-          <w:sz w:val="24"/>
-          <w:szCs w:val="24"/>
-        </w:rPr>
-      </w:pPr>
-      <w:r>
-        <w:rPr>
-          <w:rFonts w:ascii="Times New Roman" w:hAnsi="Times New Roman" w:cs="Times New Roman"/>
-          <w:b/>
-          <w:sz w:val="28"/>
-          <w:szCs w:val="28"/>
-          <w:u w:val="single"/>
-        </w:rPr>
-        <w:t>Forget Password Activity:</w:t>
-      </w:r>
-      <w:r>
-        <w:rPr>
-          <w:rFonts w:ascii="Times New Roman" w:hAnsi="Times New Roman" w:cs="Times New Roman"/>
-          <w:b/>
-          <w:sz w:val="28"/>
-          <w:szCs w:val="28"/>
-          <w:u w:val="single"/>
-        </w:rPr>
-        <w:t xml:space="preserve"> </w:t>
-      </w:r>
-      <w:r>
-        <w:rPr>
-          <w:rFonts w:ascii="Times New Roman" w:hAnsi="Times New Roman" w:cs="Times New Roman"/>
-          <w:bCs/>
-          <w:sz w:val="24"/>
-          <w:szCs w:val="24"/>
-        </w:rPr>
-        <w:t>This activity helps User in changing their password.</w:t>
-      </w:r>
-    </w:p>
-    <w:p>
-      <w:pPr>
-        <w:jc w:val="both"/>
-        <w:rPr>
-          <w:rFonts w:ascii="Times New Roman" w:hAnsi="Times New Roman" w:cs="Times New Roman"/>
-        </w:rPr>
-      </w:pPr>
-      <w:r>
-        <w:rPr>
-          <w:rFonts w:ascii="Times New Roman" w:hAnsi="Times New Roman" w:cs="Times New Roman"/>
-          <w:b/>
-          <w:sz w:val="24"/>
-          <w:szCs w:val="24"/>
-          <w:u w:val="single"/>
-        </w:rPr>
-        <w:t>Dashboard Activity:</w:t>
-      </w:r>
-      <w:r>
-        <w:rPr>
-          <w:rFonts w:ascii="Times New Roman" w:hAnsi="Times New Roman" w:cs="Times New Roman"/>
-        </w:rPr>
-        <w:t xml:space="preserve"> </w:t>
-      </w:r>
-      <w:r>
-        <w:rPr>
-          <w:rFonts w:ascii="Times New Roman" w:hAnsi="Times New Roman" w:cs="Times New Roman"/>
-          <w:sz w:val="24"/>
-          <w:szCs w:val="24"/>
-        </w:rPr>
-        <w:t>In the</w:t>
-      </w:r>
-      <w:r>
-        <w:rPr>
-          <w:rFonts w:ascii="Times New Roman" w:hAnsi="Times New Roman" w:cs="Times New Roman"/>
-          <w:sz w:val="24"/>
-          <w:szCs w:val="24"/>
-        </w:rPr>
-        <w:t xml:space="preserve"> Dashboard activity we have added a BMI calculator and the Exercise Routine menu starts from the Gym.</w:t>
-      </w:r>
-    </w:p>
-    <w:p>
-      <w:pPr>
-        <w:jc w:val="both"/>
-        <w:rPr>
-          <w:rFonts w:ascii="Times New Roman" w:hAnsi="Times New Roman" w:cs="Times New Roman"/>
-          <w:sz w:val="24"/>
-          <w:szCs w:val="24"/>
-        </w:rPr>
-      </w:pPr>
-      <w:r>
-        <w:rPr>
-          <w:rFonts w:ascii="Times New Roman" w:hAnsi="Times New Roman" w:cs="Times New Roman"/>
-          <w:b/>
-          <w:sz w:val="24"/>
-          <w:szCs w:val="24"/>
-          <w:u w:val="single"/>
-        </w:rPr>
-        <w:t>Gym</w:t>
-      </w:r>
-      <w:r>
-        <w:rPr>
-          <w:rFonts w:ascii="Times New Roman" w:hAnsi="Times New Roman" w:cs="Times New Roman"/>
-          <w:b/>
-          <w:sz w:val="24"/>
-          <w:szCs w:val="24"/>
-          <w:u w:val="single"/>
-        </w:rPr>
-        <w:t xml:space="preserve"> Activity:</w:t>
-      </w:r>
-      <w:r>
-        <w:rPr>
-          <w:rFonts w:ascii="Times New Roman" w:hAnsi="Times New Roman" w:cs="Times New Roman"/>
-          <w:sz w:val="24"/>
-          <w:szCs w:val="24"/>
-        </w:rPr>
-        <w:t xml:space="preserve"> </w:t>
-      </w:r>
-    </w:p>
-    <w:p>
-      <w:pPr>
-        <w:jc w:val="both"/>
-        <w:rPr>
-          <w:rFonts w:ascii="Times New Roman" w:hAnsi="Times New Roman" w:cs="Times New Roman"/>
-          <w:sz w:val="24"/>
-          <w:szCs w:val="24"/>
-        </w:rPr>
-      </w:pPr>
-      <w:r>
-        <w:rPr>
-          <w:rFonts w:ascii="Times New Roman" w:hAnsi="Times New Roman" w:cs="Times New Roman"/>
-          <w:sz w:val="24"/>
-          <w:szCs w:val="24"/>
-        </w:rPr>
-        <w:t>U</w:t>
-      </w:r>
-      <w:r>
-        <w:rPr>
-          <w:rFonts w:ascii="Times New Roman" w:hAnsi="Times New Roman" w:cs="Times New Roman"/>
-          <w:sz w:val="24"/>
-          <w:szCs w:val="24"/>
-        </w:rPr>
-        <w:t xml:space="preserve">ser will be redirected into the </w:t>
-      </w:r>
-      <w:r>
-        <w:rPr>
-          <w:rFonts w:ascii="Times New Roman" w:hAnsi="Times New Roman" w:cs="Times New Roman"/>
-          <w:sz w:val="24"/>
-          <w:szCs w:val="24"/>
-        </w:rPr>
-        <w:t>dashboard activity</w:t>
-      </w:r>
-      <w:r>
-        <w:rPr>
-          <w:rFonts w:ascii="Times New Roman" w:hAnsi="Times New Roman" w:cs="Times New Roman"/>
-          <w:sz w:val="24"/>
-          <w:szCs w:val="24"/>
-        </w:rPr>
-        <w:t xml:space="preserve">. In this activity </w:t>
-      </w:r>
-      <w:r>
-        <w:rPr>
-          <w:rFonts w:ascii="Times New Roman" w:hAnsi="Times New Roman" w:cs="Times New Roman"/>
-          <w:sz w:val="24"/>
-          <w:szCs w:val="24"/>
-        </w:rPr>
-        <w:t xml:space="preserve">user can find different categories of </w:t>
-      </w:r>
-      <w:r>
-        <w:rPr>
-          <w:rFonts w:ascii="Times New Roman" w:hAnsi="Times New Roman" w:cs="Times New Roman"/>
-          <w:sz w:val="24"/>
-          <w:szCs w:val="24"/>
-        </w:rPr>
-        <w:t>workouts such as weight training, Cardio, Yoga, Power Training. By clicking on any of these categories user will be redirected to respective page.</w:t>
-      </w:r>
-    </w:p>
-    <w:p>
-      <w:pPr>
-        <w:jc w:val="both"/>
-        <w:rPr>
-          <w:rFonts w:ascii="Times New Roman" w:hAnsi="Times New Roman" w:cs="Times New Roman"/>
-          <w:sz w:val="24"/>
-          <w:szCs w:val="24"/>
-        </w:rPr>
-      </w:pPr>
-      <w:r>
-        <w:rPr>
-          <w:rFonts w:ascii="Times New Roman" w:hAnsi="Times New Roman" w:cs="Times New Roman"/>
-          <w:b/>
-          <w:sz w:val="24"/>
-          <w:szCs w:val="24"/>
-          <w:u w:val="single"/>
-        </w:rPr>
-        <w:t>Calendar</w:t>
-      </w:r>
-      <w:r>
-        <w:rPr>
-          <w:rFonts w:ascii="Times New Roman" w:hAnsi="Times New Roman" w:cs="Times New Roman"/>
-          <w:b/>
-          <w:sz w:val="24"/>
-          <w:szCs w:val="24"/>
-          <w:u w:val="single"/>
-        </w:rPr>
-        <w:t xml:space="preserve"> Activity:</w:t>
-      </w:r>
-      <w:r>
-        <w:rPr>
-          <w:rFonts w:ascii="Times New Roman" w:hAnsi="Times New Roman" w:cs="Times New Roman"/>
-          <w:sz w:val="24"/>
-          <w:szCs w:val="24"/>
-        </w:rPr>
-        <w:t xml:space="preserve"> </w:t>
-      </w:r>
-    </w:p>
-    <w:p>
-      <w:pPr>
-        <w:jc w:val="both"/>
-        <w:rPr>
-          <w:rFonts w:ascii="Times New Roman" w:hAnsi="Times New Roman" w:cs="Times New Roman"/>
-          <w:sz w:val="24"/>
-          <w:szCs w:val="24"/>
-        </w:rPr>
-      </w:pPr>
-      <w:r>
-        <w:rPr>
-          <w:rFonts w:ascii="Times New Roman" w:hAnsi="Times New Roman" w:cs="Times New Roman"/>
-          <w:sz w:val="24"/>
-          <w:szCs w:val="24"/>
-        </w:rPr>
-        <w:t>In calendar activity, user can view the available dates and hours of the slots and they can select the dates over there.</w:t>
-      </w:r>
-    </w:p>
-    <w:p>
-      <w:pPr>
-        <w:jc w:val="both"/>
-        <w:rPr>
-          <w:rFonts w:ascii="Times New Roman" w:hAnsi="Times New Roman" w:cs="Times New Roman"/>
-          <w:b/>
-          <w:bCs/>
-          <w:sz w:val="24"/>
-          <w:szCs w:val="24"/>
-          <w:u w:val="single"/>
-        </w:rPr>
-      </w:pPr>
-      <w:r>
-        <w:rPr>
-          <w:rFonts w:ascii="Times New Roman" w:hAnsi="Times New Roman" w:cs="Times New Roman"/>
-          <w:b/>
-          <w:bCs/>
-          <w:sz w:val="24"/>
-          <w:szCs w:val="24"/>
-          <w:u w:val="single"/>
-        </w:rPr>
-        <w:t>Time Slot Activity:</w:t>
-      </w:r>
-      <w:r>
-        <w:rPr>
-          <w:rFonts w:ascii="Times New Roman" w:hAnsi="Times New Roman" w:cs="Times New Roman"/>
-          <w:b/>
-          <w:bCs/>
-          <w:sz w:val="24"/>
-          <w:szCs w:val="24"/>
-          <w:u w:val="single"/>
-        </w:rPr>
-        <w:t xml:space="preserve"> </w:t>
-      </w:r>
-    </w:p>
-    <w:p>
-      <w:pPr>
-        <w:jc w:val="both"/>
-        <w:rPr>
-          <w:rFonts w:ascii="Times New Roman" w:hAnsi="Times New Roman" w:cs="Times New Roman"/>
-          <w:sz w:val="24"/>
-          <w:szCs w:val="24"/>
-        </w:rPr>
-      </w:pPr>
-      <w:r>
-        <w:rPr>
-          <w:rFonts w:ascii="Times New Roman" w:hAnsi="Times New Roman" w:cs="Times New Roman"/>
-          <w:sz w:val="24"/>
-          <w:szCs w:val="24"/>
-        </w:rPr>
-        <w:t xml:space="preserve">In this activity User will see different time slots of operating hours of gym, </w:t>
-      </w:r>
-      <w:r>
-        <w:rPr>
-          <w:rFonts w:ascii="Times New Roman" w:hAnsi="Times New Roman" w:cs="Times New Roman"/>
-          <w:sz w:val="24"/>
-          <w:szCs w:val="24"/>
-        </w:rPr>
-        <w:t>so</w:t>
-      </w:r>
-      <w:r>
-        <w:rPr>
-          <w:rFonts w:ascii="Times New Roman" w:hAnsi="Times New Roman" w:cs="Times New Roman"/>
-          <w:sz w:val="24"/>
-          <w:szCs w:val="24"/>
-        </w:rPr>
-        <w:t xml:space="preserve"> that user can select specific time for going to the gym.</w:t>
-      </w:r>
-    </w:p>
-    <w:p>
-      <w:pPr>
-        <w:jc w:val="both"/>
-        <w:rPr>
-          <w:rFonts w:ascii="Times New Roman" w:hAnsi="Times New Roman" w:cs="Times New Roman"/>
-          <w:sz w:val="24"/>
-          <w:szCs w:val="24"/>
-        </w:rPr>
-      </w:pPr>
-      <w:r>
-        <w:rPr>
-          <w:rFonts w:ascii="Times New Roman" w:hAnsi="Times New Roman" w:cs="Times New Roman"/>
-          <w:b/>
-          <w:sz w:val="24"/>
-          <w:szCs w:val="24"/>
-          <w:u w:val="single"/>
-        </w:rPr>
-        <w:t>Weight Training</w:t>
-      </w:r>
-      <w:r>
-        <w:rPr>
-          <w:rFonts w:ascii="Times New Roman" w:hAnsi="Times New Roman" w:cs="Times New Roman"/>
-          <w:b/>
-          <w:sz w:val="24"/>
-          <w:szCs w:val="24"/>
-          <w:u w:val="single"/>
-        </w:rPr>
-        <w:t xml:space="preserve"> Activity:</w:t>
-      </w:r>
-      <w:r>
-        <w:rPr>
-          <w:rFonts w:ascii="Times New Roman" w:hAnsi="Times New Roman" w:cs="Times New Roman"/>
-          <w:sz w:val="24"/>
-          <w:szCs w:val="24"/>
-        </w:rPr>
-        <w:t xml:space="preserve"> </w:t>
-      </w:r>
-    </w:p>
-    <w:p>
-      <w:pPr>
-        <w:jc w:val="both"/>
-        <w:rPr>
-          <w:rFonts w:ascii="Times New Roman" w:hAnsi="Times New Roman" w:cs="Times New Roman"/>
-          <w:sz w:val="24"/>
-          <w:szCs w:val="24"/>
-        </w:rPr>
-      </w:pPr>
-      <w:r>
-        <w:rPr>
-          <w:rFonts w:ascii="Times New Roman" w:hAnsi="Times New Roman" w:cs="Times New Roman"/>
-          <w:sz w:val="24"/>
-          <w:szCs w:val="24"/>
-        </w:rPr>
-        <w:t>After</w:t>
-      </w:r>
-      <w:r>
-        <w:rPr>
-          <w:rFonts w:ascii="Times New Roman" w:hAnsi="Times New Roman" w:cs="Times New Roman"/>
-          <w:sz w:val="24"/>
-          <w:szCs w:val="24"/>
-        </w:rPr>
-        <w:t xml:space="preserve"> selecting the </w:t>
-      </w:r>
-      <w:r>
-        <w:rPr>
-          <w:rFonts w:ascii="Times New Roman" w:hAnsi="Times New Roman" w:cs="Times New Roman"/>
-          <w:sz w:val="24"/>
-          <w:szCs w:val="24"/>
-        </w:rPr>
-        <w:t>required dates</w:t>
-      </w:r>
-      <w:r>
-        <w:rPr>
-          <w:rFonts w:ascii="Times New Roman" w:hAnsi="Times New Roman" w:cs="Times New Roman"/>
-          <w:sz w:val="24"/>
-          <w:szCs w:val="24"/>
-        </w:rPr>
-        <w:t xml:space="preserve"> and time</w:t>
-      </w:r>
-      <w:r>
-        <w:rPr>
-          <w:rFonts w:ascii="Times New Roman" w:hAnsi="Times New Roman" w:cs="Times New Roman"/>
-          <w:sz w:val="24"/>
-          <w:szCs w:val="24"/>
-        </w:rPr>
-        <w:t xml:space="preserve"> by user in calendar activity</w:t>
-      </w:r>
-      <w:r>
-        <w:rPr>
-          <w:rFonts w:ascii="Times New Roman" w:hAnsi="Times New Roman" w:cs="Times New Roman"/>
-          <w:sz w:val="24"/>
-          <w:szCs w:val="24"/>
-        </w:rPr>
-        <w:t xml:space="preserve"> and time slot activity</w:t>
-      </w:r>
-      <w:r>
-        <w:rPr>
-          <w:rFonts w:ascii="Times New Roman" w:hAnsi="Times New Roman" w:cs="Times New Roman"/>
-          <w:sz w:val="24"/>
-          <w:szCs w:val="24"/>
-        </w:rPr>
-        <w:t>, if the user clicks on Weight Training option, he/she will be displayed with the slot availability for the selected date and time. If the slot is available then the user can book the slot</w:t>
-      </w:r>
-      <w:r>
-        <w:rPr>
-          <w:rFonts w:ascii="Times New Roman" w:hAnsi="Times New Roman" w:cs="Times New Roman"/>
-          <w:sz w:val="24"/>
-          <w:szCs w:val="24"/>
-        </w:rPr>
-        <w:t xml:space="preserve">. If the slot is filled then they </w:t>
-      </w:r>
-      <w:r>
-        <w:rPr>
-          <w:rFonts w:ascii="Times New Roman" w:hAnsi="Times New Roman" w:cs="Times New Roman"/>
-          <w:sz w:val="24"/>
-          <w:szCs w:val="24"/>
-        </w:rPr>
-        <w:t>will be displayed with filled</w:t>
-      </w:r>
-      <w:r>
-        <w:rPr>
-          <w:rFonts w:ascii="Times New Roman" w:hAnsi="Times New Roman" w:cs="Times New Roman"/>
-          <w:sz w:val="24"/>
-          <w:szCs w:val="24"/>
-        </w:rPr>
-        <w:t xml:space="preserve"> option.</w:t>
-      </w:r>
-      <w:r>
-        <w:rPr>
-          <w:rFonts w:ascii="Times New Roman" w:hAnsi="Times New Roman" w:cs="Times New Roman"/>
-          <w:sz w:val="24"/>
-          <w:szCs w:val="24"/>
-        </w:rPr>
-        <w:t xml:space="preserve"> </w:t>
-      </w:r>
-    </w:p>
-    <w:p>
-      <w:pPr>
-        <w:jc w:val="both"/>
-        <w:rPr>
-          <w:rFonts w:ascii="Times New Roman" w:hAnsi="Times New Roman" w:cs="Times New Roman"/>
-          <w:sz w:val="24"/>
-          <w:szCs w:val="24"/>
-        </w:rPr>
-      </w:pPr>
-      <w:r>
-        <w:rPr>
-          <w:rFonts w:ascii="Times New Roman" w:hAnsi="Times New Roman" w:cs="Times New Roman"/>
-          <w:b/>
-          <w:sz w:val="24"/>
-          <w:szCs w:val="24"/>
-          <w:u w:val="single"/>
-        </w:rPr>
-        <w:t xml:space="preserve">Cardio </w:t>
-      </w:r>
-      <w:r>
-        <w:rPr>
-          <w:rFonts w:ascii="Times New Roman" w:hAnsi="Times New Roman" w:cs="Times New Roman"/>
-          <w:b/>
-          <w:sz w:val="24"/>
-          <w:szCs w:val="24"/>
-          <w:u w:val="single"/>
-        </w:rPr>
-        <w:t>Activity:</w:t>
-      </w:r>
-      <w:r>
-        <w:rPr>
-          <w:rFonts w:ascii="Times New Roman" w:hAnsi="Times New Roman" w:cs="Times New Roman"/>
-          <w:sz w:val="24"/>
-          <w:szCs w:val="24"/>
-        </w:rPr>
-        <w:t xml:space="preserve"> </w:t>
-      </w:r>
-    </w:p>
-    <w:p>
-      <w:pPr>
-        <w:jc w:val="both"/>
-        <w:rPr>
-          <w:rFonts w:ascii="Times New Roman" w:hAnsi="Times New Roman" w:cs="Times New Roman"/>
-          <w:sz w:val="24"/>
-          <w:szCs w:val="24"/>
-        </w:rPr>
-      </w:pPr>
-      <w:r>
-        <w:rPr>
-          <w:rFonts w:ascii="Times New Roman" w:hAnsi="Times New Roman" w:cs="Times New Roman"/>
-          <w:sz w:val="24"/>
-          <w:szCs w:val="24"/>
-        </w:rPr>
-        <w:t xml:space="preserve">After selecting the required dates by user in calendar activity, if the user clicks on Cardio option, he/she will be displayed with the slot availability for the selected date and time. If the slot is available then the user can book the slot. If the slot is filled then they will be displayed with filled option. </w:t>
-      </w:r>
-    </w:p>
-    <w:p>
-      <w:pPr>
-        <w:jc w:val="both"/>
-        <w:rPr>
-          <w:rFonts w:ascii="Times New Roman" w:hAnsi="Times New Roman" w:cs="Times New Roman"/>
-          <w:sz w:val="24"/>
-          <w:szCs w:val="24"/>
-        </w:rPr>
-      </w:pPr>
-      <w:r>
-        <w:rPr>
-          <w:rFonts w:ascii="Times New Roman" w:hAnsi="Times New Roman" w:cs="Times New Roman"/>
-          <w:b/>
-          <w:sz w:val="24"/>
-          <w:szCs w:val="24"/>
-          <w:u w:val="single"/>
-        </w:rPr>
-        <w:t>Yoga</w:t>
-      </w:r>
-      <w:r>
-        <w:rPr>
-          <w:rFonts w:ascii="Times New Roman" w:hAnsi="Times New Roman" w:cs="Times New Roman"/>
-          <w:b/>
-          <w:sz w:val="24"/>
-          <w:szCs w:val="24"/>
-          <w:u w:val="single"/>
-        </w:rPr>
-        <w:t xml:space="preserve"> Activity:</w:t>
-      </w:r>
-      <w:r>
-        <w:rPr>
-          <w:rFonts w:ascii="Times New Roman" w:hAnsi="Times New Roman" w:cs="Times New Roman"/>
-          <w:sz w:val="24"/>
-          <w:szCs w:val="24"/>
-        </w:rPr>
-        <w:t xml:space="preserve"> </w:t>
-      </w:r>
-    </w:p>
-    <w:p>
-      <w:pPr>
-        <w:jc w:val="both"/>
-        <w:rPr>
-          <w:rFonts w:ascii="Times New Roman" w:hAnsi="Times New Roman" w:cs="Times New Roman"/>
-          <w:sz w:val="24"/>
-          <w:szCs w:val="24"/>
-        </w:rPr>
-      </w:pPr>
-      <w:r>
-        <w:rPr>
-          <w:rFonts w:ascii="Times New Roman" w:hAnsi="Times New Roman" w:cs="Times New Roman"/>
-          <w:sz w:val="24"/>
-          <w:szCs w:val="24"/>
-        </w:rPr>
-        <w:t xml:space="preserve">After selecting the required dates by user in calendar activity, if the user clicks on Yoga option, he/she will be displayed with the slot availability for the selected date and time. If the slot is available then the user can book the slot. If the slot is filled then they will be displayed with filled option. </w:t>
-      </w:r>
-    </w:p>
-    <w:p>
-      <w:pPr>
-        <w:jc w:val="both"/>
-        <w:rPr>
-          <w:rFonts w:ascii="Times New Roman" w:hAnsi="Times New Roman" w:cs="Times New Roman"/>
-          <w:b/>
-          <w:sz w:val="24"/>
-          <w:szCs w:val="24"/>
-        </w:rPr>
-      </w:pPr>
-      <w:r>
-        <w:rPr>
-          <w:rFonts w:ascii="Times New Roman" w:hAnsi="Times New Roman" w:cs="Times New Roman"/>
-          <w:b/>
-          <w:sz w:val="24"/>
-          <w:szCs w:val="24"/>
-          <w:u w:val="single"/>
-        </w:rPr>
-        <w:t>Power Training Activity:</w:t>
-      </w:r>
-      <w:r>
-        <w:rPr>
-          <w:rFonts w:ascii="Times New Roman" w:hAnsi="Times New Roman" w:cs="Times New Roman"/>
-          <w:b/>
-          <w:sz w:val="24"/>
-          <w:szCs w:val="24"/>
-        </w:rPr>
-        <w:t xml:space="preserve"> </w:t>
-      </w:r>
-    </w:p>
-    <w:p>
-      <w:pPr>
-        <w:jc w:val="both"/>
-        <w:rPr>
-          <w:rFonts w:ascii="Times New Roman" w:hAnsi="Times New Roman" w:cs="Times New Roman"/>
-          <w:sz w:val="24"/>
-          <w:szCs w:val="24"/>
-        </w:rPr>
-      </w:pPr>
-      <w:r>
-        <w:rPr>
-          <w:rFonts w:ascii="Times New Roman" w:hAnsi="Times New Roman" w:cs="Times New Roman"/>
-          <w:sz w:val="24"/>
-          <w:szCs w:val="24"/>
-        </w:rPr>
-        <w:t xml:space="preserve">After selecting the required dates by user in calendar activity, if the user clicks on Power Training option, he/she will be displayed with the slot availability for the selected date and time. If the slot is available then the user can book the slot. If the slot is filled then they will be displayed with filled option. </w:t>
-      </w:r>
-    </w:p>
-    <w:p>
-      <w:pPr>
-        <w:jc w:val="both"/>
-        <w:rPr>
-          <w:rFonts w:ascii="Times New Roman" w:hAnsi="Times New Roman" w:cs="Times New Roman"/>
-          <w:b/>
-          <w:sz w:val="24"/>
-          <w:szCs w:val="24"/>
-          <w:u w:val="single"/>
-        </w:rPr>
-      </w:pPr>
-    </w:p>
-    <w:p>
-      <w:pPr>
-        <w:jc w:val="both"/>
-        <w:rPr>
-          <w:rFonts w:ascii="Times New Roman" w:hAnsi="Times New Roman" w:cs="Times New Roman"/>
-          <w:b/>
-          <w:sz w:val="24"/>
-          <w:szCs w:val="24"/>
-          <w:u w:val="single"/>
-        </w:rPr>
-      </w:pPr>
-    </w:p>
-    <w:p>
-      <w:pPr>
-        <w:jc w:val="both"/>
-        <w:rPr>
-          <w:rFonts w:ascii="Times New Roman" w:hAnsi="Times New Roman" w:cs="Times New Roman"/>
-          <w:b/>
-          <w:sz w:val="24"/>
-          <w:szCs w:val="24"/>
-        </w:rPr>
-      </w:pPr>
-      <w:r>
-        <w:rPr>
-          <w:rFonts w:ascii="Times New Roman" w:hAnsi="Times New Roman" w:cs="Times New Roman"/>
-          <w:b/>
-          <w:sz w:val="24"/>
-          <w:szCs w:val="24"/>
-          <w:u w:val="single"/>
-        </w:rPr>
-        <w:t>`</w:t>
-      </w:r>
-      <w:r>
-        <w:rPr>
-          <w:rFonts w:ascii="Times New Roman" w:hAnsi="Times New Roman" w:cs="Times New Roman"/>
-          <w:b/>
-          <w:sz w:val="24"/>
-          <w:szCs w:val="24"/>
-          <w:u w:val="single"/>
-        </w:rPr>
-        <w:t>Rate Card Activity:</w:t>
-      </w:r>
-      <w:r>
-        <w:rPr>
-          <w:rFonts w:ascii="Times New Roman" w:hAnsi="Times New Roman" w:cs="Times New Roman"/>
-          <w:b/>
-          <w:sz w:val="24"/>
-          <w:szCs w:val="24"/>
-        </w:rPr>
-        <w:t xml:space="preserve"> </w:t>
-      </w:r>
-    </w:p>
-    <w:p>
-      <w:pPr>
-        <w:jc w:val="both"/>
-        <w:rPr>
-          <w:rFonts w:ascii="Times New Roman" w:hAnsi="Times New Roman" w:cs="Times New Roman"/>
-          <w:sz w:val="24"/>
-          <w:szCs w:val="24"/>
-        </w:rPr>
-      </w:pPr>
-      <w:r>
-        <w:rPr>
-          <w:rFonts w:ascii="Times New Roman" w:hAnsi="Times New Roman" w:cs="Times New Roman"/>
-          <w:sz w:val="24"/>
-          <w:szCs w:val="24"/>
-        </w:rPr>
-        <w:t xml:space="preserve">In this activity all the selected slots of the user will be displayed at the same place by calculating the total amount </w:t>
-      </w:r>
-      <w:r>
-        <w:rPr>
-          <w:rFonts w:ascii="Times New Roman" w:hAnsi="Times New Roman" w:cs="Times New Roman"/>
-          <w:sz w:val="24"/>
-          <w:szCs w:val="24"/>
-        </w:rPr>
-        <w:t>per each workout session. For every workout there will be different prices so the final amount will be calculated in the page for the User to check pricing details.</w:t>
-      </w:r>
-    </w:p>
-    <w:p>
-      <w:pPr>
-        <w:jc w:val="both"/>
-        <w:rPr>
-          <w:rFonts w:ascii="Times New Roman" w:hAnsi="Times New Roman" w:cs="Times New Roman"/>
-          <w:b/>
-          <w:sz w:val="24"/>
-          <w:szCs w:val="24"/>
-        </w:rPr>
-      </w:pPr>
-      <w:r>
-        <w:rPr>
-          <w:rFonts w:ascii="Times New Roman" w:hAnsi="Times New Roman" w:cs="Times New Roman"/>
-          <w:b/>
-          <w:sz w:val="24"/>
-          <w:szCs w:val="24"/>
-          <w:u w:val="single"/>
-        </w:rPr>
-        <w:t>Billing Amount Activity:</w:t>
-      </w:r>
-      <w:r>
-        <w:rPr>
-          <w:rFonts w:ascii="Times New Roman" w:hAnsi="Times New Roman" w:cs="Times New Roman"/>
-          <w:b/>
-          <w:sz w:val="24"/>
-          <w:szCs w:val="24"/>
-        </w:rPr>
-        <w:t xml:space="preserve"> </w:t>
-      </w:r>
-    </w:p>
-    <w:p>
-      <w:pPr>
-        <w:jc w:val="both"/>
-        <w:rPr>
-          <w:rFonts w:ascii="Times New Roman" w:hAnsi="Times New Roman" w:cs="Times New Roman"/>
-          <w:sz w:val="24"/>
-          <w:szCs w:val="24"/>
-        </w:rPr>
-      </w:pPr>
-      <w:r>
-        <w:rPr>
-          <w:rFonts w:ascii="Times New Roman" w:hAnsi="Times New Roman" w:cs="Times New Roman"/>
-          <w:sz w:val="24"/>
-          <w:szCs w:val="24"/>
-        </w:rPr>
-        <w:t>In this activity, user will be displayed with name of customer</w:t>
-      </w:r>
-      <w:r>
-        <w:rPr>
-          <w:rFonts w:ascii="Times New Roman" w:hAnsi="Times New Roman" w:cs="Times New Roman"/>
-          <w:sz w:val="24"/>
-          <w:szCs w:val="24"/>
-        </w:rPr>
-        <w:t xml:space="preserve"> and total amount he/she need to pay considered with rate card activity. Then the user should pay the amount at gym.</w:t>
-      </w:r>
     </w:p>
     <w:p>
       <w:pPr>
@@ -1765,7 +1801,6 @@
                 <v:path gradientshapeok="t" o:connecttype="rect"/>
               </v:shapetype>
               <v:shape id="Text Box 1" o:spid="_x0000_s1026" type="#_x0000_t202" style="position:absolute;left:0;text-align:left;margin-left:42.75pt;margin-top:24.85pt;width:207pt;height:50.4pt;z-index:251659264;visibility:visible;mso-wrap-style:square;mso-width-percent:0;mso-height-percent:0;mso-wrap-distance-left:9pt;mso-wrap-distance-top:0;mso-wrap-distance-right:9pt;mso-wrap-distance-bottom:0;mso-position-horizontal:absolute;mso-position-horizontal-relative:text;mso-position-vertical:absolute;mso-position-vertical-relative:text;mso-width-percent:0;mso-height-percent:0;mso-width-relative:margin;mso-height-relative:margin;v-text-anchor:top" o:gfxdata="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" filled="f" stroked="f">
-                <v:fill o:detectmouseclick="t"/>
                 <v:textbox>
                   <w:txbxContent>
                     <w:p>
@@ -1855,6 +1890,7 @@
         <w:rPr>
           <w:noProof/>
         </w:rPr>
+        <w:lastRenderedPageBreak/>
         <w:t xml:space="preserve"> </w:t>
       </w:r>
       <w:r>
@@ -2065,6 +2101,7 @@
         <w:rPr>
           <w:noProof/>
         </w:rPr>
+        <w:lastRenderedPageBreak/>
         <w:drawing>
           <wp:inline distT="0" distB="0" distL="0" distR="0" wp14:anchorId="3277484E" wp14:editId="15DC1A76">
             <wp:extent cx="2049452" cy="4197350"/>
@@ -2282,6 +2319,7 @@
         <w:rPr>
           <w:noProof/>
         </w:rPr>
+        <w:lastRenderedPageBreak/>
         <w:drawing>
           <wp:inline distT="0" distB="0" distL="0" distR="0" wp14:anchorId="00B2069B" wp14:editId="60443152">
             <wp:extent cx="1730599" cy="3549650"/>
@@ -2532,6 +2570,7 @@
         <w:rPr>
           <w:noProof/>
         </w:rPr>
+        <w:lastRenderedPageBreak/>
         <w:drawing>
           <wp:inline distT="0" distB="0" distL="0" distR="0" wp14:anchorId="513969BA" wp14:editId="2A7B2F19">
             <wp:extent cx="2246910" cy="4552950"/>
@@ -2784,6 +2823,7 @@
         <w:rPr>
           <w:noProof/>
         </w:rPr>
+        <w:lastRenderedPageBreak/>
         <w:drawing>
           <wp:inline distT="0" distB="0" distL="0" distR="0" wp14:anchorId="10CD94F8" wp14:editId="511EE942">
             <wp:extent cx="1783229" cy="3657600"/>
@@ -3169,6 +3209,7 @@
         <w:rPr>
           <w:noProof/>
         </w:rPr>
+        <w:lastRenderedPageBreak/>
         <w:drawing>
           <wp:inline distT="0" distB="0" distL="0" distR="0" wp14:anchorId="2EC6857E" wp14:editId="10FC0247">
             <wp:extent cx="1809750" cy="3218816"/>
@@ -3581,6 +3622,7 @@
           <w:szCs w:val="24"/>
           <w:u w:val="single"/>
         </w:rPr>
+        <w:lastRenderedPageBreak/>
         <w:t>Billing Amount Activity:</w:t>
       </w:r>
     </w:p>
@@ -3675,9 +3717,17 @@
           <w:b/>
           <w:sz w:val="24"/>
           <w:szCs w:val="24"/>
-          <w:u w:val="single"/>
-        </w:rPr>
-      </w:pPr>
+        </w:rPr>
+      </w:pPr>
+      <w:r>
+        <w:rPr>
+          <w:rFonts w:ascii="Times New Roman" w:hAnsi="Times New Roman" w:cs="Times New Roman"/>
+          <w:b/>
+          <w:sz w:val="24"/>
+          <w:szCs w:val="24"/>
+        </w:rPr>
+        <w:t xml:space="preserve">                        </w:t>
+      </w:r>
       <w:r>
         <w:rPr>
           <w:rFonts w:ascii="Times New Roman" w:hAnsi="Times New Roman" w:cs="Times New Roman"/>
@@ -3685,9 +3735,7 @@
           <w:noProof/>
           <w:sz w:val="24"/>
           <w:szCs w:val="24"/>
-          <w:u w:val="single"/>
-        </w:rPr>
-        <w:lastRenderedPageBreak/>
+        </w:rPr>
         <w:drawing>
           <wp:inline distT="0" distB="0" distL="0" distR="0" wp14:anchorId="1D00FA35" wp14:editId="12739255">
             <wp:extent cx="4200341" cy="3686175"/>
@@ -3779,7 +3827,7 @@
 </file>
 
 <file path=word/numbering.xml><?xml version="1.0" encoding="utf-8"?>
-<w:numbering xmlns:wpc="http://schemas.microsoft.com/office/word/2010/wordprocessingCanvas" xmlns:cx="http://schemas.microsoft.com/office/drawing/2014/chartex" xmlns:cx1="http://schemas.microsoft.com/office/drawing/2015/9/8/chartex" xmlns:mc="http://schemas.openxmlformats.org/markup-compatibility/2006" xmlns:o="urn:schemas-microsoft-com:office:office" xmlns:r="http://schemas.openxmlformats.org/officeDocument/2006/relationships" xmlns:m="http://schemas.openxmlformats.org/officeDocument/2006/math" xmlns:v="urn:schemas-microsoft-com:vml" xmlns:wp14="http://schemas.microsoft.com/office/word/2010/wordprocessingDrawing" xmlns:wp="http://schemas.openxmlformats.org/drawingml/2006/wordprocessingDrawing" xmlns:w10="urn:schemas-microsoft-com:office:word" xmlns:w="http://schemas.openxmlformats.org/wordprocessingml/2006/main" xmlns:w14="http://schemas.microsoft.com/office/word/2010/wordml" xmlns:w15="http://schemas.microsoft.com/office/word/2012/wordml" xmlns:w16se="http://schemas.microsoft.com/office/word/2015/wordml/symex" xmlns:wpg="http://schemas.microsoft.com/office/word/2010/wordprocessingGroup" xmlns:wpi="http://schemas.microsoft.com/office/word/2010/wordprocessingInk" xmlns:wne="http://schemas.microsoft.com/office/word/2006/wordml" xmlns:wps="http://schemas.microsoft.com/office/word/2010/wordprocessingShape" mc:Ignorable="w14 w15 w16se wp14">
+<w:numbering xmlns:wpc="http://schemas.microsoft.com/office/word/2010/wordprocessingCanvas" xmlns:cx="http://schemas.microsoft.com/office/drawing/2014/chartex" xmlns:cx1="http://schemas.microsoft.com/office/drawing/2015/9/8/chartex" xmlns:cx2="http://schemas.microsoft.com/office/drawing/2015/10/21/chartex" xmlns:cx3="http://schemas.microsoft.com/office/drawing/2016/5/9/chartex" xmlns:cx4="http://schemas.microsoft.com/office/drawing/2016/5/10/chartex" xmlns:cx5="http://schemas.microsoft.com/office/drawing/2016/5/11/chartex" xmlns:cx6="http://schemas.microsoft.com/office/drawing/2016/5/12/chartex" xmlns:cx7="http://schemas.microsoft.com/office/drawing/2016/5/13/chartex" xmlns:cx8="http://schemas.microsoft.com/office/drawing/2016/5/14/chartex" xmlns:mc="http://schemas.openxmlformats.org/markup-compatibility/2006" xmlns:aink="http://schemas.microsoft.com/office/drawing/2016/ink" xmlns:am3d="http://schemas.microsoft.com/office/drawing/2017/model3d" xmlns:o="urn:schemas-microsoft-com:office:office" xmlns:r="http://schemas.openxmlformats.org/officeDocument/2006/relationships" xmlns:m="http://schemas.openxmlformats.org/officeDocument/2006/math" xmlns:v="urn:schemas-microsoft-com:vml" xmlns:wp14="http://schemas.microsoft.com/office/word/2010/wordprocessingDrawing" xmlns:wp="http://schemas.openxmlformats.org/drawingml/2006/wordprocessingDrawing" xmlns:w10="urn:schemas-microsoft-com:office:word" xmlns:w="http://schemas.openxmlformats.org/wordprocessingml/2006/main" xmlns:w14="http://schemas.microsoft.com/office/word/2010/wordml" xmlns:w15="http://schemas.microsoft.com/office/word/2012/wordml" xmlns:w16cid="http://schemas.microsoft.com/office/word/2016/wordml/cid" xmlns:w16se="http://schemas.microsoft.com/office/word/2015/wordml/symex" xmlns:wpg="http://schemas.microsoft.com/office/word/2010/wordprocessingGroup" xmlns:wpi="http://schemas.microsoft.com/office/word/2010/wordprocessingInk" xmlns:wne="http://schemas.microsoft.com/office/word/2006/wordml" xmlns:wps="http://schemas.microsoft.com/office/word/2010/wordprocessingShape" mc:Ignorable="w14 w15 w16se w16cid wp14">
   <w:abstractNum w:abstractNumId="0" w15:restartNumberingAfterBreak="0">
     <w:nsid w:val="41DF4745"/>
     <w:multiLevelType w:val="multilevel"/>
@@ -3929,14 +3977,130 @@
       </w:rPr>
     </w:lvl>
   </w:abstractNum>
+  <w:abstractNum w:abstractNumId="1" w15:restartNumberingAfterBreak="0">
+    <w:nsid w:val="721D1C52"/>
+    <w:multiLevelType w:val="hybridMultilevel"/>
+    <w:tmpl w:val="5976603C"/>
+    <w:lvl w:ilvl="0" w:tplc="0409000B">
+      <w:start w:val="1"/>
+      <w:numFmt w:val="bullet"/>
+      <w:lvlText w:val=""/>
+      <w:lvlJc w:val="left"/>
+      <w:pPr>
+        <w:ind w:left="720" w:hanging="360"/>
+      </w:pPr>
+      <w:rPr>
+        <w:rFonts w:ascii="Wingdings" w:hAnsi="Wingdings" w:hint="default"/>
+      </w:rPr>
+    </w:lvl>
+    <w:lvl w:ilvl="1" w:tplc="04090003" w:tentative="1">
+      <w:start w:val="1"/>
+      <w:numFmt w:val="bullet"/>
+      <w:lvlText w:val="o"/>
+      <w:lvlJc w:val="left"/>
+      <w:pPr>
+        <w:ind w:left="1440" w:hanging="360"/>
+      </w:pPr>
+      <w:rPr>
+        <w:rFonts w:ascii="Courier New" w:hAnsi="Courier New" w:cs="Courier New" w:hint="default"/>
+      </w:rPr>
+    </w:lvl>
+    <w:lvl w:ilvl="2" w:tplc="04090005" w:tentative="1">
+      <w:start w:val="1"/>
+      <w:numFmt w:val="bullet"/>
+      <w:lvlText w:val=""/>
+      <w:lvlJc w:val="left"/>
+      <w:pPr>
+        <w:ind w:left="2160" w:hanging="360"/>
+      </w:pPr>
+      <w:rPr>
+        <w:rFonts w:ascii="Wingdings" w:hAnsi="Wingdings" w:hint="default"/>
+      </w:rPr>
+    </w:lvl>
+    <w:lvl w:ilvl="3" w:tplc="04090001" w:tentative="1">
+      <w:start w:val="1"/>
+      <w:numFmt w:val="bullet"/>
+      <w:lvlText w:val=""/>
+      <w:lvlJc w:val="left"/>
+      <w:pPr>
+        <w:ind w:left="2880" w:hanging="360"/>
+      </w:pPr>
+      <w:rPr>
+        <w:rFonts w:ascii="Symbol" w:hAnsi="Symbol" w:hint="default"/>
+      </w:rPr>
+    </w:lvl>
+    <w:lvl w:ilvl="4" w:tplc="04090003" w:tentative="1">
+      <w:start w:val="1"/>
+      <w:numFmt w:val="bullet"/>
+      <w:lvlText w:val="o"/>
+      <w:lvlJc w:val="left"/>
+      <w:pPr>
+        <w:ind w:left="3600" w:hanging="360"/>
+      </w:pPr>
+      <w:rPr>
+        <w:rFonts w:ascii="Courier New" w:hAnsi="Courier New" w:cs="Courier New" w:hint="default"/>
+      </w:rPr>
+    </w:lvl>
+    <w:lvl w:ilvl="5" w:tplc="04090005" w:tentative="1">
+      <w:start w:val="1"/>
+      <w:numFmt w:val="bullet"/>
+      <w:lvlText w:val=""/>
+      <w:lvlJc w:val="left"/>
+      <w:pPr>
+        <w:ind w:left="4320" w:hanging="360"/>
+      </w:pPr>
+      <w:rPr>
+        <w:rFonts w:ascii="Wingdings" w:hAnsi="Wingdings" w:hint="default"/>
+      </w:rPr>
+    </w:lvl>
+    <w:lvl w:ilvl="6" w:tplc="04090001" w:tentative="1">
+      <w:start w:val="1"/>
+      <w:numFmt w:val="bullet"/>
+      <w:lvlText w:val=""/>
+      <w:lvlJc w:val="left"/>
+      <w:pPr>
+        <w:ind w:left="5040" w:hanging="360"/>
+      </w:pPr>
+      <w:rPr>
+        <w:rFonts w:ascii="Symbol" w:hAnsi="Symbol" w:hint="default"/>
+      </w:rPr>
+    </w:lvl>
+    <w:lvl w:ilvl="7" w:tplc="04090003" w:tentative="1">
+      <w:start w:val="1"/>
+      <w:numFmt w:val="bullet"/>
+      <w:lvlText w:val="o"/>
+      <w:lvlJc w:val="left"/>
+      <w:pPr>
+        <w:ind w:left="5760" w:hanging="360"/>
+      </w:pPr>
+      <w:rPr>
+        <w:rFonts w:ascii="Courier New" w:hAnsi="Courier New" w:cs="Courier New" w:hint="default"/>
+      </w:rPr>
+    </w:lvl>
+    <w:lvl w:ilvl="8" w:tplc="04090005" w:tentative="1">
+      <w:start w:val="1"/>
+      <w:numFmt w:val="bullet"/>
+      <w:lvlText w:val=""/>
+      <w:lvlJc w:val="left"/>
+      <w:pPr>
+        <w:ind w:left="6480" w:hanging="360"/>
+      </w:pPr>
+      <w:rPr>
+        <w:rFonts w:ascii="Wingdings" w:hAnsi="Wingdings" w:hint="default"/>
+      </w:rPr>
+    </w:lvl>
+  </w:abstractNum>
   <w:num w:numId="1">
     <w:abstractNumId w:val="0"/>
+  </w:num>
+  <w:num w:numId="2">
+    <w:abstractNumId w:val="1"/>
   </w:num>
 </w:numbering>
 </file>
 
 <file path=word/styles.xml><?xml version="1.0" encoding="utf-8"?>
-<w:styles xmlns:mc="http://schemas.openxmlformats.org/markup-compatibility/2006" xmlns:r="http://schemas.openxmlformats.org/officeDocument/2006/relationships" xmlns:w="http://schemas.openxmlformats.org/wordprocessingml/2006/main" xmlns:w14="http://schemas.microsoft.com/office/word/2010/wordml" xmlns:w15="http://schemas.microsoft.com/office/word/2012/wordml" xmlns:w16se="http://schemas.microsoft.com/office/word/2015/wordml/symex" mc:Ignorable="w14 w15 w16se">
+<w:styles xmlns:mc="http://schemas.openxmlformats.org/markup-compatibility/2006" xmlns:r="http://schemas.openxmlformats.org/officeDocument/2006/relationships" xmlns:w="http://schemas.openxmlformats.org/wordprocessingml/2006/main" xmlns:w14="http://schemas.microsoft.com/office/word/2010/wordml" xmlns:w15="http://schemas.microsoft.com/office/word/2012/wordml" xmlns:w16cid="http://schemas.microsoft.com/office/word/2016/wordml/cid" xmlns:w16se="http://schemas.microsoft.com/office/word/2015/wordml/symex" mc:Ignorable="w14 w15 w16se w16cid">
   <w:docDefaults>
     <w:rPrDefault>
       <w:rPr>
@@ -3952,7 +4116,7 @@
       </w:pPr>
     </w:pPrDefault>
   </w:docDefaults>
-  <w:latentStyles w:defLockedState="0" w:defUIPriority="99" w:defSemiHidden="0" w:defUnhideWhenUsed="0" w:defQFormat="0" w:count="371">
+  <w:latentStyles w:defLockedState="0" w:defUIPriority="99" w:defSemiHidden="0" w:defUnhideWhenUsed="0" w:defQFormat="0" w:count="376">
     <w:lsdException w:name="Normal" w:uiPriority="0" w:qFormat="1"/>
     <w:lsdException w:name="heading 1" w:uiPriority="9" w:qFormat="1"/>
     <w:lsdException w:name="heading 2" w:semiHidden="1" w:uiPriority="9" w:unhideWhenUsed="1" w:qFormat="1"/>
@@ -4058,7 +4222,6 @@
     <w:lsdException w:name="HTML Sample" w:semiHidden="1" w:unhideWhenUsed="1"/>
     <w:lsdException w:name="HTML Typewriter" w:semiHidden="1" w:unhideWhenUsed="1"/>
     <w:lsdException w:name="HTML Variable" w:semiHidden="1" w:unhideWhenUsed="1"/>
-    <w:lsdException w:name="Normal Table" w:semiHidden="1" w:unhideWhenUsed="1"/>
     <w:lsdException w:name="annotation subject" w:semiHidden="1" w:unhideWhenUsed="1"/>
     <w:lsdException w:name="No List" w:semiHidden="1" w:unhideWhenUsed="1"/>
     <w:lsdException w:name="Outline List 1" w:semiHidden="1" w:unhideWhenUsed="1"/>
@@ -4101,11 +4264,8 @@
     <w:lsdException w:name="Table Contemporary" w:semiHidden="1" w:unhideWhenUsed="1"/>
     <w:lsdException w:name="Table Elegant" w:semiHidden="1" w:unhideWhenUsed="1"/>
     <w:lsdException w:name="Table Professional" w:semiHidden="1" w:unhideWhenUsed="1"/>
-    <w:lsdException w:name="Table Subtle 1" w:semiHidden="1" w:unhideWhenUsed="1"/>
     <w:lsdException w:name="Table Subtle 2" w:semiHidden="1" w:unhideWhenUsed="1"/>
     <w:lsdException w:name="Table Web 1" w:semiHidden="1" w:unhideWhenUsed="1"/>
-    <w:lsdException w:name="Table Web 2" w:semiHidden="1" w:unhideWhenUsed="1"/>
-    <w:lsdException w:name="Table Web 3" w:semiHidden="1" w:unhideWhenUsed="1"/>
     <w:lsdException w:name="Balloon Text" w:semiHidden="1" w:unhideWhenUsed="1"/>
     <w:lsdException w:name="Table Grid" w:uiPriority="39"/>
     <w:lsdException w:name="Table Theme" w:semiHidden="1" w:unhideWhenUsed="1"/>
@@ -4324,6 +4484,11 @@
     <w:lsdException w:name="List Table 5 Dark Accent 6" w:uiPriority="50"/>
     <w:lsdException w:name="List Table 6 Colorful Accent 6" w:uiPriority="51"/>
     <w:lsdException w:name="List Table 7 Colorful Accent 6" w:uiPriority="52"/>
+    <w:lsdException w:name="Mention" w:semiHidden="1" w:unhideWhenUsed="1"/>
+    <w:lsdException w:name="Smart Hyperlink" w:semiHidden="1" w:unhideWhenUsed="1"/>
+    <w:lsdException w:name="Hashtag" w:semiHidden="1" w:unhideWhenUsed="1"/>
+    <w:lsdException w:name="Unresolved Mention" w:semiHidden="1" w:unhideWhenUsed="1"/>
+    <w:lsdException w:name="Smart Link" w:semiHidden="1" w:unhideWhenUsed="1"/>
   </w:latentStyles>
   <w:style w:type="paragraph" w:default="1" w:styleId="Normal">
     <w:name w:val="Normal"/>
@@ -4367,8 +4532,8 @@
       <w:u w:val="single"/>
     </w:rPr>
   </w:style>
-  <w:style w:type="character" w:customStyle="1" w:styleId="UnresolvedMention">
-    <w:name w:val="Unresolved Mention"/>
+  <w:style w:type="character" w:customStyle="1" w:styleId="UnresolvedMention1">
+    <w:name w:val="Unresolved Mention1"/>
     <w:basedOn w:val="DefaultParagraphFont"/>
     <w:uiPriority w:val="99"/>
     <w:semiHidden/>
@@ -4378,6 +4543,29 @@
       <w:color w:val="605E5C"/>
       <w:shd w:val="clear" w:color="auto" w:fill="E1DFDD"/>
     </w:rPr>
+  </w:style>
+  <w:style w:type="character" w:styleId="UnresolvedMention">
+    <w:name w:val="Unresolved Mention"/>
+    <w:basedOn w:val="DefaultParagraphFont"/>
+    <w:uiPriority w:val="99"/>
+    <w:semiHidden/>
+    <w:unhideWhenUsed/>
+    <w:rsid w:val="00E33C23"/>
+    <w:rPr>
+      <w:color w:val="605E5C"/>
+      <w:shd w:val="clear" w:color="auto" w:fill="E1DFDD"/>
+    </w:rPr>
+  </w:style>
+  <w:style w:type="paragraph" w:styleId="ListParagraph">
+    <w:name w:val="List Paragraph"/>
+    <w:basedOn w:val="Normal"/>
+    <w:uiPriority w:val="34"/>
+    <w:qFormat/>
+    <w:rsid w:val="00E33C23"/>
+    <w:pPr>
+      <w:ind w:left="720"/>
+      <w:contextualSpacing/>
+    </w:pPr>
   </w:style>
 </w:styles>
 </file>
@@ -4648,7 +4836,7 @@
 </file>
 
 <file path=customXml/itemProps1.xml><?xml version="1.0" encoding="utf-8"?>
-<ds:datastoreItem xmlns:ds="http://schemas.openxmlformats.org/officeDocument/2006/customXml" ds:itemID="{18AB4A2C-FF3A-4B6D-8F6E-0320AD01DF1C}">
+<ds:datastoreItem xmlns:ds="http://schemas.openxmlformats.org/officeDocument/2006/customXml" ds:itemID="{1FEF475F-35FF-4C75-8DF1-A662A178B9B0}">
   <ds:schemaRefs>
     <ds:schemaRef ds:uri="http://schemas.openxmlformats.org/officeDocument/2006/bibliography"/>
   </ds:schemaRefs>

</xml_diff>

<commit_message>
Adding sample data to word document and also added sample screens
</commit_message>
<xml_diff>
--- a/Project Proposal_Team06.docx
+++ b/Project Proposal_Team06.docx
@@ -1,6 +1,6 @@
 
 <file path=word/document.xml><?xml version="1.0" encoding="utf-8"?>
-<w:document xmlns:wpc="http://schemas.microsoft.com/office/word/2010/wordprocessingCanvas" xmlns:cx="http://schemas.microsoft.com/office/drawing/2014/chartex" xmlns:cx1="http://schemas.microsoft.com/office/drawing/2015/9/8/chartex" xmlns:cx2="http://schemas.microsoft.com/office/drawing/2015/10/21/chartex" xmlns:cx3="http://schemas.microsoft.com/office/drawing/2016/5/9/chartex" xmlns:cx4="http://schemas.microsoft.com/office/drawing/2016/5/10/chartex" xmlns:cx5="http://schemas.microsoft.com/office/drawing/2016/5/11/chartex" xmlns:cx6="http://schemas.microsoft.com/office/drawing/2016/5/12/chartex" xmlns:cx7="http://schemas.microsoft.com/office/drawing/2016/5/13/chartex" xmlns:cx8="http://schemas.microsoft.com/office/drawing/2016/5/14/chartex" xmlns:mc="http://schemas.openxmlformats.org/markup-compatibility/2006" xmlns:aink="http://schemas.microsoft.com/office/drawing/2016/ink" xmlns:am3d="http://schemas.microsoft.com/office/drawing/2017/model3d" xmlns:o="urn:schemas-microsoft-com:office:office" xmlns:r="http://schemas.openxmlformats.org/officeDocument/2006/relationships" xmlns:m="http://schemas.openxmlformats.org/officeDocument/2006/math" xmlns:v="urn:schemas-microsoft-com:vml" xmlns:wp14="http://schemas.microsoft.com/office/word/2010/wordprocessingDrawing" xmlns:wp="http://schemas.openxmlformats.org/drawingml/2006/wordprocessingDrawing" xmlns:w10="urn:schemas-microsoft-com:office:word" xmlns:w="http://schemas.openxmlformats.org/wordprocessingml/2006/main" xmlns:w14="http://schemas.microsoft.com/office/word/2010/wordml" xmlns:w15="http://schemas.microsoft.com/office/word/2012/wordml" xmlns:w16cid="http://schemas.microsoft.com/office/word/2016/wordml/cid" xmlns:w16se="http://schemas.microsoft.com/office/word/2015/wordml/symex" xmlns:wpg="http://schemas.microsoft.com/office/word/2010/wordprocessingGroup" xmlns:wpi="http://schemas.microsoft.com/office/word/2010/wordprocessingInk" xmlns:wne="http://schemas.microsoft.com/office/word/2006/wordml" xmlns:wps="http://schemas.microsoft.com/office/word/2010/wordprocessingShape" mc:Ignorable="w14 w15 w16se w16cid wp14">
+<w:document xmlns:wpc="http://schemas.microsoft.com/office/word/2010/wordprocessingCanvas" xmlns:cx="http://schemas.microsoft.com/office/drawing/2014/chartex" xmlns:cx1="http://schemas.microsoft.com/office/drawing/2015/9/8/chartex" xmlns:mc="http://schemas.openxmlformats.org/markup-compatibility/2006" xmlns:o="urn:schemas-microsoft-com:office:office" xmlns:r="http://schemas.openxmlformats.org/officeDocument/2006/relationships" xmlns:m="http://schemas.openxmlformats.org/officeDocument/2006/math" xmlns:v="urn:schemas-microsoft-com:vml" xmlns:wp14="http://schemas.microsoft.com/office/word/2010/wordprocessingDrawing" xmlns:wp="http://schemas.openxmlformats.org/drawingml/2006/wordprocessingDrawing" xmlns:w10="urn:schemas-microsoft-com:office:word" xmlns:w="http://schemas.openxmlformats.org/wordprocessingml/2006/main" xmlns:w14="http://schemas.microsoft.com/office/word/2010/wordml" xmlns:w15="http://schemas.microsoft.com/office/word/2012/wordml" xmlns:w16se="http://schemas.microsoft.com/office/word/2015/wordml/symex" xmlns:wpg="http://schemas.microsoft.com/office/word/2010/wordprocessingGroup" xmlns:wpi="http://schemas.microsoft.com/office/word/2010/wordprocessingInk" xmlns:wne="http://schemas.microsoft.com/office/word/2006/wordml" xmlns:wps="http://schemas.microsoft.com/office/word/2010/wordprocessingShape" mc:Ignorable="w14 w15 w16se wp14">
   <w:body>
     <w:p>
       <w:pPr>
@@ -1679,8 +1679,19 @@
         </w:rPr>
         <w:t>And we faced a lot of problems with the git merge conflicts, we have to be very careful with it while committing the data and pulling it back by the other contributor’s we nearly lost the whole project once because of not being aware of the conflicts.</w:t>
       </w:r>
-      <w:bookmarkStart w:id="0" w:name="_GoBack"/>
-      <w:bookmarkEnd w:id="0"/>
+    </w:p>
+    <w:p>
+      <w:pPr>
+        <w:jc w:val="both"/>
+        <w:rPr>
+          <w:rFonts w:ascii="Times New Roman" w:hAnsi="Times New Roman" w:cs="Times New Roman"/>
+          <w:b/>
+          <w:bCs/>
+          <w:sz w:val="24"/>
+          <w:szCs w:val="24"/>
+          <w:u w:val="single"/>
+        </w:rPr>
+      </w:pPr>
     </w:p>
     <w:p>
       <w:pPr>
@@ -1695,165 +1706,6 @@
       </w:pPr>
       <w:r>
         <w:rPr>
-          <w:noProof/>
-        </w:rPr>
-        <mc:AlternateContent>
-          <mc:Choice Requires="wps">
-            <w:drawing>
-              <wp:anchor distT="0" distB="0" distL="114300" distR="114300" simplePos="0" relativeHeight="251659264" behindDoc="0" locked="0" layoutInCell="1" allowOverlap="1" wp14:anchorId="1A11F79C" wp14:editId="0A3A805A">
-                <wp:simplePos x="0" y="0"/>
-                <wp:positionH relativeFrom="column">
-                  <wp:posOffset>542925</wp:posOffset>
-                </wp:positionH>
-                <wp:positionV relativeFrom="paragraph">
-                  <wp:posOffset>315595</wp:posOffset>
-                </wp:positionV>
-                <wp:extent cx="2628900" cy="640080"/>
-                <wp:effectExtent l="0" t="0" r="0" b="7620"/>
-                <wp:wrapNone/>
-                <wp:docPr id="1" name="Text Box 1"/>
-                <wp:cNvGraphicFramePr/>
-                <a:graphic xmlns:a="http://schemas.openxmlformats.org/drawingml/2006/main">
-                  <a:graphicData uri="http://schemas.microsoft.com/office/word/2010/wordprocessingShape">
-                    <wps:wsp>
-                      <wps:cNvSpPr txBox="1"/>
-                      <wps:spPr>
-                        <a:xfrm>
-                          <a:off x="0" y="0"/>
-                          <a:ext cx="2628900" cy="640080"/>
-                        </a:xfrm>
-                        <a:prstGeom prst="rect">
-                          <a:avLst/>
-                        </a:prstGeom>
-                        <a:noFill/>
-                        <a:ln>
-                          <a:noFill/>
-                        </a:ln>
-                      </wps:spPr>
-                      <wps:txbx>
-                        <w:txbxContent>
-                          <w:p>
-                            <w:pPr>
-                              <w:rPr>
-                                <w:rFonts w:ascii="Times New Roman" w:hAnsi="Times New Roman" w:cs="Times New Roman"/>
-                                <w:bCs/>
-                                <w:color w:val="000000" w:themeColor="text1"/>
-                                <w:sz w:val="28"/>
-                                <w:szCs w:val="28"/>
-                                <w14:shadow w14:blurRad="38100" w14:dist="19050" w14:dir="2700000" w14:sx="100000" w14:sy="100000" w14:kx="0" w14:ky="0" w14:algn="tl">
-                                  <w14:schemeClr w14:val="dk1">
-                                    <w14:alpha w14:val="60000"/>
-                                  </w14:schemeClr>
-                                </w14:shadow>
-                                <w14:textOutline w14:w="0" w14:cap="flat" w14:cmpd="sng" w14:algn="ctr">
-                                  <w14:noFill/>
-                                  <w14:prstDash w14:val="solid"/>
-                                  <w14:round/>
-                                </w14:textOutline>
-                              </w:rPr>
-                            </w:pPr>
-                            <w:r>
-                              <w:rPr>
-                                <w:rFonts w:ascii="Times New Roman" w:hAnsi="Times New Roman" w:cs="Times New Roman"/>
-                                <w:bCs/>
-                                <w:color w:val="000000" w:themeColor="text1"/>
-                                <w:sz w:val="28"/>
-                                <w:szCs w:val="28"/>
-                                <w14:shadow w14:blurRad="38100" w14:dist="19050" w14:dir="2700000" w14:sx="100000" w14:sy="100000" w14:kx="0" w14:ky="0" w14:algn="tl">
-                                  <w14:schemeClr w14:val="dk1">
-                                    <w14:alpha w14:val="60000"/>
-                                  </w14:schemeClr>
-                                </w14:shadow>
-                                <w14:textOutline w14:w="0" w14:cap="flat" w14:cmpd="sng" w14:algn="ctr">
-                                  <w14:noFill/>
-                                  <w14:prstDash w14:val="solid"/>
-                                  <w14:round/>
-                                </w14:textOutline>
-                              </w:rPr>
-                              <w:t>Home Page</w:t>
-                            </w:r>
-                          </w:p>
-                          <w:p/>
-                        </w:txbxContent>
-                      </wps:txbx>
-                      <wps:bodyPr rot="0" spcFirstLastPara="0" vertOverflow="overflow" horzOverflow="overflow" vert="horz" wrap="square" lIns="91440" tIns="45720" rIns="91440" bIns="45720" numCol="1" spcCol="0" rtlCol="0" fromWordArt="0" anchor="t" anchorCtr="0" forceAA="0" compatLnSpc="1">
-                        <a:prstTxWarp prst="textNoShape">
-                          <a:avLst/>
-                        </a:prstTxWarp>
-                        <a:noAutofit/>
-                      </wps:bodyPr>
-                    </wps:wsp>
-                  </a:graphicData>
-                </a:graphic>
-                <wp14:sizeRelH relativeFrom="margin">
-                  <wp14:pctWidth>0</wp14:pctWidth>
-                </wp14:sizeRelH>
-                <wp14:sizeRelV relativeFrom="margin">
-                  <wp14:pctHeight>0</wp14:pctHeight>
-                </wp14:sizeRelV>
-              </wp:anchor>
-            </w:drawing>
-          </mc:Choice>
-          <mc:Fallback>
-            <w:pict>
-              <v:shapetype w14:anchorId="1A11F79C" id="_x0000_t202" coordsize="21600,21600" o:spt="202" path="m,l,21600r21600,l21600,xe">
-                <v:stroke joinstyle="miter"/>
-                <v:path gradientshapeok="t" o:connecttype="rect"/>
-              </v:shapetype>
-              <v:shape id="Text Box 1" o:spid="_x0000_s1026" type="#_x0000_t202" style="position:absolute;left:0;text-align:left;margin-left:42.75pt;margin-top:24.85pt;width:207pt;height:50.4pt;z-index:251659264;visibility:visible;mso-wrap-style:square;mso-width-percent:0;mso-height-percent:0;mso-wrap-distance-left:9pt;mso-wrap-distance-top:0;mso-wrap-distance-right:9pt;mso-wrap-distance-bottom:0;mso-position-horizontal:absolute;mso-position-horizontal-relative:text;mso-position-vertical:absolute;mso-position-vertical-relative:text;mso-width-percent:0;mso-height-percent:0;mso-width-relative:margin;mso-height-relative:margin;v-text-anchor:top" o:gfxdata="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" filled="f" stroked="f">
-                <v:textbox>
-                  <w:txbxContent>
-                    <w:p>
-                      <w:pPr>
-                        <w:rPr>
-                          <w:rFonts w:ascii="Times New Roman" w:hAnsi="Times New Roman" w:cs="Times New Roman"/>
-                          <w:bCs/>
-                          <w:color w:val="000000" w:themeColor="text1"/>
-                          <w:sz w:val="28"/>
-                          <w:szCs w:val="28"/>
-                          <w14:shadow w14:blurRad="38100" w14:dist="19050" w14:dir="2700000" w14:sx="100000" w14:sy="100000" w14:kx="0" w14:ky="0" w14:algn="tl">
-                            <w14:schemeClr w14:val="dk1">
-                              <w14:alpha w14:val="60000"/>
-                            </w14:schemeClr>
-                          </w14:shadow>
-                          <w14:textOutline w14:w="0" w14:cap="flat" w14:cmpd="sng" w14:algn="ctr">
-                            <w14:noFill/>
-                            <w14:prstDash w14:val="solid"/>
-                            <w14:round/>
-                          </w14:textOutline>
-                        </w:rPr>
-                      </w:pPr>
-                      <w:r>
-                        <w:rPr>
-                          <w:rFonts w:ascii="Times New Roman" w:hAnsi="Times New Roman" w:cs="Times New Roman"/>
-                          <w:bCs/>
-                          <w:color w:val="000000" w:themeColor="text1"/>
-                          <w:sz w:val="28"/>
-                          <w:szCs w:val="28"/>
-                          <w14:shadow w14:blurRad="38100" w14:dist="19050" w14:dir="2700000" w14:sx="100000" w14:sy="100000" w14:kx="0" w14:ky="0" w14:algn="tl">
-                            <w14:schemeClr w14:val="dk1">
-                              <w14:alpha w14:val="60000"/>
-                            </w14:schemeClr>
-                          </w14:shadow>
-                          <w14:textOutline w14:w="0" w14:cap="flat" w14:cmpd="sng" w14:algn="ctr">
-                            <w14:noFill/>
-                            <w14:prstDash w14:val="solid"/>
-                            <w14:round/>
-                          </w14:textOutline>
-                        </w:rPr>
-                        <w:t>Home Page</w:t>
-                      </w:r>
-                    </w:p>
-                    <w:p/>
-                  </w:txbxContent>
-                </v:textbox>
-              </v:shape>
-            </w:pict>
-          </mc:Fallback>
-        </mc:AlternateContent>
-      </w:r>
-      <w:r>
-        <w:rPr>
           <w:rFonts w:ascii="Times New Roman" w:hAnsi="Times New Roman" w:cs="Times New Roman"/>
           <w:b/>
           <w:bCs/>
@@ -1870,10 +1722,71 @@
           <w:rFonts w:ascii="Times New Roman" w:hAnsi="Times New Roman" w:cs="Times New Roman"/>
           <w:b/>
           <w:bCs/>
-          <w:sz w:val="28"/>
-          <w:szCs w:val="28"/>
-        </w:rPr>
-      </w:pPr>
+          <w:sz w:val="24"/>
+          <w:szCs w:val="24"/>
+        </w:rPr>
+      </w:pPr>
+      <w:r>
+        <w:rPr>
+          <w:rFonts w:ascii="Times New Roman" w:hAnsi="Times New Roman" w:cs="Times New Roman"/>
+          <w:b/>
+          <w:bCs/>
+          <w:sz w:val="24"/>
+          <w:szCs w:val="24"/>
+        </w:rPr>
+        <w:t>Main Page:</w:t>
+      </w:r>
+      <w:r>
+        <w:rPr>
+          <w:rFonts w:ascii="Times New Roman" w:hAnsi="Times New Roman" w:cs="Times New Roman"/>
+          <w:b/>
+          <w:bCs/>
+          <w:sz w:val="24"/>
+          <w:szCs w:val="24"/>
+        </w:rPr>
+        <w:tab/>
+      </w:r>
+      <w:r>
+        <w:rPr>
+          <w:rFonts w:ascii="Times New Roman" w:hAnsi="Times New Roman" w:cs="Times New Roman"/>
+          <w:b/>
+          <w:bCs/>
+          <w:sz w:val="24"/>
+          <w:szCs w:val="24"/>
+        </w:rPr>
+        <w:tab/>
+      </w:r>
+      <w:r>
+        <w:rPr>
+          <w:rFonts w:ascii="Times New Roman" w:hAnsi="Times New Roman" w:cs="Times New Roman"/>
+          <w:b/>
+          <w:bCs/>
+          <w:sz w:val="24"/>
+          <w:szCs w:val="24"/>
+        </w:rPr>
+        <w:tab/>
+      </w:r>
+      <w:r>
+        <w:rPr>
+          <w:rFonts w:ascii="Times New Roman" w:hAnsi="Times New Roman" w:cs="Times New Roman"/>
+          <w:b/>
+          <w:bCs/>
+          <w:sz w:val="24"/>
+          <w:szCs w:val="24"/>
+        </w:rPr>
+        <w:tab/>
+      </w:r>
+      <w:r>
+        <w:rPr>
+          <w:rFonts w:ascii="Times New Roman" w:hAnsi="Times New Roman" w:cs="Times New Roman"/>
+          <w:b/>
+          <w:bCs/>
+          <w:sz w:val="24"/>
+          <w:szCs w:val="24"/>
+        </w:rPr>
+        <w:tab/>
+        <w:t>Login Page:</w:t>
+      </w:r>
     </w:p>
     <w:p>
       <w:pPr>
@@ -1898,10 +1811,10 @@
           <w:noProof/>
         </w:rPr>
         <w:drawing>
-          <wp:inline distT="0" distB="0" distL="0" distR="0" wp14:anchorId="774D9F93" wp14:editId="0B19B6FF">
-            <wp:extent cx="2202815" cy="4371975"/>
-            <wp:effectExtent l="0" t="0" r="6985" b="9525"/>
-            <wp:docPr id="2" name="Picture 2"/>
+          <wp:inline distT="0" distB="0" distL="0" distR="0" wp14:anchorId="48F9CCD0" wp14:editId="6DFF8378">
+            <wp:extent cx="2581275" cy="5705475"/>
+            <wp:effectExtent l="0" t="0" r="9525" b="9525"/>
+            <wp:docPr id="5" name="Picture 5" descr="C:\Users\S538107\Desktop\Main.PNG"/>
             <wp:cNvGraphicFramePr>
               <a:graphicFrameLocks xmlns:a="http://schemas.openxmlformats.org/drawingml/2006/main" noChangeAspect="1"/>
             </wp:cNvGraphicFramePr>
@@ -1909,19 +1822,20 @@
               <a:graphicData uri="http://schemas.openxmlformats.org/drawingml/2006/picture">
                 <pic:pic xmlns:pic="http://schemas.openxmlformats.org/drawingml/2006/picture">
                   <pic:nvPicPr>
-                    <pic:cNvPr id="0" name="Picture 1"/>
+                    <pic:cNvPr id="0" name="Picture 1" descr="C:\Users\S538107\Desktop\Main.PNG"/>
                     <pic:cNvPicPr>
                       <a:picLocks noChangeAspect="1" noChangeArrowheads="1"/>
                     </pic:cNvPicPr>
                   </pic:nvPicPr>
                   <pic:blipFill>
-                    <a:blip r:embed="rId7" cstate="print">
+                    <a:blip r:embed="rId7">
                       <a:extLst>
                         <a:ext uri="{28A0092B-C50C-407E-A947-70E740481C1C}">
                           <a14:useLocalDpi xmlns:a14="http://schemas.microsoft.com/office/drawing/2010/main" val="0"/>
                         </a:ext>
                       </a:extLst>
                     </a:blip>
+                    <a:srcRect/>
                     <a:stretch>
                       <a:fillRect/>
                     </a:stretch>
@@ -1929,7 +1843,7 @@
                   <pic:spPr bwMode="auto">
                     <a:xfrm>
                       <a:off x="0" y="0"/>
-                      <a:ext cx="2203242" cy="4372823"/>
+                      <a:ext cx="2581275" cy="5705475"/>
                     </a:xfrm>
                     <a:prstGeom prst="rect">
                       <a:avLst/>
@@ -1947,17 +1861,19 @@
       </w:r>
       <w:r>
         <w:rPr>
-          <w:rFonts w:ascii="Times New Roman" w:hAnsi="Times New Roman" w:cs="Times New Roman"/>
-          <w:b/>
           <w:noProof/>
-          <w:sz w:val="24"/>
-          <w:szCs w:val="24"/>
+        </w:rPr>
+        <w:t xml:space="preserve">        </w:t>
+      </w:r>
+      <w:r>
+        <w:rPr>
+          <w:noProof/>
         </w:rPr>
         <w:drawing>
-          <wp:inline distT="0" distB="0" distL="0" distR="0" wp14:anchorId="6ABB8EA6" wp14:editId="7B64582A">
-            <wp:extent cx="2314575" cy="4524375"/>
-            <wp:effectExtent l="0" t="0" r="9525" b="9525"/>
-            <wp:docPr id="4" name="Picture 4"/>
+          <wp:inline distT="0" distB="0" distL="0" distR="0" wp14:anchorId="2D66F69C" wp14:editId="136C8EA1">
+            <wp:extent cx="2628900" cy="5562600"/>
+            <wp:effectExtent l="0" t="0" r="0" b="0"/>
+            <wp:docPr id="6" name="Picture 6" descr="C:\Users\S538107\Desktop\Login.PNG"/>
             <wp:cNvGraphicFramePr>
               <a:graphicFrameLocks xmlns:a="http://schemas.openxmlformats.org/drawingml/2006/main" noChangeAspect="1"/>
             </wp:cNvGraphicFramePr>
@@ -1965,29 +1881,36 @@
               <a:graphicData uri="http://schemas.openxmlformats.org/drawingml/2006/picture">
                 <pic:pic xmlns:pic="http://schemas.openxmlformats.org/drawingml/2006/picture">
                   <pic:nvPicPr>
-                    <pic:cNvPr id="4" name="Screenshot_20201014_193239.png"/>
-                    <pic:cNvPicPr/>
+                    <pic:cNvPr id="0" name="Picture 2" descr="C:\Users\S538107\Desktop\Login.PNG"/>
+                    <pic:cNvPicPr>
+                      <a:picLocks noChangeAspect="1" noChangeArrowheads="1"/>
+                    </pic:cNvPicPr>
                   </pic:nvPicPr>
                   <pic:blipFill>
-                    <a:blip r:embed="rId8" cstate="print">
+                    <a:blip r:embed="rId8">
                       <a:extLst>
                         <a:ext uri="{28A0092B-C50C-407E-A947-70E740481C1C}">
                           <a14:useLocalDpi xmlns:a14="http://schemas.microsoft.com/office/drawing/2010/main" val="0"/>
                         </a:ext>
                       </a:extLst>
                     </a:blip>
+                    <a:srcRect/>
                     <a:stretch>
                       <a:fillRect/>
                     </a:stretch>
                   </pic:blipFill>
-                  <pic:spPr>
+                  <pic:spPr bwMode="auto">
                     <a:xfrm>
                       <a:off x="0" y="0"/>
-                      <a:ext cx="2314575" cy="4524375"/>
+                      <a:ext cx="2628900" cy="5562600"/>
                     </a:xfrm>
                     <a:prstGeom prst="rect">
                       <a:avLst/>
                     </a:prstGeom>
+                    <a:noFill/>
+                    <a:ln>
+                      <a:noFill/>
+                    </a:ln>
                   </pic:spPr>
                 </pic:pic>
               </a:graphicData>
@@ -2073,40 +1996,43 @@
           <w:b/>
           <w:sz w:val="24"/>
           <w:szCs w:val="24"/>
-          <w:u w:val="single"/>
-        </w:rPr>
-      </w:pPr>
-      <w:r>
-        <w:rPr>
-          <w:rFonts w:ascii="Times New Roman" w:hAnsi="Times New Roman" w:cs="Times New Roman"/>
-          <w:b/>
-          <w:sz w:val="24"/>
-          <w:szCs w:val="24"/>
-          <w:u w:val="single"/>
-        </w:rPr>
-        <w:t>Forgot Password Activity:</w:t>
-      </w:r>
-    </w:p>
-    <w:p>
-      <w:pPr>
-        <w:rPr>
-          <w:rFonts w:ascii="Times New Roman" w:hAnsi="Times New Roman" w:cs="Times New Roman"/>
-          <w:b/>
-          <w:sz w:val="24"/>
-          <w:szCs w:val="24"/>
-          <w:u w:val="single"/>
-        </w:rPr>
-      </w:pPr>
-      <w:r>
-        <w:rPr>
+        </w:rPr>
+      </w:pPr>
+      <w:r>
+        <w:rPr>
+          <w:rFonts w:ascii="Times New Roman" w:hAnsi="Times New Roman" w:cs="Times New Roman"/>
+          <w:b/>
+          <w:sz w:val="24"/>
+          <w:szCs w:val="24"/>
+        </w:rPr>
+        <w:t>Signup Activity:                                              Forgot Password Activity:</w:t>
+      </w:r>
+    </w:p>
+    <w:p>
+      <w:pPr>
+        <w:rPr>
+          <w:rFonts w:ascii="Times New Roman" w:hAnsi="Times New Roman" w:cs="Times New Roman"/>
+          <w:b/>
+          <w:sz w:val="24"/>
+          <w:szCs w:val="24"/>
+          <w:u w:val="single"/>
+        </w:rPr>
+      </w:pPr>
+      <w:r>
+        <w:rPr>
+          <w:rFonts w:ascii="Times New Roman" w:hAnsi="Times New Roman" w:cs="Times New Roman"/>
+          <w:b/>
           <w:noProof/>
+          <w:sz w:val="24"/>
+          <w:szCs w:val="24"/>
+          <w:u w:val="single"/>
         </w:rPr>
         <w:lastRenderedPageBreak/>
         <w:drawing>
-          <wp:inline distT="0" distB="0" distL="0" distR="0" wp14:anchorId="3277484E" wp14:editId="15DC1A76">
-            <wp:extent cx="2049452" cy="4197350"/>
-            <wp:effectExtent l="0" t="0" r="8255" b="0"/>
-            <wp:docPr id="11" name="Picture 11"/>
+          <wp:inline distT="0" distB="0" distL="0" distR="0" wp14:anchorId="1997EBC9" wp14:editId="51BE206A">
+            <wp:extent cx="2590800" cy="5572125"/>
+            <wp:effectExtent l="0" t="0" r="0" b="9525"/>
+            <wp:docPr id="12" name="Picture 12" descr="C:\Users\S538107\Desktop\Signup.PNG"/>
             <wp:cNvGraphicFramePr>
               <a:graphicFrameLocks xmlns:a="http://schemas.openxmlformats.org/drawingml/2006/main" noChangeAspect="1"/>
             </wp:cNvGraphicFramePr>
@@ -2114,7 +2040,7 @@
               <a:graphicData uri="http://schemas.openxmlformats.org/drawingml/2006/picture">
                 <pic:pic xmlns:pic="http://schemas.openxmlformats.org/drawingml/2006/picture">
                   <pic:nvPicPr>
-                    <pic:cNvPr id="0" name="Picture 5"/>
+                    <pic:cNvPr id="0" name="Picture 3" descr="C:\Users\S538107\Desktop\Signup.PNG"/>
                     <pic:cNvPicPr>
                       <a:picLocks noChangeAspect="1" noChangeArrowheads="1"/>
                     </pic:cNvPicPr>
@@ -2135,7 +2061,7 @@
                   <pic:spPr bwMode="auto">
                     <a:xfrm>
                       <a:off x="0" y="0"/>
-                      <a:ext cx="2071094" cy="4241674"/>
+                      <a:ext cx="2590800" cy="5572125"/>
                     </a:xfrm>
                     <a:prstGeom prst="rect">
                       <a:avLst/>
@@ -2151,180 +2077,30 @@
           </wp:inline>
         </w:drawing>
       </w:r>
-    </w:p>
-    <w:p>
-      <w:pPr>
-        <w:rPr>
-          <w:rFonts w:ascii="Times New Roman" w:hAnsi="Times New Roman" w:cs="Times New Roman"/>
-          <w:b/>
-          <w:sz w:val="24"/>
-          <w:szCs w:val="24"/>
-          <w:u w:val="single"/>
-        </w:rPr>
-      </w:pPr>
-    </w:p>
-    <w:p>
-      <w:pPr>
-        <w:rPr>
-          <w:rFonts w:ascii="Times New Roman" w:hAnsi="Times New Roman" w:cs="Times New Roman"/>
-          <w:b/>
-          <w:sz w:val="24"/>
-          <w:szCs w:val="24"/>
-          <w:u w:val="single"/>
-        </w:rPr>
-      </w:pPr>
-    </w:p>
-    <w:p>
-      <w:pPr>
-        <w:rPr>
-          <w:rFonts w:ascii="Times New Roman" w:hAnsi="Times New Roman" w:cs="Times New Roman"/>
-          <w:b/>
-          <w:sz w:val="24"/>
-          <w:szCs w:val="24"/>
-          <w:u w:val="single"/>
-        </w:rPr>
-      </w:pPr>
-    </w:p>
-    <w:p>
-      <w:pPr>
-        <w:rPr>
-          <w:rFonts w:ascii="Times New Roman" w:hAnsi="Times New Roman" w:cs="Times New Roman"/>
-          <w:b/>
-          <w:sz w:val="24"/>
-          <w:szCs w:val="24"/>
-          <w:u w:val="single"/>
-        </w:rPr>
-      </w:pPr>
-    </w:p>
-    <w:p>
-      <w:pPr>
-        <w:rPr>
-          <w:rFonts w:ascii="Times New Roman" w:hAnsi="Times New Roman" w:cs="Times New Roman"/>
-          <w:b/>
-          <w:sz w:val="24"/>
-          <w:szCs w:val="24"/>
-          <w:u w:val="single"/>
-        </w:rPr>
-      </w:pPr>
-    </w:p>
-    <w:p>
-      <w:pPr>
-        <w:rPr>
-          <w:rFonts w:ascii="Times New Roman" w:hAnsi="Times New Roman" w:cs="Times New Roman"/>
-          <w:b/>
-          <w:sz w:val="24"/>
-          <w:szCs w:val="24"/>
-          <w:u w:val="single"/>
-        </w:rPr>
-      </w:pPr>
-    </w:p>
-    <w:p>
-      <w:pPr>
-        <w:rPr>
-          <w:rFonts w:ascii="Times New Roman" w:hAnsi="Times New Roman" w:cs="Times New Roman"/>
-          <w:b/>
-          <w:sz w:val="24"/>
-          <w:szCs w:val="24"/>
-          <w:u w:val="single"/>
-        </w:rPr>
-      </w:pPr>
-    </w:p>
-    <w:p>
-      <w:pPr>
-        <w:rPr>
-          <w:rFonts w:ascii="Times New Roman" w:hAnsi="Times New Roman" w:cs="Times New Roman"/>
-          <w:b/>
-          <w:sz w:val="24"/>
-          <w:szCs w:val="24"/>
-          <w:u w:val="single"/>
-        </w:rPr>
-      </w:pPr>
-    </w:p>
-    <w:p>
-      <w:pPr>
-        <w:rPr>
-          <w:rFonts w:ascii="Times New Roman" w:hAnsi="Times New Roman" w:cs="Times New Roman"/>
-          <w:b/>
-          <w:sz w:val="24"/>
-          <w:szCs w:val="24"/>
-          <w:u w:val="single"/>
-        </w:rPr>
-      </w:pPr>
-    </w:p>
-    <w:p>
-      <w:pPr>
-        <w:rPr>
-          <w:rFonts w:ascii="Times New Roman" w:hAnsi="Times New Roman" w:cs="Times New Roman"/>
-          <w:b/>
-          <w:sz w:val="24"/>
-          <w:szCs w:val="24"/>
-          <w:u w:val="single"/>
-        </w:rPr>
-      </w:pPr>
-    </w:p>
-    <w:p>
-      <w:pPr>
-        <w:rPr>
-          <w:rFonts w:ascii="Times New Roman" w:hAnsi="Times New Roman" w:cs="Times New Roman"/>
-          <w:b/>
-          <w:sz w:val="24"/>
-          <w:szCs w:val="24"/>
-          <w:u w:val="single"/>
-        </w:rPr>
-      </w:pPr>
-    </w:p>
-    <w:p>
-      <w:pPr>
-        <w:rPr>
-          <w:rFonts w:ascii="Times New Roman" w:hAnsi="Times New Roman" w:cs="Times New Roman"/>
-          <w:b/>
-          <w:sz w:val="24"/>
-          <w:szCs w:val="24"/>
-          <w:u w:val="single"/>
-        </w:rPr>
-      </w:pPr>
-    </w:p>
-    <w:p>
-      <w:pPr>
-        <w:rPr>
-          <w:rFonts w:ascii="Times New Roman" w:hAnsi="Times New Roman" w:cs="Times New Roman"/>
-          <w:b/>
-          <w:sz w:val="24"/>
-          <w:szCs w:val="24"/>
-          <w:u w:val="single"/>
-        </w:rPr>
-      </w:pPr>
-      <w:r>
-        <w:rPr>
-          <w:rFonts w:ascii="Times New Roman" w:hAnsi="Times New Roman" w:cs="Times New Roman"/>
-          <w:b/>
-          <w:sz w:val="24"/>
-          <w:szCs w:val="24"/>
-          <w:u w:val="single"/>
-        </w:rPr>
-        <w:t>Gym Activity:</w:t>
-      </w:r>
-    </w:p>
-    <w:p>
-      <w:pPr>
-        <w:rPr>
-          <w:rFonts w:ascii="Times New Roman" w:hAnsi="Times New Roman" w:cs="Times New Roman"/>
-          <w:b/>
-          <w:sz w:val="24"/>
-          <w:szCs w:val="24"/>
-          <w:u w:val="single"/>
-        </w:rPr>
-      </w:pPr>
-      <w:r>
-        <w:rPr>
+      <w:r>
+        <w:rPr>
+          <w:rFonts w:ascii="Times New Roman" w:hAnsi="Times New Roman" w:cs="Times New Roman"/>
+          <w:b/>
+          <w:sz w:val="24"/>
+          <w:szCs w:val="24"/>
+          <w:u w:val="single"/>
+        </w:rPr>
+        <w:t xml:space="preserve">   </w:t>
+      </w:r>
+      <w:r>
+        <w:rPr>
+          <w:rFonts w:ascii="Times New Roman" w:hAnsi="Times New Roman" w:cs="Times New Roman"/>
+          <w:b/>
           <w:noProof/>
-        </w:rPr>
-        <w:lastRenderedPageBreak/>
+          <w:sz w:val="24"/>
+          <w:szCs w:val="24"/>
+          <w:u w:val="single"/>
+        </w:rPr>
         <w:drawing>
-          <wp:inline distT="0" distB="0" distL="0" distR="0" wp14:anchorId="00B2069B" wp14:editId="60443152">
-            <wp:extent cx="1730599" cy="3549650"/>
-            <wp:effectExtent l="0" t="0" r="3175" b="0"/>
-            <wp:docPr id="18" name="Picture 18"/>
+          <wp:inline distT="0" distB="0" distL="0" distR="0" wp14:anchorId="3B937EBF" wp14:editId="5AFCBD30">
+            <wp:extent cx="2609850" cy="5619750"/>
+            <wp:effectExtent l="0" t="0" r="0" b="0"/>
+            <wp:docPr id="16" name="Picture 16" descr="C:\Users\S538107\Desktop\Forgotpassword.png"/>
             <wp:cNvGraphicFramePr>
               <a:graphicFrameLocks xmlns:a="http://schemas.openxmlformats.org/drawingml/2006/main" noChangeAspect="1"/>
             </wp:cNvGraphicFramePr>
@@ -2332,7 +2108,7 @@
               <a:graphicData uri="http://schemas.openxmlformats.org/drawingml/2006/picture">
                 <pic:pic xmlns:pic="http://schemas.openxmlformats.org/drawingml/2006/picture">
                   <pic:nvPicPr>
-                    <pic:cNvPr id="0" name="Picture 11"/>
+                    <pic:cNvPr id="0" name="Picture 4" descr="C:\Users\S538107\Desktop\Forgotpassword.png"/>
                     <pic:cNvPicPr>
                       <a:picLocks noChangeAspect="1" noChangeArrowheads="1"/>
                     </pic:cNvPicPr>
@@ -2353,7 +2129,7 @@
                   <pic:spPr bwMode="auto">
                     <a:xfrm>
                       <a:off x="0" y="0"/>
-                      <a:ext cx="1743634" cy="3576386"/>
+                      <a:ext cx="2609850" cy="5619750"/>
                     </a:xfrm>
                     <a:prstGeom prst="rect">
                       <a:avLst/>
@@ -2465,117 +2241,98 @@
           <w:b/>
           <w:sz w:val="24"/>
           <w:szCs w:val="24"/>
-          <w:u w:val="single"/>
-        </w:rPr>
-      </w:pPr>
-    </w:p>
-    <w:p>
-      <w:pPr>
-        <w:rPr>
-          <w:rFonts w:ascii="Times New Roman" w:hAnsi="Times New Roman" w:cs="Times New Roman"/>
-          <w:b/>
-          <w:sz w:val="24"/>
-          <w:szCs w:val="24"/>
-          <w:u w:val="single"/>
-        </w:rPr>
-      </w:pPr>
-    </w:p>
-    <w:p>
-      <w:pPr>
-        <w:rPr>
-          <w:rFonts w:ascii="Times New Roman" w:hAnsi="Times New Roman" w:cs="Times New Roman"/>
-          <w:b/>
-          <w:sz w:val="24"/>
-          <w:szCs w:val="24"/>
-          <w:u w:val="single"/>
-        </w:rPr>
-      </w:pPr>
-    </w:p>
-    <w:p>
-      <w:pPr>
-        <w:rPr>
-          <w:rFonts w:ascii="Times New Roman" w:hAnsi="Times New Roman" w:cs="Times New Roman"/>
-          <w:b/>
-          <w:sz w:val="24"/>
-          <w:szCs w:val="24"/>
-          <w:u w:val="single"/>
-        </w:rPr>
-      </w:pPr>
-    </w:p>
-    <w:p>
-      <w:pPr>
-        <w:rPr>
-          <w:rFonts w:ascii="Times New Roman" w:hAnsi="Times New Roman" w:cs="Times New Roman"/>
-          <w:b/>
-          <w:sz w:val="24"/>
-          <w:szCs w:val="24"/>
-          <w:u w:val="single"/>
-        </w:rPr>
-      </w:pPr>
-    </w:p>
-    <w:p>
-      <w:pPr>
-        <w:rPr>
-          <w:rFonts w:ascii="Times New Roman" w:hAnsi="Times New Roman" w:cs="Times New Roman"/>
-          <w:b/>
-          <w:sz w:val="24"/>
-          <w:szCs w:val="24"/>
-          <w:u w:val="single"/>
-        </w:rPr>
-      </w:pPr>
-    </w:p>
-    <w:p>
-      <w:pPr>
-        <w:rPr>
-          <w:rFonts w:ascii="Times New Roman" w:hAnsi="Times New Roman" w:cs="Times New Roman"/>
-          <w:b/>
-          <w:sz w:val="24"/>
-          <w:szCs w:val="24"/>
-          <w:u w:val="single"/>
-        </w:rPr>
-      </w:pPr>
-    </w:p>
-    <w:p>
-      <w:pPr>
-        <w:rPr>
-          <w:rFonts w:ascii="Times New Roman" w:hAnsi="Times New Roman" w:cs="Times New Roman"/>
-          <w:b/>
-          <w:sz w:val="24"/>
-          <w:szCs w:val="24"/>
-          <w:u w:val="single"/>
-        </w:rPr>
-      </w:pPr>
-      <w:r>
-        <w:rPr>
-          <w:rFonts w:ascii="Times New Roman" w:hAnsi="Times New Roman" w:cs="Times New Roman"/>
-          <w:b/>
-          <w:sz w:val="24"/>
-          <w:szCs w:val="24"/>
-          <w:u w:val="single"/>
-        </w:rPr>
-        <w:t xml:space="preserve">Dashboard Activity: </w:t>
-      </w:r>
-    </w:p>
-    <w:p>
-      <w:pPr>
-        <w:rPr>
-          <w:rFonts w:ascii="Times New Roman" w:hAnsi="Times New Roman" w:cs="Times New Roman"/>
-          <w:b/>
-          <w:sz w:val="24"/>
-          <w:szCs w:val="24"/>
-          <w:u w:val="single"/>
-        </w:rPr>
-      </w:pPr>
-      <w:r>
-        <w:rPr>
+        </w:rPr>
+      </w:pPr>
+      <w:r>
+        <w:rPr>
+          <w:rFonts w:ascii="Times New Roman" w:hAnsi="Times New Roman" w:cs="Times New Roman"/>
+          <w:b/>
+          <w:sz w:val="24"/>
+          <w:szCs w:val="24"/>
+        </w:rPr>
+        <w:lastRenderedPageBreak/>
+        <w:t xml:space="preserve">Home </w:t>
+      </w:r>
+      <w:r>
+        <w:rPr>
+          <w:rFonts w:ascii="Times New Roman" w:hAnsi="Times New Roman" w:cs="Times New Roman"/>
+          <w:b/>
+          <w:sz w:val="24"/>
+          <w:szCs w:val="24"/>
+        </w:rPr>
+        <w:t>:</w:t>
+      </w:r>
+      <w:r>
+        <w:rPr>
+          <w:rFonts w:ascii="Times New Roman" w:hAnsi="Times New Roman" w:cs="Times New Roman"/>
+          <w:b/>
+          <w:sz w:val="24"/>
+          <w:szCs w:val="24"/>
+        </w:rPr>
+        <w:tab/>
+      </w:r>
+      <w:r>
+        <w:rPr>
+          <w:rFonts w:ascii="Times New Roman" w:hAnsi="Times New Roman" w:cs="Times New Roman"/>
+          <w:b/>
+          <w:sz w:val="24"/>
+          <w:szCs w:val="24"/>
+        </w:rPr>
+        <w:tab/>
+      </w:r>
+      <w:r>
+        <w:rPr>
+          <w:rFonts w:ascii="Times New Roman" w:hAnsi="Times New Roman" w:cs="Times New Roman"/>
+          <w:b/>
+          <w:sz w:val="24"/>
+          <w:szCs w:val="24"/>
+        </w:rPr>
+        <w:tab/>
+      </w:r>
+      <w:r>
+        <w:rPr>
+          <w:rFonts w:ascii="Times New Roman" w:hAnsi="Times New Roman" w:cs="Times New Roman"/>
+          <w:b/>
+          <w:sz w:val="24"/>
+          <w:szCs w:val="24"/>
+        </w:rPr>
+        <w:tab/>
+      </w:r>
+      <w:r>
+        <w:rPr>
+          <w:rFonts w:ascii="Times New Roman" w:hAnsi="Times New Roman" w:cs="Times New Roman"/>
+          <w:b/>
+          <w:sz w:val="24"/>
+          <w:szCs w:val="24"/>
+        </w:rPr>
+        <w:tab/>
+        <w:t>Dashboard:</w:t>
+      </w:r>
+    </w:p>
+    <w:p>
+      <w:pPr>
+        <w:rPr>
+          <w:rFonts w:ascii="Times New Roman" w:hAnsi="Times New Roman" w:cs="Times New Roman"/>
+          <w:b/>
+          <w:sz w:val="24"/>
+          <w:szCs w:val="24"/>
+          <w:u w:val="single"/>
+        </w:rPr>
+      </w:pPr>
+      <w:r>
+        <w:rPr>
+          <w:rFonts w:ascii="Times New Roman" w:hAnsi="Times New Roman" w:cs="Times New Roman"/>
+          <w:b/>
           <w:noProof/>
-        </w:rPr>
-        <w:lastRenderedPageBreak/>
+          <w:sz w:val="24"/>
+          <w:szCs w:val="24"/>
+          <w:u w:val="single"/>
+        </w:rPr>
         <w:drawing>
-          <wp:inline distT="0" distB="0" distL="0" distR="0" wp14:anchorId="513969BA" wp14:editId="2A7B2F19">
-            <wp:extent cx="2246910" cy="4552950"/>
-            <wp:effectExtent l="0" t="0" r="1270" b="0"/>
-            <wp:docPr id="13" name="Picture 13"/>
+          <wp:inline distT="0" distB="0" distL="0" distR="0" wp14:anchorId="20121F2C" wp14:editId="1607CCAD">
+            <wp:extent cx="2562225" cy="5629275"/>
+            <wp:effectExtent l="0" t="0" r="9525" b="9525"/>
+            <wp:docPr id="19" name="Picture 19" descr="C:\Users\S538107\Desktop\Home.PNG"/>
             <wp:cNvGraphicFramePr>
               <a:graphicFrameLocks xmlns:a="http://schemas.openxmlformats.org/drawingml/2006/main" noChangeAspect="1"/>
             </wp:cNvGraphicFramePr>
@@ -2583,7 +2340,7 @@
               <a:graphicData uri="http://schemas.openxmlformats.org/drawingml/2006/picture">
                 <pic:pic xmlns:pic="http://schemas.openxmlformats.org/drawingml/2006/picture">
                   <pic:nvPicPr>
-                    <pic:cNvPr id="0" name="Picture 7"/>
+                    <pic:cNvPr id="0" name="Picture 5" descr="C:\Users\S538107\Desktop\Home.PNG"/>
                     <pic:cNvPicPr>
                       <a:picLocks noChangeAspect="1" noChangeArrowheads="1"/>
                     </pic:cNvPicPr>
@@ -2604,7 +2361,7 @@
                   <pic:spPr bwMode="auto">
                     <a:xfrm>
                       <a:off x="0" y="0"/>
-                      <a:ext cx="2259427" cy="4578313"/>
+                      <a:ext cx="2562225" cy="5629275"/>
                     </a:xfrm>
                     <a:prstGeom prst="rect">
                       <a:avLst/>
@@ -2620,215 +2377,30 @@
           </wp:inline>
         </w:drawing>
       </w:r>
-    </w:p>
-    <w:p>
-      <w:pPr>
-        <w:rPr>
-          <w:rFonts w:ascii="Times New Roman" w:hAnsi="Times New Roman" w:cs="Times New Roman"/>
-          <w:b/>
-          <w:sz w:val="24"/>
-          <w:szCs w:val="24"/>
-          <w:u w:val="single"/>
-        </w:rPr>
-      </w:pPr>
-    </w:p>
-    <w:p>
-      <w:pPr>
-        <w:rPr>
-          <w:rFonts w:ascii="Times New Roman" w:hAnsi="Times New Roman" w:cs="Times New Roman"/>
-          <w:b/>
-          <w:sz w:val="24"/>
-          <w:szCs w:val="24"/>
-          <w:u w:val="single"/>
-        </w:rPr>
-      </w:pPr>
-    </w:p>
-    <w:p>
-      <w:pPr>
-        <w:rPr>
-          <w:rFonts w:ascii="Times New Roman" w:hAnsi="Times New Roman" w:cs="Times New Roman"/>
-          <w:b/>
-          <w:sz w:val="24"/>
-          <w:szCs w:val="24"/>
-          <w:u w:val="single"/>
-        </w:rPr>
-      </w:pPr>
-    </w:p>
-    <w:p>
-      <w:pPr>
-        <w:rPr>
-          <w:rFonts w:ascii="Times New Roman" w:hAnsi="Times New Roman" w:cs="Times New Roman"/>
-          <w:b/>
-          <w:sz w:val="24"/>
-          <w:szCs w:val="24"/>
-          <w:u w:val="single"/>
-        </w:rPr>
-      </w:pPr>
-    </w:p>
-    <w:p>
-      <w:pPr>
-        <w:rPr>
-          <w:rFonts w:ascii="Times New Roman" w:hAnsi="Times New Roman" w:cs="Times New Roman"/>
-          <w:b/>
-          <w:sz w:val="24"/>
-          <w:szCs w:val="24"/>
-          <w:u w:val="single"/>
-        </w:rPr>
-      </w:pPr>
-    </w:p>
-    <w:p>
-      <w:pPr>
-        <w:rPr>
-          <w:rFonts w:ascii="Times New Roman" w:hAnsi="Times New Roman" w:cs="Times New Roman"/>
-          <w:b/>
-          <w:sz w:val="24"/>
-          <w:szCs w:val="24"/>
-          <w:u w:val="single"/>
-        </w:rPr>
-      </w:pPr>
-    </w:p>
-    <w:p>
-      <w:pPr>
-        <w:rPr>
-          <w:rFonts w:ascii="Times New Roman" w:hAnsi="Times New Roman" w:cs="Times New Roman"/>
-          <w:b/>
-          <w:sz w:val="24"/>
-          <w:szCs w:val="24"/>
-          <w:u w:val="single"/>
-        </w:rPr>
-      </w:pPr>
-    </w:p>
-    <w:p>
-      <w:pPr>
-        <w:rPr>
-          <w:rFonts w:ascii="Times New Roman" w:hAnsi="Times New Roman" w:cs="Times New Roman"/>
-          <w:b/>
-          <w:sz w:val="24"/>
-          <w:szCs w:val="24"/>
-          <w:u w:val="single"/>
-        </w:rPr>
-      </w:pPr>
-    </w:p>
-    <w:p>
-      <w:pPr>
-        <w:rPr>
-          <w:rFonts w:ascii="Times New Roman" w:hAnsi="Times New Roman" w:cs="Times New Roman"/>
-          <w:b/>
-          <w:sz w:val="24"/>
-          <w:szCs w:val="24"/>
-          <w:u w:val="single"/>
-        </w:rPr>
-      </w:pPr>
-    </w:p>
-    <w:p>
-      <w:pPr>
-        <w:rPr>
-          <w:rFonts w:ascii="Times New Roman" w:hAnsi="Times New Roman" w:cs="Times New Roman"/>
-          <w:b/>
-          <w:sz w:val="24"/>
-          <w:szCs w:val="24"/>
-          <w:u w:val="single"/>
-        </w:rPr>
-      </w:pPr>
-    </w:p>
-    <w:p>
-      <w:pPr>
-        <w:rPr>
-          <w:rFonts w:ascii="Times New Roman" w:hAnsi="Times New Roman" w:cs="Times New Roman"/>
-          <w:b/>
-          <w:sz w:val="24"/>
-          <w:szCs w:val="24"/>
-          <w:u w:val="single"/>
-        </w:rPr>
-      </w:pPr>
-    </w:p>
-    <w:p>
-      <w:pPr>
-        <w:rPr>
-          <w:rFonts w:ascii="Times New Roman" w:hAnsi="Times New Roman" w:cs="Times New Roman"/>
-          <w:b/>
-          <w:sz w:val="24"/>
-          <w:szCs w:val="24"/>
-        </w:rPr>
-      </w:pPr>
-      <w:r>
-        <w:rPr>
-          <w:rFonts w:ascii="Times New Roman" w:hAnsi="Times New Roman" w:cs="Times New Roman"/>
-          <w:b/>
-          <w:sz w:val="24"/>
-          <w:szCs w:val="24"/>
-          <w:u w:val="single"/>
-        </w:rPr>
-        <w:t xml:space="preserve">Time Slot </w:t>
-      </w:r>
-      <w:r>
-        <w:rPr>
-          <w:rFonts w:ascii="Times New Roman" w:hAnsi="Times New Roman" w:cs="Times New Roman"/>
-          <w:b/>
-          <w:sz w:val="24"/>
-          <w:szCs w:val="24"/>
-          <w:u w:val="single"/>
-        </w:rPr>
-        <w:t>Activity:</w:t>
-      </w:r>
-      <w:r>
-        <w:rPr>
-          <w:rFonts w:ascii="Times New Roman" w:hAnsi="Times New Roman" w:cs="Times New Roman"/>
-          <w:b/>
-          <w:sz w:val="24"/>
-          <w:szCs w:val="24"/>
-        </w:rPr>
-        <w:tab/>
-      </w:r>
-      <w:r>
-        <w:rPr>
-          <w:rFonts w:ascii="Times New Roman" w:hAnsi="Times New Roman" w:cs="Times New Roman"/>
-          <w:b/>
-          <w:sz w:val="24"/>
-          <w:szCs w:val="24"/>
-        </w:rPr>
-        <w:tab/>
-      </w:r>
-      <w:r>
-        <w:rPr>
-          <w:rFonts w:ascii="Times New Roman" w:hAnsi="Times New Roman" w:cs="Times New Roman"/>
-          <w:b/>
-          <w:sz w:val="24"/>
-          <w:szCs w:val="24"/>
-        </w:rPr>
-        <w:tab/>
-      </w:r>
-      <w:r>
-        <w:rPr>
-          <w:rFonts w:ascii="Times New Roman" w:hAnsi="Times New Roman" w:cs="Times New Roman"/>
-          <w:b/>
-          <w:sz w:val="24"/>
-          <w:szCs w:val="24"/>
-          <w:u w:val="single"/>
-        </w:rPr>
-        <w:t>Workout Routine Activity:</w:t>
-      </w:r>
-    </w:p>
-    <w:p>
-      <w:pPr>
-        <w:rPr>
-          <w:rFonts w:ascii="Times New Roman" w:hAnsi="Times New Roman" w:cs="Times New Roman"/>
-          <w:b/>
-          <w:sz w:val="24"/>
-          <w:szCs w:val="24"/>
-          <w:u w:val="single"/>
-        </w:rPr>
-      </w:pPr>
-      <w:r>
-        <w:rPr>
+      <w:r>
+        <w:rPr>
+          <w:rFonts w:ascii="Times New Roman" w:hAnsi="Times New Roman" w:cs="Times New Roman"/>
+          <w:b/>
+          <w:sz w:val="24"/>
+          <w:szCs w:val="24"/>
+          <w:u w:val="single"/>
+        </w:rPr>
+        <w:t xml:space="preserve">   </w:t>
+      </w:r>
+      <w:r>
+        <w:rPr>
+          <w:rFonts w:ascii="Times New Roman" w:hAnsi="Times New Roman" w:cs="Times New Roman"/>
+          <w:b/>
           <w:noProof/>
-        </w:rPr>
-        <w:lastRenderedPageBreak/>
+          <w:sz w:val="24"/>
+          <w:szCs w:val="24"/>
+          <w:u w:val="single"/>
+        </w:rPr>
         <w:drawing>
-          <wp:inline distT="0" distB="0" distL="0" distR="0" wp14:anchorId="10CD94F8" wp14:editId="511EE942">
-            <wp:extent cx="1783229" cy="3657600"/>
-            <wp:effectExtent l="0" t="0" r="7620" b="0"/>
-            <wp:docPr id="17" name="Picture 17"/>
+          <wp:inline distT="0" distB="0" distL="0" distR="0" wp14:anchorId="226B8C29" wp14:editId="5D933F29">
+            <wp:extent cx="2552700" cy="5629275"/>
+            <wp:effectExtent l="0" t="0" r="0" b="9525"/>
+            <wp:docPr id="20" name="Picture 20" descr="C:\Users\S538107\Desktop\dashboard.PNG"/>
             <wp:cNvGraphicFramePr>
               <a:graphicFrameLocks xmlns:a="http://schemas.openxmlformats.org/drawingml/2006/main" noChangeAspect="1"/>
             </wp:cNvGraphicFramePr>
@@ -2836,7 +2408,7 @@
               <a:graphicData uri="http://schemas.openxmlformats.org/drawingml/2006/picture">
                 <pic:pic xmlns:pic="http://schemas.openxmlformats.org/drawingml/2006/picture">
                   <pic:nvPicPr>
-                    <pic:cNvPr id="0" name="Picture 21"/>
+                    <pic:cNvPr id="0" name="Picture 6" descr="C:\Users\S538107\Desktop\dashboard.PNG"/>
                     <pic:cNvPicPr>
                       <a:picLocks noChangeAspect="1" noChangeArrowheads="1"/>
                     </pic:cNvPicPr>
@@ -2857,7 +2429,7 @@
                   <pic:spPr bwMode="auto">
                     <a:xfrm>
                       <a:off x="0" y="0"/>
-                      <a:ext cx="1794910" cy="3681559"/>
+                      <a:ext cx="2552700" cy="5629275"/>
                     </a:xfrm>
                     <a:prstGeom prst="rect">
                       <a:avLst/>
@@ -2873,31 +2445,174 @@
           </wp:inline>
         </w:drawing>
       </w:r>
-      <w:r>
-        <w:rPr>
-          <w:rFonts w:ascii="Times New Roman" w:hAnsi="Times New Roman" w:cs="Times New Roman"/>
-          <w:b/>
-          <w:sz w:val="24"/>
-          <w:szCs w:val="24"/>
-          <w:u w:val="single"/>
-        </w:rPr>
-        <w:t xml:space="preserve">  </w:t>
-      </w:r>
-      <w:r>
-        <w:rPr>
+    </w:p>
+    <w:p>
+      <w:pPr>
+        <w:rPr>
+          <w:rFonts w:ascii="Times New Roman" w:hAnsi="Times New Roman" w:cs="Times New Roman"/>
+          <w:b/>
+          <w:sz w:val="24"/>
+          <w:szCs w:val="24"/>
+          <w:u w:val="single"/>
+        </w:rPr>
+      </w:pPr>
+    </w:p>
+    <w:p>
+      <w:pPr>
+        <w:rPr>
+          <w:rFonts w:ascii="Times New Roman" w:hAnsi="Times New Roman" w:cs="Times New Roman"/>
+          <w:b/>
+          <w:sz w:val="24"/>
+          <w:szCs w:val="24"/>
+          <w:u w:val="single"/>
+        </w:rPr>
+      </w:pPr>
+    </w:p>
+    <w:p>
+      <w:pPr>
+        <w:rPr>
+          <w:rFonts w:ascii="Times New Roman" w:hAnsi="Times New Roman" w:cs="Times New Roman"/>
+          <w:b/>
+          <w:sz w:val="24"/>
+          <w:szCs w:val="24"/>
+          <w:u w:val="single"/>
+        </w:rPr>
+      </w:pPr>
+    </w:p>
+    <w:p>
+      <w:pPr>
+        <w:rPr>
+          <w:rFonts w:ascii="Times New Roman" w:hAnsi="Times New Roman" w:cs="Times New Roman"/>
+          <w:b/>
+          <w:sz w:val="24"/>
+          <w:szCs w:val="24"/>
+          <w:u w:val="single"/>
+        </w:rPr>
+      </w:pPr>
+    </w:p>
+    <w:p>
+      <w:pPr>
+        <w:rPr>
+          <w:rFonts w:ascii="Times New Roman" w:hAnsi="Times New Roman" w:cs="Times New Roman"/>
+          <w:b/>
+          <w:sz w:val="24"/>
+          <w:szCs w:val="24"/>
+          <w:u w:val="single"/>
+        </w:rPr>
+      </w:pPr>
+    </w:p>
+    <w:p>
+      <w:pPr>
+        <w:rPr>
+          <w:rFonts w:ascii="Times New Roman" w:hAnsi="Times New Roman" w:cs="Times New Roman"/>
+          <w:b/>
+          <w:sz w:val="24"/>
+          <w:szCs w:val="24"/>
+          <w:u w:val="single"/>
+        </w:rPr>
+      </w:pPr>
+    </w:p>
+    <w:p>
+      <w:pPr>
+        <w:rPr>
+          <w:rFonts w:ascii="Times New Roman" w:hAnsi="Times New Roman" w:cs="Times New Roman"/>
+          <w:b/>
+          <w:sz w:val="24"/>
+          <w:szCs w:val="24"/>
+          <w:u w:val="single"/>
+        </w:rPr>
+      </w:pPr>
+    </w:p>
+    <w:p>
+      <w:pPr>
+        <w:rPr>
+          <w:rFonts w:ascii="Times New Roman" w:hAnsi="Times New Roman" w:cs="Times New Roman"/>
+          <w:b/>
+          <w:sz w:val="24"/>
+          <w:szCs w:val="24"/>
+        </w:rPr>
+      </w:pPr>
+      <w:r>
+        <w:rPr>
+          <w:rFonts w:ascii="Times New Roman" w:hAnsi="Times New Roman" w:cs="Times New Roman"/>
+          <w:b/>
+          <w:sz w:val="24"/>
+          <w:szCs w:val="24"/>
+        </w:rPr>
+        <w:lastRenderedPageBreak/>
+        <w:t>Calendar Activity:</w:t>
+      </w:r>
+      <w:r>
+        <w:rPr>
+          <w:rFonts w:ascii="Times New Roman" w:hAnsi="Times New Roman" w:cs="Times New Roman"/>
+          <w:b/>
+          <w:sz w:val="24"/>
+          <w:szCs w:val="24"/>
+        </w:rPr>
+        <w:tab/>
+      </w:r>
+      <w:r>
+        <w:rPr>
+          <w:rFonts w:ascii="Times New Roman" w:hAnsi="Times New Roman" w:cs="Times New Roman"/>
+          <w:b/>
+          <w:sz w:val="24"/>
+          <w:szCs w:val="24"/>
+        </w:rPr>
+        <w:tab/>
+      </w:r>
+      <w:r>
+        <w:rPr>
+          <w:rFonts w:ascii="Times New Roman" w:hAnsi="Times New Roman" w:cs="Times New Roman"/>
+          <w:b/>
+          <w:sz w:val="24"/>
+          <w:szCs w:val="24"/>
+        </w:rPr>
+        <w:tab/>
+      </w:r>
+      <w:r>
+        <w:rPr>
+          <w:rFonts w:ascii="Times New Roman" w:hAnsi="Times New Roman" w:cs="Times New Roman"/>
+          <w:b/>
+          <w:sz w:val="24"/>
+          <w:szCs w:val="24"/>
+        </w:rPr>
+        <w:tab/>
+      </w:r>
+      <w:r>
+        <w:rPr>
+          <w:rFonts w:ascii="Times New Roman" w:hAnsi="Times New Roman" w:cs="Times New Roman"/>
+          <w:b/>
+          <w:sz w:val="24"/>
+          <w:szCs w:val="24"/>
+        </w:rPr>
+        <w:tab/>
+        <w:t>BMI:</w:t>
+      </w:r>
+    </w:p>
+    <w:p>
+      <w:pPr>
+        <w:rPr>
+          <w:rFonts w:ascii="Times New Roman" w:hAnsi="Times New Roman" w:cs="Times New Roman"/>
+          <w:b/>
+          <w:sz w:val="24"/>
+          <w:szCs w:val="24"/>
+          <w:u w:val="single"/>
+        </w:rPr>
+      </w:pPr>
+      <w:r>
+        <w:rPr>
+          <w:rFonts w:ascii="Times New Roman" w:hAnsi="Times New Roman" w:cs="Times New Roman"/>
+          <w:b/>
           <w:noProof/>
-        </w:rPr>
-        <w:t xml:space="preserve">                         </w:t>
-      </w:r>
-      <w:r>
-        <w:rPr>
-          <w:noProof/>
+          <w:sz w:val="24"/>
+          <w:szCs w:val="24"/>
+          <w:u w:val="single"/>
         </w:rPr>
         <w:drawing>
-          <wp:inline distT="0" distB="0" distL="0" distR="0" wp14:anchorId="059D280C" wp14:editId="440B69EB">
-            <wp:extent cx="1813893" cy="3727450"/>
-            <wp:effectExtent l="0" t="0" r="0" b="6350"/>
-            <wp:docPr id="15" name="Picture 15"/>
+          <wp:inline distT="0" distB="0" distL="0" distR="0" wp14:anchorId="20FA56E1" wp14:editId="4093C3B3">
+            <wp:extent cx="2657475" cy="5657850"/>
+            <wp:effectExtent l="0" t="0" r="9525" b="0"/>
+            <wp:docPr id="21" name="Picture 21" descr="C:\Users\S538107\Desktop\calendar.PNG"/>
             <wp:cNvGraphicFramePr>
               <a:graphicFrameLocks xmlns:a="http://schemas.openxmlformats.org/drawingml/2006/main" noChangeAspect="1"/>
             </wp:cNvGraphicFramePr>
@@ -2905,7 +2620,7 @@
               <a:graphicData uri="http://schemas.openxmlformats.org/drawingml/2006/picture">
                 <pic:pic xmlns:pic="http://schemas.openxmlformats.org/drawingml/2006/picture">
                   <pic:nvPicPr>
-                    <pic:cNvPr id="0" name="Picture 9"/>
+                    <pic:cNvPr id="0" name="Picture 7" descr="C:\Users\S538107\Desktop\calendar.PNG"/>
                     <pic:cNvPicPr>
                       <a:picLocks noChangeAspect="1" noChangeArrowheads="1"/>
                     </pic:cNvPicPr>
@@ -2926,7 +2641,7 @@
                   <pic:spPr bwMode="auto">
                     <a:xfrm>
                       <a:off x="0" y="0"/>
-                      <a:ext cx="1834475" cy="3769744"/>
+                      <a:ext cx="2657475" cy="5657850"/>
                     </a:xfrm>
                     <a:prstGeom prst="rect">
                       <a:avLst/>
@@ -2942,6 +2657,278 @@
           </wp:inline>
         </w:drawing>
       </w:r>
+      <w:r>
+        <w:rPr>
+          <w:rFonts w:ascii="Times New Roman" w:hAnsi="Times New Roman" w:cs="Times New Roman"/>
+          <w:b/>
+          <w:sz w:val="24"/>
+          <w:szCs w:val="24"/>
+          <w:u w:val="single"/>
+        </w:rPr>
+        <w:t xml:space="preserve">   </w:t>
+      </w:r>
+      <w:r>
+        <w:rPr>
+          <w:rFonts w:ascii="Times New Roman" w:hAnsi="Times New Roman" w:cs="Times New Roman"/>
+          <w:b/>
+          <w:noProof/>
+          <w:sz w:val="24"/>
+          <w:szCs w:val="24"/>
+          <w:u w:val="single"/>
+        </w:rPr>
+        <w:drawing>
+          <wp:inline distT="0" distB="0" distL="0" distR="0" wp14:anchorId="688F796D" wp14:editId="64CB378C">
+            <wp:extent cx="2562225" cy="5648325"/>
+            <wp:effectExtent l="0" t="0" r="9525" b="9525"/>
+            <wp:docPr id="23" name="Picture 23" descr="C:\Users\S538107\Desktop\BMI.PNG"/>
+            <wp:cNvGraphicFramePr>
+              <a:graphicFrameLocks xmlns:a="http://schemas.openxmlformats.org/drawingml/2006/main" noChangeAspect="1"/>
+            </wp:cNvGraphicFramePr>
+            <a:graphic xmlns:a="http://schemas.openxmlformats.org/drawingml/2006/main">
+              <a:graphicData uri="http://schemas.openxmlformats.org/drawingml/2006/picture">
+                <pic:pic xmlns:pic="http://schemas.openxmlformats.org/drawingml/2006/picture">
+                  <pic:nvPicPr>
+                    <pic:cNvPr id="0" name="Picture 9" descr="C:\Users\S538107\Desktop\BMI.PNG"/>
+                    <pic:cNvPicPr>
+                      <a:picLocks noChangeAspect="1" noChangeArrowheads="1"/>
+                    </pic:cNvPicPr>
+                  </pic:nvPicPr>
+                  <pic:blipFill>
+                    <a:blip r:embed="rId14">
+                      <a:extLst>
+                        <a:ext uri="{28A0092B-C50C-407E-A947-70E740481C1C}">
+                          <a14:useLocalDpi xmlns:a14="http://schemas.microsoft.com/office/drawing/2010/main" val="0"/>
+                        </a:ext>
+                      </a:extLst>
+                    </a:blip>
+                    <a:srcRect/>
+                    <a:stretch>
+                      <a:fillRect/>
+                    </a:stretch>
+                  </pic:blipFill>
+                  <pic:spPr bwMode="auto">
+                    <a:xfrm>
+                      <a:off x="0" y="0"/>
+                      <a:ext cx="2562225" cy="5648325"/>
+                    </a:xfrm>
+                    <a:prstGeom prst="rect">
+                      <a:avLst/>
+                    </a:prstGeom>
+                    <a:noFill/>
+                    <a:ln>
+                      <a:noFill/>
+                    </a:ln>
+                  </pic:spPr>
+                </pic:pic>
+              </a:graphicData>
+            </a:graphic>
+          </wp:inline>
+        </w:drawing>
+      </w:r>
+    </w:p>
+    <w:p>
+      <w:pPr>
+        <w:rPr>
+          <w:rFonts w:ascii="Times New Roman" w:hAnsi="Times New Roman" w:cs="Times New Roman"/>
+          <w:b/>
+          <w:sz w:val="24"/>
+          <w:szCs w:val="24"/>
+          <w:u w:val="single"/>
+        </w:rPr>
+      </w:pPr>
+    </w:p>
+    <w:p>
+      <w:pPr>
+        <w:rPr>
+          <w:rFonts w:ascii="Times New Roman" w:hAnsi="Times New Roman" w:cs="Times New Roman"/>
+          <w:b/>
+          <w:sz w:val="24"/>
+          <w:szCs w:val="24"/>
+          <w:u w:val="single"/>
+        </w:rPr>
+      </w:pPr>
+    </w:p>
+    <w:p>
+      <w:pPr>
+        <w:rPr>
+          <w:rFonts w:ascii="Times New Roman" w:hAnsi="Times New Roman" w:cs="Times New Roman"/>
+          <w:b/>
+          <w:sz w:val="24"/>
+          <w:szCs w:val="24"/>
+          <w:u w:val="single"/>
+        </w:rPr>
+      </w:pPr>
+    </w:p>
+    <w:p>
+      <w:pPr>
+        <w:rPr>
+          <w:rFonts w:ascii="Times New Roman" w:hAnsi="Times New Roman" w:cs="Times New Roman"/>
+          <w:b/>
+          <w:sz w:val="24"/>
+          <w:szCs w:val="24"/>
+          <w:u w:val="single"/>
+        </w:rPr>
+      </w:pPr>
+    </w:p>
+    <w:p>
+      <w:pPr>
+        <w:rPr>
+          <w:rFonts w:ascii="Times New Roman" w:hAnsi="Times New Roman" w:cs="Times New Roman"/>
+          <w:b/>
+          <w:sz w:val="24"/>
+          <w:szCs w:val="24"/>
+          <w:u w:val="single"/>
+        </w:rPr>
+      </w:pPr>
+    </w:p>
+    <w:p>
+      <w:pPr>
+        <w:rPr>
+          <w:rFonts w:ascii="Times New Roman" w:hAnsi="Times New Roman" w:cs="Times New Roman"/>
+          <w:b/>
+          <w:sz w:val="24"/>
+          <w:szCs w:val="24"/>
+          <w:u w:val="single"/>
+        </w:rPr>
+      </w:pPr>
+    </w:p>
+    <w:p>
+      <w:pPr>
+        <w:rPr>
+          <w:rFonts w:ascii="Times New Roman" w:hAnsi="Times New Roman" w:cs="Times New Roman"/>
+          <w:b/>
+          <w:sz w:val="24"/>
+          <w:szCs w:val="24"/>
+          <w:u w:val="single"/>
+        </w:rPr>
+      </w:pPr>
+    </w:p>
+    <w:p>
+      <w:pPr>
+        <w:rPr>
+          <w:rFonts w:ascii="Times New Roman" w:hAnsi="Times New Roman" w:cs="Times New Roman"/>
+          <w:b/>
+          <w:sz w:val="24"/>
+          <w:szCs w:val="24"/>
+        </w:rPr>
+      </w:pPr>
+      <w:r>
+        <w:rPr>
+          <w:rFonts w:ascii="Times New Roman" w:hAnsi="Times New Roman" w:cs="Times New Roman"/>
+          <w:b/>
+          <w:sz w:val="24"/>
+          <w:szCs w:val="24"/>
+          <w:u w:val="single"/>
+        </w:rPr>
+        <w:lastRenderedPageBreak/>
+        <w:t xml:space="preserve">Rate card </w:t>
+      </w:r>
+      <w:r>
+        <w:rPr>
+          <w:rFonts w:ascii="Times New Roman" w:hAnsi="Times New Roman" w:cs="Times New Roman"/>
+          <w:b/>
+          <w:sz w:val="24"/>
+          <w:szCs w:val="24"/>
+          <w:u w:val="single"/>
+        </w:rPr>
+        <w:t>Activity:</w:t>
+      </w:r>
+      <w:r>
+        <w:rPr>
+          <w:rFonts w:ascii="Times New Roman" w:hAnsi="Times New Roman" w:cs="Times New Roman"/>
+          <w:b/>
+          <w:sz w:val="24"/>
+          <w:szCs w:val="24"/>
+        </w:rPr>
+        <w:tab/>
+      </w:r>
+      <w:r>
+        <w:rPr>
+          <w:rFonts w:ascii="Times New Roman" w:hAnsi="Times New Roman" w:cs="Times New Roman"/>
+          <w:b/>
+          <w:sz w:val="24"/>
+          <w:szCs w:val="24"/>
+        </w:rPr>
+        <w:tab/>
+      </w:r>
+      <w:r>
+        <w:rPr>
+          <w:rFonts w:ascii="Times New Roman" w:hAnsi="Times New Roman" w:cs="Times New Roman"/>
+          <w:b/>
+          <w:sz w:val="24"/>
+          <w:szCs w:val="24"/>
+        </w:rPr>
+        <w:tab/>
+      </w:r>
+    </w:p>
+    <w:p>
+      <w:pPr>
+        <w:rPr>
+          <w:rFonts w:ascii="Times New Roman" w:hAnsi="Times New Roman" w:cs="Times New Roman"/>
+          <w:b/>
+          <w:sz w:val="24"/>
+          <w:szCs w:val="24"/>
+          <w:u w:val="single"/>
+        </w:rPr>
+      </w:pPr>
+      <w:r>
+        <w:rPr>
+          <w:rFonts w:ascii="Times New Roman" w:hAnsi="Times New Roman" w:cs="Times New Roman"/>
+          <w:b/>
+          <w:noProof/>
+          <w:sz w:val="24"/>
+          <w:szCs w:val="24"/>
+          <w:u w:val="single"/>
+        </w:rPr>
+        <w:drawing>
+          <wp:inline distT="0" distB="0" distL="0" distR="0" wp14:anchorId="20350378" wp14:editId="2D3E5596">
+            <wp:extent cx="2600325" cy="5610225"/>
+            <wp:effectExtent l="0" t="0" r="9525" b="9525"/>
+            <wp:docPr id="24" name="Picture 24" descr="C:\Users\S538107\Desktop\Ratecard.PNG"/>
+            <wp:cNvGraphicFramePr>
+              <a:graphicFrameLocks xmlns:a="http://schemas.openxmlformats.org/drawingml/2006/main" noChangeAspect="1"/>
+            </wp:cNvGraphicFramePr>
+            <a:graphic xmlns:a="http://schemas.openxmlformats.org/drawingml/2006/main">
+              <a:graphicData uri="http://schemas.openxmlformats.org/drawingml/2006/picture">
+                <pic:pic xmlns:pic="http://schemas.openxmlformats.org/drawingml/2006/picture">
+                  <pic:nvPicPr>
+                    <pic:cNvPr id="0" name="Picture 10" descr="C:\Users\S538107\Desktop\Ratecard.PNG"/>
+                    <pic:cNvPicPr>
+                      <a:picLocks noChangeAspect="1" noChangeArrowheads="1"/>
+                    </pic:cNvPicPr>
+                  </pic:nvPicPr>
+                  <pic:blipFill>
+                    <a:blip r:embed="rId15">
+                      <a:extLst>
+                        <a:ext uri="{28A0092B-C50C-407E-A947-70E740481C1C}">
+                          <a14:useLocalDpi xmlns:a14="http://schemas.microsoft.com/office/drawing/2010/main" val="0"/>
+                        </a:ext>
+                      </a:extLst>
+                    </a:blip>
+                    <a:srcRect/>
+                    <a:stretch>
+                      <a:fillRect/>
+                    </a:stretch>
+                  </pic:blipFill>
+                  <pic:spPr bwMode="auto">
+                    <a:xfrm>
+                      <a:off x="0" y="0"/>
+                      <a:ext cx="2600325" cy="5610225"/>
+                    </a:xfrm>
+                    <a:prstGeom prst="rect">
+                      <a:avLst/>
+                    </a:prstGeom>
+                    <a:noFill/>
+                    <a:ln>
+                      <a:noFill/>
+                    </a:ln>
+                  </pic:spPr>
+                </pic:pic>
+              </a:graphicData>
+            </a:graphic>
+          </wp:inline>
+        </w:drawing>
+      </w:r>
     </w:p>
     <w:p>
       <w:pPr>
@@ -3040,93 +3027,17 @@
           <w:b/>
           <w:sz w:val="24"/>
           <w:szCs w:val="24"/>
-          <w:u w:val="single"/>
-        </w:rPr>
-      </w:pPr>
-    </w:p>
-    <w:p>
-      <w:pPr>
-        <w:rPr>
-          <w:rFonts w:ascii="Times New Roman" w:hAnsi="Times New Roman" w:cs="Times New Roman"/>
-          <w:b/>
-          <w:sz w:val="24"/>
-          <w:szCs w:val="24"/>
-          <w:u w:val="single"/>
-        </w:rPr>
-      </w:pPr>
-    </w:p>
-    <w:p>
-      <w:pPr>
-        <w:rPr>
-          <w:rFonts w:ascii="Times New Roman" w:hAnsi="Times New Roman" w:cs="Times New Roman"/>
-          <w:b/>
-          <w:sz w:val="24"/>
-          <w:szCs w:val="24"/>
-          <w:u w:val="single"/>
-        </w:rPr>
-      </w:pPr>
-    </w:p>
-    <w:p>
-      <w:pPr>
-        <w:rPr>
-          <w:rFonts w:ascii="Times New Roman" w:hAnsi="Times New Roman" w:cs="Times New Roman"/>
-          <w:b/>
-          <w:sz w:val="24"/>
-          <w:szCs w:val="24"/>
-          <w:u w:val="single"/>
-        </w:rPr>
-      </w:pPr>
-    </w:p>
-    <w:p>
-      <w:pPr>
-        <w:rPr>
-          <w:rFonts w:ascii="Times New Roman" w:hAnsi="Times New Roman" w:cs="Times New Roman"/>
-          <w:b/>
-          <w:sz w:val="24"/>
-          <w:szCs w:val="24"/>
-          <w:u w:val="single"/>
-        </w:rPr>
-      </w:pPr>
-    </w:p>
-    <w:p>
-      <w:pPr>
-        <w:rPr>
-          <w:rFonts w:ascii="Times New Roman" w:hAnsi="Times New Roman" w:cs="Times New Roman"/>
-          <w:b/>
-          <w:sz w:val="24"/>
-          <w:szCs w:val="24"/>
-          <w:u w:val="single"/>
-        </w:rPr>
-      </w:pPr>
-    </w:p>
-    <w:p>
-      <w:pPr>
-        <w:rPr>
-          <w:rFonts w:ascii="Times New Roman" w:hAnsi="Times New Roman" w:cs="Times New Roman"/>
-          <w:b/>
-          <w:sz w:val="24"/>
-          <w:szCs w:val="24"/>
-          <w:u w:val="single"/>
-        </w:rPr>
-      </w:pPr>
-    </w:p>
-    <w:p>
-      <w:pPr>
-        <w:rPr>
-          <w:rFonts w:ascii="Times New Roman" w:hAnsi="Times New Roman" w:cs="Times New Roman"/>
-          <w:b/>
-          <w:sz w:val="24"/>
-          <w:szCs w:val="24"/>
-        </w:rPr>
-      </w:pPr>
-      <w:r>
-        <w:rPr>
-          <w:rFonts w:ascii="Times New Roman" w:hAnsi="Times New Roman" w:cs="Times New Roman"/>
-          <w:b/>
-          <w:sz w:val="24"/>
-          <w:szCs w:val="24"/>
-          <w:u w:val="single"/>
-        </w:rPr>
+        </w:rPr>
+      </w:pPr>
+      <w:r>
+        <w:rPr>
+          <w:rFonts w:ascii="Times New Roman" w:hAnsi="Times New Roman" w:cs="Times New Roman"/>
+          <w:b/>
+          <w:sz w:val="24"/>
+          <w:szCs w:val="24"/>
+          <w:u w:val="single"/>
+        </w:rPr>
+        <w:lastRenderedPageBreak/>
         <w:t xml:space="preserve">Yoga </w:t>
       </w:r>
       <w:r>
@@ -3209,7 +3120,6 @@
         <w:rPr>
           <w:noProof/>
         </w:rPr>
-        <w:lastRenderedPageBreak/>
         <w:drawing>
           <wp:inline distT="0" distB="0" distL="0" distR="0" wp14:anchorId="2EC6857E" wp14:editId="10FC0247">
             <wp:extent cx="1809750" cy="3218816"/>
@@ -3228,7 +3138,7 @@
                     </pic:cNvPicPr>
                   </pic:nvPicPr>
                   <pic:blipFill>
-                    <a:blip r:embed="rId14">
+                    <a:blip r:embed="rId16">
                       <a:extLst>
                         <a:ext uri="{28A0092B-C50C-407E-A947-70E740481C1C}">
                           <a14:useLocalDpi xmlns:a14="http://schemas.microsoft.com/office/drawing/2010/main" val="0"/>
@@ -3308,7 +3218,7 @@
                     </pic:cNvPicPr>
                   </pic:nvPicPr>
                   <pic:blipFill>
-                    <a:blip r:embed="rId15">
+                    <a:blip r:embed="rId17">
                       <a:extLst>
                         <a:ext uri="{28A0092B-C50C-407E-A947-70E740481C1C}">
                           <a14:useLocalDpi xmlns:a14="http://schemas.microsoft.com/office/drawing/2010/main" val="0"/>
@@ -3394,35 +3304,6 @@
           <w:b/>
           <w:sz w:val="24"/>
           <w:szCs w:val="24"/>
-          <w:u w:val="single"/>
-        </w:rPr>
-        <w:t xml:space="preserve">Rate Card </w:t>
-      </w:r>
-      <w:r>
-        <w:rPr>
-          <w:rFonts w:ascii="Times New Roman" w:hAnsi="Times New Roman" w:cs="Times New Roman"/>
-          <w:b/>
-          <w:sz w:val="24"/>
-          <w:szCs w:val="24"/>
-          <w:u w:val="single"/>
-        </w:rPr>
-        <w:t>Activity:</w:t>
-      </w:r>
-      <w:r>
-        <w:rPr>
-          <w:rFonts w:ascii="Times New Roman" w:hAnsi="Times New Roman" w:cs="Times New Roman"/>
-          <w:b/>
-          <w:sz w:val="24"/>
-          <w:szCs w:val="24"/>
-        </w:rPr>
-        <w:tab/>
-      </w:r>
-      <w:r>
-        <w:rPr>
-          <w:rFonts w:ascii="Times New Roman" w:hAnsi="Times New Roman" w:cs="Times New Roman"/>
-          <w:b/>
-          <w:sz w:val="24"/>
-          <w:szCs w:val="24"/>
         </w:rPr>
         <w:tab/>
       </w:r>
@@ -3458,7 +3339,7 @@
                     </pic:cNvPicPr>
                   </pic:nvPicPr>
                   <pic:blipFill>
-                    <a:blip r:embed="rId16">
+                    <a:blip r:embed="rId18">
                       <a:extLst>
                         <a:ext uri="{28A0092B-C50C-407E-A947-70E740481C1C}">
                           <a14:useLocalDpi xmlns:a14="http://schemas.microsoft.com/office/drawing/2010/main" val="0"/>
@@ -3508,186 +3389,529 @@
         <w:tab/>
         <w:t xml:space="preserve">              </w:t>
       </w:r>
-      <w:r>
-        <w:rPr>
-          <w:noProof/>
-        </w:rPr>
-        <w:drawing>
-          <wp:inline distT="0" distB="0" distL="0" distR="0" wp14:anchorId="0B0EF871" wp14:editId="3CD033A7">
-            <wp:extent cx="1838325" cy="3280283"/>
-            <wp:effectExtent l="0" t="0" r="0" b="0"/>
-            <wp:docPr id="9" name="Picture 9" descr="C:\Users\S538107\AppData\Local\Microsoft\Windows\INetCache\Content.Word\billing.png"/>
-            <wp:cNvGraphicFramePr>
-              <a:graphicFrameLocks xmlns:a="http://schemas.openxmlformats.org/drawingml/2006/main" noChangeAspect="1"/>
-            </wp:cNvGraphicFramePr>
-            <a:graphic xmlns:a="http://schemas.openxmlformats.org/drawingml/2006/main">
-              <a:graphicData uri="http://schemas.openxmlformats.org/drawingml/2006/picture">
-                <pic:pic xmlns:pic="http://schemas.openxmlformats.org/drawingml/2006/picture">
-                  <pic:nvPicPr>
-                    <pic:cNvPr id="0" name="Picture 5" descr="C:\Users\S538107\AppData\Local\Microsoft\Windows\INetCache\Content.Word\billing.png"/>
-                    <pic:cNvPicPr>
-                      <a:picLocks noChangeAspect="1" noChangeArrowheads="1"/>
-                    </pic:cNvPicPr>
-                  </pic:nvPicPr>
-                  <pic:blipFill>
-                    <a:blip r:embed="rId17">
-                      <a:extLst>
-                        <a:ext uri="{28A0092B-C50C-407E-A947-70E740481C1C}">
-                          <a14:useLocalDpi xmlns:a14="http://schemas.microsoft.com/office/drawing/2010/main" val="0"/>
-                        </a:ext>
-                      </a:extLst>
-                    </a:blip>
-                    <a:srcRect/>
-                    <a:stretch>
-                      <a:fillRect/>
-                    </a:stretch>
-                  </pic:blipFill>
-                  <pic:spPr bwMode="auto">
-                    <a:xfrm>
-                      <a:off x="0" y="0"/>
-                      <a:ext cx="1842522" cy="3287772"/>
-                    </a:xfrm>
-                    <a:prstGeom prst="rect">
-                      <a:avLst/>
-                    </a:prstGeom>
-                    <a:noFill/>
-                    <a:ln>
-                      <a:noFill/>
-                    </a:ln>
-                  </pic:spPr>
-                </pic:pic>
-              </a:graphicData>
-            </a:graphic>
-          </wp:inline>
-        </w:drawing>
-      </w:r>
-    </w:p>
-    <w:p>
-      <w:pPr>
-        <w:rPr>
-          <w:rFonts w:ascii="Times New Roman" w:hAnsi="Times New Roman" w:cs="Times New Roman"/>
-          <w:b/>
-          <w:sz w:val="24"/>
-          <w:szCs w:val="24"/>
-        </w:rPr>
-      </w:pPr>
-    </w:p>
-    <w:p>
-      <w:pPr>
-        <w:rPr>
-          <w:rFonts w:ascii="Times New Roman" w:hAnsi="Times New Roman" w:cs="Times New Roman"/>
-          <w:b/>
-          <w:sz w:val="24"/>
-          <w:szCs w:val="24"/>
-        </w:rPr>
-      </w:pPr>
-    </w:p>
-    <w:p>
-      <w:pPr>
-        <w:rPr>
-          <w:rFonts w:ascii="Times New Roman" w:hAnsi="Times New Roman" w:cs="Times New Roman"/>
-          <w:b/>
-          <w:sz w:val="24"/>
-          <w:szCs w:val="24"/>
-          <w:u w:val="single"/>
-        </w:rPr>
-      </w:pPr>
-    </w:p>
-    <w:p>
-      <w:pPr>
-        <w:rPr>
-          <w:rFonts w:ascii="Times New Roman" w:hAnsi="Times New Roman" w:cs="Times New Roman"/>
-          <w:b/>
-          <w:sz w:val="24"/>
-          <w:szCs w:val="24"/>
-          <w:u w:val="single"/>
-        </w:rPr>
-      </w:pPr>
-    </w:p>
-    <w:p>
-      <w:pPr>
-        <w:rPr>
-          <w:rFonts w:ascii="Times New Roman" w:hAnsi="Times New Roman" w:cs="Times New Roman"/>
-          <w:b/>
-          <w:sz w:val="24"/>
-          <w:szCs w:val="24"/>
-          <w:u w:val="single"/>
-        </w:rPr>
-      </w:pPr>
-      <w:r>
-        <w:rPr>
-          <w:rFonts w:ascii="Times New Roman" w:hAnsi="Times New Roman" w:cs="Times New Roman"/>
-          <w:b/>
-          <w:sz w:val="24"/>
-          <w:szCs w:val="24"/>
+    </w:p>
+    <w:p>
+      <w:pPr>
+        <w:rPr>
+          <w:rFonts w:ascii="Times New Roman" w:hAnsi="Times New Roman" w:cs="Times New Roman"/>
+          <w:b/>
+          <w:sz w:val="24"/>
+          <w:szCs w:val="24"/>
+        </w:rPr>
+      </w:pPr>
+    </w:p>
+    <w:p>
+      <w:pPr>
+        <w:rPr>
+          <w:rFonts w:ascii="Times New Roman" w:hAnsi="Times New Roman" w:cs="Times New Roman"/>
+          <w:b/>
+          <w:sz w:val="24"/>
+          <w:szCs w:val="24"/>
+        </w:rPr>
+      </w:pPr>
+    </w:p>
+    <w:p>
+      <w:pPr>
+        <w:rPr>
+          <w:rFonts w:ascii="Times New Roman" w:hAnsi="Times New Roman" w:cs="Times New Roman"/>
+          <w:b/>
+          <w:sz w:val="24"/>
+          <w:szCs w:val="24"/>
+          <w:u w:val="single"/>
+        </w:rPr>
+      </w:pPr>
+    </w:p>
+    <w:p>
+      <w:pPr>
+        <w:rPr>
+          <w:rFonts w:ascii="Times New Roman" w:hAnsi="Times New Roman" w:cs="Times New Roman"/>
+          <w:b/>
+          <w:sz w:val="28"/>
+          <w:szCs w:val="28"/>
+          <w:u w:val="single"/>
+        </w:rPr>
+      </w:pPr>
+      <w:r>
+        <w:rPr>
+          <w:rFonts w:ascii="Times New Roman" w:hAnsi="Times New Roman" w:cs="Times New Roman"/>
+          <w:b/>
+          <w:sz w:val="28"/>
+          <w:szCs w:val="28"/>
           <w:u w:val="single"/>
         </w:rPr>
         <w:lastRenderedPageBreak/>
-        <w:t>Billing Amount Activity:</w:t>
-      </w:r>
-    </w:p>
-    <w:p>
-      <w:pPr>
-        <w:rPr>
-          <w:rFonts w:ascii="Times New Roman" w:hAnsi="Times New Roman" w:cs="Times New Roman"/>
-          <w:b/>
-          <w:sz w:val="24"/>
-          <w:szCs w:val="24"/>
-        </w:rPr>
-      </w:pPr>
-      <w:r>
-        <w:rPr>
-          <w:noProof/>
-        </w:rPr>
-        <w:drawing>
-          <wp:inline distT="0" distB="0" distL="0" distR="0" wp14:anchorId="7C3613E4" wp14:editId="3745B400">
-            <wp:extent cx="1790700" cy="3213906"/>
-            <wp:effectExtent l="0" t="0" r="0" b="5715"/>
-            <wp:docPr id="10" name="Picture 10" descr="C:\Users\S538107\AppData\Local\Microsoft\Windows\INetCache\Content.Word\amount.png"/>
-            <wp:cNvGraphicFramePr>
-              <a:graphicFrameLocks xmlns:a="http://schemas.openxmlformats.org/drawingml/2006/main" noChangeAspect="1"/>
-            </wp:cNvGraphicFramePr>
-            <a:graphic xmlns:a="http://schemas.openxmlformats.org/drawingml/2006/main">
-              <a:graphicData uri="http://schemas.openxmlformats.org/drawingml/2006/picture">
-                <pic:pic xmlns:pic="http://schemas.openxmlformats.org/drawingml/2006/picture">
-                  <pic:nvPicPr>
-                    <pic:cNvPr id="0" name="Picture 7" descr="C:\Users\S538107\AppData\Local\Microsoft\Windows\INetCache\Content.Word\amount.png"/>
-                    <pic:cNvPicPr>
-                      <a:picLocks noChangeAspect="1" noChangeArrowheads="1"/>
-                    </pic:cNvPicPr>
-                  </pic:nvPicPr>
-                  <pic:blipFill>
-                    <a:blip r:embed="rId18">
-                      <a:extLst>
-                        <a:ext uri="{28A0092B-C50C-407E-A947-70E740481C1C}">
-                          <a14:useLocalDpi xmlns:a14="http://schemas.microsoft.com/office/drawing/2010/main" val="0"/>
-                        </a:ext>
-                      </a:extLst>
-                    </a:blip>
-                    <a:srcRect/>
-                    <a:stretch>
-                      <a:fillRect/>
-                    </a:stretch>
-                  </pic:blipFill>
-                  <pic:spPr bwMode="auto">
-                    <a:xfrm>
-                      <a:off x="0" y="0"/>
-                      <a:ext cx="1800449" cy="3231403"/>
-                    </a:xfrm>
-                    <a:prstGeom prst="rect">
-                      <a:avLst/>
-                    </a:prstGeom>
-                    <a:noFill/>
-                    <a:ln>
-                      <a:noFill/>
-                    </a:ln>
-                  </pic:spPr>
-                </pic:pic>
-              </a:graphicData>
-            </a:graphic>
-          </wp:inline>
-        </w:drawing>
-      </w:r>
+        <w:t>Sample Data:</w:t>
+      </w:r>
+    </w:p>
+    <w:p>
+      <w:pPr>
+        <w:rPr>
+          <w:rFonts w:ascii="Times New Roman" w:hAnsi="Times New Roman" w:cs="Times New Roman"/>
+          <w:sz w:val="24"/>
+          <w:szCs w:val="24"/>
+        </w:rPr>
+      </w:pPr>
+      <w:r>
+        <w:rPr>
+          <w:rFonts w:ascii="Times New Roman" w:hAnsi="Times New Roman" w:cs="Times New Roman"/>
+          <w:sz w:val="24"/>
+          <w:szCs w:val="24"/>
+        </w:rPr>
+        <w:t>The sample data which we use for user login and signup:</w:t>
+      </w:r>
+    </w:p>
+    <w:p>
+      <w:pPr>
+        <w:rPr>
+          <w:rFonts w:ascii="Times New Roman" w:hAnsi="Times New Roman" w:cs="Times New Roman"/>
+          <w:sz w:val="24"/>
+          <w:szCs w:val="24"/>
+        </w:rPr>
+      </w:pPr>
+      <w:r>
+        <w:rPr>
+          <w:rFonts w:ascii="Times New Roman" w:hAnsi="Times New Roman" w:cs="Times New Roman"/>
+          <w:sz w:val="24"/>
+          <w:szCs w:val="24"/>
+        </w:rPr>
+        <w:t>List of email ids of users:</w:t>
+      </w:r>
+    </w:p>
+    <w:p>
+      <w:pPr>
+        <w:rPr>
+          <w:rFonts w:ascii="Times New Roman" w:hAnsi="Times New Roman" w:cs="Times New Roman"/>
+          <w:sz w:val="24"/>
+          <w:szCs w:val="24"/>
+        </w:rPr>
+      </w:pPr>
+      <w:hyperlink r:id="rId19" w:history="1">
+        <w:r>
+          <w:rPr>
+            <w:rStyle w:val="Hyperlink"/>
+            <w:rFonts w:ascii="Times New Roman" w:hAnsi="Times New Roman" w:cs="Times New Roman"/>
+            <w:sz w:val="24"/>
+            <w:szCs w:val="24"/>
+          </w:rPr>
+          <w:t>johnalbert@gmail.com</w:t>
+        </w:r>
+      </w:hyperlink>
+      <w:r>
+        <w:rPr>
+          <w:rFonts w:ascii="Times New Roman" w:hAnsi="Times New Roman" w:cs="Times New Roman"/>
+          <w:sz w:val="24"/>
+          <w:szCs w:val="24"/>
+        </w:rPr>
+        <w:tab/>
+        <w:t>First name: john     Last name: albert</w:t>
+      </w:r>
+    </w:p>
+    <w:p>
+      <w:pPr>
+        <w:rPr>
+          <w:rFonts w:ascii="Times New Roman" w:hAnsi="Times New Roman" w:cs="Times New Roman"/>
+          <w:sz w:val="24"/>
+          <w:szCs w:val="24"/>
+        </w:rPr>
+      </w:pPr>
+      <w:hyperlink r:id="rId20" w:history="1">
+        <w:r>
+          <w:rPr>
+            <w:rStyle w:val="Hyperlink"/>
+            <w:rFonts w:ascii="Times New Roman" w:hAnsi="Times New Roman" w:cs="Times New Roman"/>
+            <w:sz w:val="24"/>
+            <w:szCs w:val="24"/>
+          </w:rPr>
+          <w:t>test1@gmail.com</w:t>
+        </w:r>
+      </w:hyperlink>
+      <w:r>
+        <w:rPr>
+          <w:rFonts w:ascii="Times New Roman" w:hAnsi="Times New Roman" w:cs="Times New Roman"/>
+          <w:sz w:val="24"/>
+          <w:szCs w:val="24"/>
+        </w:rPr>
+        <w:tab/>
+      </w:r>
+      <w:r>
+        <w:rPr>
+          <w:rFonts w:ascii="Times New Roman" w:hAnsi="Times New Roman" w:cs="Times New Roman"/>
+          <w:sz w:val="24"/>
+          <w:szCs w:val="24"/>
+        </w:rPr>
+        <w:tab/>
+        <w:t>First name: test</w:t>
+      </w:r>
+      <w:r>
+        <w:rPr>
+          <w:rFonts w:ascii="Times New Roman" w:hAnsi="Times New Roman" w:cs="Times New Roman"/>
+          <w:sz w:val="24"/>
+          <w:szCs w:val="24"/>
+        </w:rPr>
+        <w:t xml:space="preserve">     Last name:</w:t>
+      </w:r>
+      <w:r>
+        <w:rPr>
+          <w:rFonts w:ascii="Times New Roman" w:hAnsi="Times New Roman" w:cs="Times New Roman"/>
+          <w:sz w:val="24"/>
+          <w:szCs w:val="24"/>
+        </w:rPr>
+        <w:t>1</w:t>
+      </w:r>
+    </w:p>
+    <w:p>
+      <w:pPr>
+        <w:rPr>
+          <w:rFonts w:ascii="Times New Roman" w:hAnsi="Times New Roman" w:cs="Times New Roman"/>
+          <w:sz w:val="24"/>
+          <w:szCs w:val="24"/>
+        </w:rPr>
+      </w:pPr>
+      <w:hyperlink r:id="rId21" w:history="1">
+        <w:r>
+          <w:rPr>
+            <w:rStyle w:val="Hyperlink"/>
+            <w:rFonts w:ascii="Times New Roman" w:hAnsi="Times New Roman" w:cs="Times New Roman"/>
+            <w:sz w:val="24"/>
+            <w:szCs w:val="24"/>
+          </w:rPr>
+          <w:t>Carolineham@gmail.com</w:t>
+        </w:r>
+      </w:hyperlink>
+      <w:r>
+        <w:rPr>
+          <w:rFonts w:ascii="Times New Roman" w:hAnsi="Times New Roman" w:cs="Times New Roman"/>
+          <w:sz w:val="24"/>
+          <w:szCs w:val="24"/>
+        </w:rPr>
+        <w:tab/>
+      </w:r>
+      <w:r>
+        <w:rPr>
+          <w:rFonts w:ascii="Times New Roman" w:hAnsi="Times New Roman" w:cs="Times New Roman"/>
+          <w:sz w:val="24"/>
+          <w:szCs w:val="24"/>
+        </w:rPr>
+        <w:t>First name:</w:t>
+      </w:r>
+      <w:r>
+        <w:rPr>
+          <w:rFonts w:ascii="Times New Roman" w:hAnsi="Times New Roman" w:cs="Times New Roman"/>
+          <w:sz w:val="24"/>
+          <w:szCs w:val="24"/>
+        </w:rPr>
+        <w:t xml:space="preserve">  caroline</w:t>
+      </w:r>
+      <w:r>
+        <w:rPr>
+          <w:rFonts w:ascii="Times New Roman" w:hAnsi="Times New Roman" w:cs="Times New Roman"/>
+          <w:sz w:val="24"/>
+          <w:szCs w:val="24"/>
+        </w:rPr>
+        <w:t xml:space="preserve">    Last name: </w:t>
+      </w:r>
+      <w:r>
+        <w:rPr>
+          <w:rFonts w:ascii="Times New Roman" w:hAnsi="Times New Roman" w:cs="Times New Roman"/>
+          <w:sz w:val="24"/>
+          <w:szCs w:val="24"/>
+        </w:rPr>
+        <w:t>ham</w:t>
+      </w:r>
+    </w:p>
+    <w:p>
+      <w:pPr>
+        <w:rPr>
+          <w:rFonts w:ascii="Times New Roman" w:hAnsi="Times New Roman" w:cs="Times New Roman"/>
+          <w:sz w:val="24"/>
+          <w:szCs w:val="24"/>
+        </w:rPr>
+      </w:pPr>
+      <w:hyperlink r:id="rId22" w:history="1">
+        <w:r>
+          <w:rPr>
+            <w:rStyle w:val="Hyperlink"/>
+            <w:rFonts w:ascii="Times New Roman" w:hAnsi="Times New Roman" w:cs="Times New Roman"/>
+            <w:sz w:val="24"/>
+            <w:szCs w:val="24"/>
+          </w:rPr>
+          <w:t>mikytim@gmail.com</w:t>
+        </w:r>
+      </w:hyperlink>
+      <w:r>
+        <w:rPr>
+          <w:rFonts w:ascii="Times New Roman" w:hAnsi="Times New Roman" w:cs="Times New Roman"/>
+          <w:sz w:val="24"/>
+          <w:szCs w:val="24"/>
+        </w:rPr>
+        <w:tab/>
+      </w:r>
+      <w:r>
+        <w:rPr>
+          <w:rFonts w:ascii="Times New Roman" w:hAnsi="Times New Roman" w:cs="Times New Roman"/>
+          <w:sz w:val="24"/>
+          <w:szCs w:val="24"/>
+        </w:rPr>
+        <w:tab/>
+      </w:r>
+      <w:r>
+        <w:rPr>
+          <w:rFonts w:ascii="Times New Roman" w:hAnsi="Times New Roman" w:cs="Times New Roman"/>
+          <w:sz w:val="24"/>
+          <w:szCs w:val="24"/>
+        </w:rPr>
+        <w:t>First name:</w:t>
+      </w:r>
+      <w:r>
+        <w:rPr>
+          <w:rFonts w:ascii="Times New Roman" w:hAnsi="Times New Roman" w:cs="Times New Roman"/>
+          <w:sz w:val="24"/>
+          <w:szCs w:val="24"/>
+        </w:rPr>
+        <w:t xml:space="preserve"> miky</w:t>
+      </w:r>
+      <w:r>
+        <w:rPr>
+          <w:rFonts w:ascii="Times New Roman" w:hAnsi="Times New Roman" w:cs="Times New Roman"/>
+          <w:sz w:val="24"/>
+          <w:szCs w:val="24"/>
+        </w:rPr>
+        <w:t xml:space="preserve">     Last name: </w:t>
+      </w:r>
+      <w:r>
+        <w:rPr>
+          <w:rFonts w:ascii="Times New Roman" w:hAnsi="Times New Roman" w:cs="Times New Roman"/>
+          <w:sz w:val="24"/>
+          <w:szCs w:val="24"/>
+        </w:rPr>
+        <w:t>tim</w:t>
+      </w:r>
+    </w:p>
+    <w:p>
+      <w:pPr>
+        <w:rPr>
+          <w:rFonts w:ascii="Times New Roman" w:hAnsi="Times New Roman" w:cs="Times New Roman"/>
+          <w:sz w:val="24"/>
+          <w:szCs w:val="24"/>
+        </w:rPr>
+      </w:pPr>
+      <w:hyperlink r:id="rId23" w:history="1">
+        <w:r>
+          <w:rPr>
+            <w:rStyle w:val="Hyperlink"/>
+            <w:rFonts w:ascii="Times New Roman" w:hAnsi="Times New Roman" w:cs="Times New Roman"/>
+            <w:sz w:val="24"/>
+            <w:szCs w:val="24"/>
+          </w:rPr>
+          <w:t>mikegreg@gmail.com</w:t>
+        </w:r>
+      </w:hyperlink>
+      <w:r>
+        <w:rPr>
+          <w:rFonts w:ascii="Times New Roman" w:hAnsi="Times New Roman" w:cs="Times New Roman"/>
+          <w:sz w:val="24"/>
+          <w:szCs w:val="24"/>
+        </w:rPr>
+        <w:tab/>
+      </w:r>
+      <w:r>
+        <w:rPr>
+          <w:rFonts w:ascii="Times New Roman" w:hAnsi="Times New Roman" w:cs="Times New Roman"/>
+          <w:sz w:val="24"/>
+          <w:szCs w:val="24"/>
+        </w:rPr>
+        <w:tab/>
+      </w:r>
+      <w:r>
+        <w:rPr>
+          <w:rFonts w:ascii="Times New Roman" w:hAnsi="Times New Roman" w:cs="Times New Roman"/>
+          <w:sz w:val="24"/>
+          <w:szCs w:val="24"/>
+        </w:rPr>
+        <w:t>First name:</w:t>
+      </w:r>
+      <w:r>
+        <w:rPr>
+          <w:rFonts w:ascii="Times New Roman" w:hAnsi="Times New Roman" w:cs="Times New Roman"/>
+          <w:sz w:val="24"/>
+          <w:szCs w:val="24"/>
+        </w:rPr>
+        <w:t xml:space="preserve"> mike</w:t>
+      </w:r>
+      <w:r>
+        <w:rPr>
+          <w:rFonts w:ascii="Times New Roman" w:hAnsi="Times New Roman" w:cs="Times New Roman"/>
+          <w:sz w:val="24"/>
+          <w:szCs w:val="24"/>
+        </w:rPr>
+        <w:t xml:space="preserve"> Last name: </w:t>
+      </w:r>
+      <w:r>
+        <w:rPr>
+          <w:rFonts w:ascii="Times New Roman" w:hAnsi="Times New Roman" w:cs="Times New Roman"/>
+          <w:sz w:val="24"/>
+          <w:szCs w:val="24"/>
+        </w:rPr>
+        <w:t>greg</w:t>
+      </w:r>
+    </w:p>
+    <w:p>
+      <w:pPr>
+        <w:rPr>
+          <w:rFonts w:ascii="Times New Roman" w:hAnsi="Times New Roman" w:cs="Times New Roman"/>
+          <w:sz w:val="24"/>
+          <w:szCs w:val="24"/>
+        </w:rPr>
+      </w:pPr>
+      <w:hyperlink r:id="rId24" w:history="1">
+        <w:r>
+          <w:rPr>
+            <w:rStyle w:val="Hyperlink"/>
+            <w:rFonts w:ascii="Times New Roman" w:hAnsi="Times New Roman" w:cs="Times New Roman"/>
+            <w:sz w:val="24"/>
+            <w:szCs w:val="24"/>
+          </w:rPr>
+          <w:t>chrislunduk@gmail.com</w:t>
+        </w:r>
+      </w:hyperlink>
+      <w:r>
+        <w:rPr>
+          <w:rFonts w:ascii="Times New Roman" w:hAnsi="Times New Roman" w:cs="Times New Roman"/>
+          <w:sz w:val="24"/>
+          <w:szCs w:val="24"/>
+        </w:rPr>
+        <w:tab/>
+        <w:t>First name: chris</w:t>
+      </w:r>
+      <w:r>
+        <w:rPr>
+          <w:rFonts w:ascii="Times New Roman" w:hAnsi="Times New Roman" w:cs="Times New Roman"/>
+          <w:sz w:val="24"/>
+          <w:szCs w:val="24"/>
+        </w:rPr>
+        <w:t xml:space="preserve">     Last name:</w:t>
+      </w:r>
+      <w:r>
+        <w:rPr>
+          <w:rFonts w:ascii="Times New Roman" w:hAnsi="Times New Roman" w:cs="Times New Roman"/>
+          <w:sz w:val="24"/>
+          <w:szCs w:val="24"/>
+        </w:rPr>
+        <w:t>lunduk</w:t>
+      </w:r>
+    </w:p>
+    <w:p>
+      <w:pPr>
+        <w:rPr>
+          <w:rFonts w:ascii="Times New Roman" w:hAnsi="Times New Roman" w:cs="Times New Roman"/>
+          <w:sz w:val="24"/>
+          <w:szCs w:val="24"/>
+        </w:rPr>
+      </w:pPr>
+      <w:hyperlink r:id="rId25" w:history="1">
+        <w:r>
+          <w:rPr>
+            <w:rStyle w:val="Hyperlink"/>
+            <w:rFonts w:ascii="Times New Roman" w:hAnsi="Times New Roman" w:cs="Times New Roman"/>
+            <w:sz w:val="24"/>
+            <w:szCs w:val="24"/>
+          </w:rPr>
+          <w:t>terryjackson@gmail.com</w:t>
+        </w:r>
+      </w:hyperlink>
+      <w:r>
+        <w:rPr>
+          <w:rFonts w:ascii="Times New Roman" w:hAnsi="Times New Roman" w:cs="Times New Roman"/>
+          <w:sz w:val="24"/>
+          <w:szCs w:val="24"/>
+        </w:rPr>
+        <w:tab/>
+        <w:t>First name: terry     Last name: jackson</w:t>
+      </w:r>
+    </w:p>
+    <w:p>
+      <w:pPr>
+        <w:rPr>
+          <w:rFonts w:ascii="Times New Roman" w:hAnsi="Times New Roman" w:cs="Times New Roman"/>
+          <w:sz w:val="24"/>
+          <w:szCs w:val="24"/>
+        </w:rPr>
+      </w:pPr>
+      <w:hyperlink r:id="rId26" w:history="1">
+        <w:r>
+          <w:rPr>
+            <w:rStyle w:val="Hyperlink"/>
+            <w:rFonts w:ascii="Times New Roman" w:hAnsi="Times New Roman" w:cs="Times New Roman"/>
+            <w:sz w:val="24"/>
+            <w:szCs w:val="24"/>
+          </w:rPr>
+          <w:t>rohitha21@gmail.com</w:t>
+        </w:r>
+      </w:hyperlink>
+      <w:r>
+        <w:rPr>
+          <w:rFonts w:ascii="Times New Roman" w:hAnsi="Times New Roman" w:cs="Times New Roman"/>
+          <w:sz w:val="24"/>
+          <w:szCs w:val="24"/>
+        </w:rPr>
+        <w:tab/>
+        <w:t>First name: rohitha    Last name: 21</w:t>
+      </w:r>
+    </w:p>
+    <w:p>
+      <w:pPr>
+        <w:rPr>
+          <w:rFonts w:ascii="Times New Roman" w:hAnsi="Times New Roman" w:cs="Times New Roman"/>
+          <w:sz w:val="24"/>
+          <w:szCs w:val="24"/>
+        </w:rPr>
+      </w:pPr>
+      <w:hyperlink r:id="rId27" w:history="1">
+        <w:r>
+          <w:rPr>
+            <w:rStyle w:val="Hyperlink"/>
+            <w:rFonts w:ascii="Times New Roman" w:hAnsi="Times New Roman" w:cs="Times New Roman"/>
+            <w:sz w:val="24"/>
+            <w:szCs w:val="24"/>
+          </w:rPr>
+          <w:t>testabc@test.com</w:t>
+        </w:r>
+      </w:hyperlink>
+      <w:r>
+        <w:rPr>
+          <w:rFonts w:ascii="Times New Roman" w:hAnsi="Times New Roman" w:cs="Times New Roman"/>
+          <w:sz w:val="24"/>
+          <w:szCs w:val="24"/>
+        </w:rPr>
+        <w:tab/>
+      </w:r>
+      <w:r>
+        <w:rPr>
+          <w:rFonts w:ascii="Times New Roman" w:hAnsi="Times New Roman" w:cs="Times New Roman"/>
+          <w:sz w:val="24"/>
+          <w:szCs w:val="24"/>
+        </w:rPr>
+        <w:tab/>
+      </w:r>
+      <w:bookmarkStart w:id="0" w:name="_GoBack"/>
+      <w:bookmarkEnd w:id="0"/>
+      <w:r>
+        <w:rPr>
+          <w:rFonts w:ascii="Times New Roman" w:hAnsi="Times New Roman" w:cs="Times New Roman"/>
+          <w:sz w:val="24"/>
+          <w:szCs w:val="24"/>
+        </w:rPr>
+        <w:t>First name: test     Last name: abc</w:t>
+      </w:r>
+    </w:p>
+    <w:p>
+      <w:pPr>
+        <w:rPr>
+          <w:rFonts w:ascii="Times New Roman" w:hAnsi="Times New Roman" w:cs="Times New Roman"/>
+          <w:sz w:val="24"/>
+          <w:szCs w:val="24"/>
+        </w:rPr>
+      </w:pPr>
     </w:p>
     <w:p>
       <w:pPr>
@@ -3754,7 +3978,7 @@
                     </pic:cNvPicPr>
                   </pic:nvPicPr>
                   <pic:blipFill>
-                    <a:blip r:embed="rId19">
+                    <a:blip r:embed="rId28">
                       <a:extLst>
                         <a:ext uri="{28A0092B-C50C-407E-A947-70E740481C1C}">
                           <a14:useLocalDpi xmlns:a14="http://schemas.microsoft.com/office/drawing/2010/main" val="0"/>
@@ -3813,6 +4037,7 @@
           <w:sz w:val="24"/>
           <w:szCs w:val="24"/>
         </w:rPr>
+        <w:lastRenderedPageBreak/>
         <w:tab/>
       </w:r>
     </w:p>
@@ -3827,7 +4052,7 @@
 </file>
 
 <file path=word/numbering.xml><?xml version="1.0" encoding="utf-8"?>
-<w:numbering xmlns:wpc="http://schemas.microsoft.com/office/word/2010/wordprocessingCanvas" xmlns:cx="http://schemas.microsoft.com/office/drawing/2014/chartex" xmlns:cx1="http://schemas.microsoft.com/office/drawing/2015/9/8/chartex" xmlns:cx2="http://schemas.microsoft.com/office/drawing/2015/10/21/chartex" xmlns:cx3="http://schemas.microsoft.com/office/drawing/2016/5/9/chartex" xmlns:cx4="http://schemas.microsoft.com/office/drawing/2016/5/10/chartex" xmlns:cx5="http://schemas.microsoft.com/office/drawing/2016/5/11/chartex" xmlns:cx6="http://schemas.microsoft.com/office/drawing/2016/5/12/chartex" xmlns:cx7="http://schemas.microsoft.com/office/drawing/2016/5/13/chartex" xmlns:cx8="http://schemas.microsoft.com/office/drawing/2016/5/14/chartex" xmlns:mc="http://schemas.openxmlformats.org/markup-compatibility/2006" xmlns:aink="http://schemas.microsoft.com/office/drawing/2016/ink" xmlns:am3d="http://schemas.microsoft.com/office/drawing/2017/model3d" xmlns:o="urn:schemas-microsoft-com:office:office" xmlns:r="http://schemas.openxmlformats.org/officeDocument/2006/relationships" xmlns:m="http://schemas.openxmlformats.org/officeDocument/2006/math" xmlns:v="urn:schemas-microsoft-com:vml" xmlns:wp14="http://schemas.microsoft.com/office/word/2010/wordprocessingDrawing" xmlns:wp="http://schemas.openxmlformats.org/drawingml/2006/wordprocessingDrawing" xmlns:w10="urn:schemas-microsoft-com:office:word" xmlns:w="http://schemas.openxmlformats.org/wordprocessingml/2006/main" xmlns:w14="http://schemas.microsoft.com/office/word/2010/wordml" xmlns:w15="http://schemas.microsoft.com/office/word/2012/wordml" xmlns:w16cid="http://schemas.microsoft.com/office/word/2016/wordml/cid" xmlns:w16se="http://schemas.microsoft.com/office/word/2015/wordml/symex" xmlns:wpg="http://schemas.microsoft.com/office/word/2010/wordprocessingGroup" xmlns:wpi="http://schemas.microsoft.com/office/word/2010/wordprocessingInk" xmlns:wne="http://schemas.microsoft.com/office/word/2006/wordml" xmlns:wps="http://schemas.microsoft.com/office/word/2010/wordprocessingShape" mc:Ignorable="w14 w15 w16se w16cid wp14">
+<w:numbering xmlns:wpc="http://schemas.microsoft.com/office/word/2010/wordprocessingCanvas" xmlns:cx="http://schemas.microsoft.com/office/drawing/2014/chartex" xmlns:cx1="http://schemas.microsoft.com/office/drawing/2015/9/8/chartex" xmlns:mc="http://schemas.openxmlformats.org/markup-compatibility/2006" xmlns:o="urn:schemas-microsoft-com:office:office" xmlns:r="http://schemas.openxmlformats.org/officeDocument/2006/relationships" xmlns:m="http://schemas.openxmlformats.org/officeDocument/2006/math" xmlns:v="urn:schemas-microsoft-com:vml" xmlns:wp14="http://schemas.microsoft.com/office/word/2010/wordprocessingDrawing" xmlns:wp="http://schemas.openxmlformats.org/drawingml/2006/wordprocessingDrawing" xmlns:w10="urn:schemas-microsoft-com:office:word" xmlns:w="http://schemas.openxmlformats.org/wordprocessingml/2006/main" xmlns:w14="http://schemas.microsoft.com/office/word/2010/wordml" xmlns:w15="http://schemas.microsoft.com/office/word/2012/wordml" xmlns:w16se="http://schemas.microsoft.com/office/word/2015/wordml/symex" xmlns:wpg="http://schemas.microsoft.com/office/word/2010/wordprocessingGroup" xmlns:wpi="http://schemas.microsoft.com/office/word/2010/wordprocessingInk" xmlns:wne="http://schemas.microsoft.com/office/word/2006/wordml" xmlns:wps="http://schemas.microsoft.com/office/word/2010/wordprocessingShape" mc:Ignorable="w14 w15 w16se wp14">
   <w:abstractNum w:abstractNumId="0" w15:restartNumberingAfterBreak="0">
     <w:nsid w:val="41DF4745"/>
     <w:multiLevelType w:val="multilevel"/>
@@ -4100,7 +4325,7 @@
 </file>
 
 <file path=word/styles.xml><?xml version="1.0" encoding="utf-8"?>
-<w:styles xmlns:mc="http://schemas.openxmlformats.org/markup-compatibility/2006" xmlns:r="http://schemas.openxmlformats.org/officeDocument/2006/relationships" xmlns:w="http://schemas.openxmlformats.org/wordprocessingml/2006/main" xmlns:w14="http://schemas.microsoft.com/office/word/2010/wordml" xmlns:w15="http://schemas.microsoft.com/office/word/2012/wordml" xmlns:w16cid="http://schemas.microsoft.com/office/word/2016/wordml/cid" xmlns:w16se="http://schemas.microsoft.com/office/word/2015/wordml/symex" mc:Ignorable="w14 w15 w16se w16cid">
+<w:styles xmlns:mc="http://schemas.openxmlformats.org/markup-compatibility/2006" xmlns:r="http://schemas.openxmlformats.org/officeDocument/2006/relationships" xmlns:w="http://schemas.openxmlformats.org/wordprocessingml/2006/main" xmlns:w14="http://schemas.microsoft.com/office/word/2010/wordml" xmlns:w15="http://schemas.microsoft.com/office/word/2012/wordml" xmlns:w16se="http://schemas.microsoft.com/office/word/2015/wordml/symex" mc:Ignorable="w14 w15 w16se">
   <w:docDefaults>
     <w:rPrDefault>
       <w:rPr>
@@ -4116,7 +4341,7 @@
       </w:pPr>
     </w:pPrDefault>
   </w:docDefaults>
-  <w:latentStyles w:defLockedState="0" w:defUIPriority="99" w:defSemiHidden="0" w:defUnhideWhenUsed="0" w:defQFormat="0" w:count="376">
+  <w:latentStyles w:defLockedState="0" w:defUIPriority="99" w:defSemiHidden="0" w:defUnhideWhenUsed="0" w:defQFormat="0" w:count="371">
     <w:lsdException w:name="Normal" w:uiPriority="0" w:qFormat="1"/>
     <w:lsdException w:name="heading 1" w:uiPriority="9" w:qFormat="1"/>
     <w:lsdException w:name="heading 2" w:semiHidden="1" w:uiPriority="9" w:unhideWhenUsed="1" w:qFormat="1"/>
@@ -4222,6 +4447,7 @@
     <w:lsdException w:name="HTML Sample" w:semiHidden="1" w:unhideWhenUsed="1"/>
     <w:lsdException w:name="HTML Typewriter" w:semiHidden="1" w:unhideWhenUsed="1"/>
     <w:lsdException w:name="HTML Variable" w:semiHidden="1" w:unhideWhenUsed="1"/>
+    <w:lsdException w:name="Normal Table" w:semiHidden="1" w:unhideWhenUsed="1"/>
     <w:lsdException w:name="annotation subject" w:semiHidden="1" w:unhideWhenUsed="1"/>
     <w:lsdException w:name="No List" w:semiHidden="1" w:unhideWhenUsed="1"/>
     <w:lsdException w:name="Outline List 1" w:semiHidden="1" w:unhideWhenUsed="1"/>
@@ -4264,8 +4490,11 @@
     <w:lsdException w:name="Table Contemporary" w:semiHidden="1" w:unhideWhenUsed="1"/>
     <w:lsdException w:name="Table Elegant" w:semiHidden="1" w:unhideWhenUsed="1"/>
     <w:lsdException w:name="Table Professional" w:semiHidden="1" w:unhideWhenUsed="1"/>
+    <w:lsdException w:name="Table Subtle 1" w:semiHidden="1" w:unhideWhenUsed="1"/>
     <w:lsdException w:name="Table Subtle 2" w:semiHidden="1" w:unhideWhenUsed="1"/>
     <w:lsdException w:name="Table Web 1" w:semiHidden="1" w:unhideWhenUsed="1"/>
+    <w:lsdException w:name="Table Web 2" w:semiHidden="1" w:unhideWhenUsed="1"/>
+    <w:lsdException w:name="Table Web 3" w:semiHidden="1" w:unhideWhenUsed="1"/>
     <w:lsdException w:name="Balloon Text" w:semiHidden="1" w:unhideWhenUsed="1"/>
     <w:lsdException w:name="Table Grid" w:uiPriority="39"/>
     <w:lsdException w:name="Table Theme" w:semiHidden="1" w:unhideWhenUsed="1"/>
@@ -4484,11 +4713,6 @@
     <w:lsdException w:name="List Table 5 Dark Accent 6" w:uiPriority="50"/>
     <w:lsdException w:name="List Table 6 Colorful Accent 6" w:uiPriority="51"/>
     <w:lsdException w:name="List Table 7 Colorful Accent 6" w:uiPriority="52"/>
-    <w:lsdException w:name="Mention" w:semiHidden="1" w:unhideWhenUsed="1"/>
-    <w:lsdException w:name="Smart Hyperlink" w:semiHidden="1" w:unhideWhenUsed="1"/>
-    <w:lsdException w:name="Hashtag" w:semiHidden="1" w:unhideWhenUsed="1"/>
-    <w:lsdException w:name="Unresolved Mention" w:semiHidden="1" w:unhideWhenUsed="1"/>
-    <w:lsdException w:name="Smart Link" w:semiHidden="1" w:unhideWhenUsed="1"/>
   </w:latentStyles>
   <w:style w:type="paragraph" w:default="1" w:styleId="Normal">
     <w:name w:val="Normal"/>
@@ -4544,7 +4768,7 @@
       <w:shd w:val="clear" w:color="auto" w:fill="E1DFDD"/>
     </w:rPr>
   </w:style>
-  <w:style w:type="character" w:styleId="UnresolvedMention">
+  <w:style w:type="character" w:customStyle="1" w:styleId="UnresolvedMention">
     <w:name w:val="Unresolved Mention"/>
     <w:basedOn w:val="DefaultParagraphFont"/>
     <w:uiPriority w:val="99"/>
@@ -4836,7 +5060,7 @@
 </file>
 
 <file path=customXml/itemProps1.xml><?xml version="1.0" encoding="utf-8"?>
-<ds:datastoreItem xmlns:ds="http://schemas.openxmlformats.org/officeDocument/2006/customXml" ds:itemID="{1FEF475F-35FF-4C75-8DF1-A662A178B9B0}">
+<ds:datastoreItem xmlns:ds="http://schemas.openxmlformats.org/officeDocument/2006/customXml" ds:itemID="{8C7C71D3-2576-4B5D-A774-C8728A0178CA}">
   <ds:schemaRefs>
     <ds:schemaRef ds:uri="http://schemas.openxmlformats.org/officeDocument/2006/bibliography"/>
   </ds:schemaRefs>

</xml_diff>

<commit_message>
Modified word document and added sample data
</commit_message>
<xml_diff>
--- a/Project Proposal_Team06.docx
+++ b/Project Proposal_Team06.docx
@@ -12,6 +12,7 @@
           <w:szCs w:val="36"/>
         </w:rPr>
       </w:pPr>
+      <w:bookmarkStart w:id="0" w:name="_GoBack"/>
       <w:r>
         <w:rPr>
           <w:rFonts w:ascii="Times New Roman" w:hAnsi="Times New Roman" w:cs="Times New Roman"/>
@@ -3892,15 +3893,6 @@
           <w:szCs w:val="24"/>
         </w:rPr>
         <w:tab/>
-      </w:r>
-      <w:bookmarkStart w:id="0" w:name="_GoBack"/>
-      <w:bookmarkEnd w:id="0"/>
-      <w:r>
-        <w:rPr>
-          <w:rFonts w:ascii="Times New Roman" w:hAnsi="Times New Roman" w:cs="Times New Roman"/>
-          <w:sz w:val="24"/>
-          <w:szCs w:val="24"/>
-        </w:rPr>
         <w:t>First name: test     Last name: abc</w:t>
       </w:r>
     </w:p>
@@ -4010,36 +4002,16 @@
         </w:drawing>
       </w:r>
     </w:p>
-    <w:p>
-      <w:pPr>
-        <w:rPr>
-          <w:rFonts w:ascii="Times New Roman" w:hAnsi="Times New Roman" w:cs="Times New Roman"/>
-          <w:b/>
-          <w:sz w:val="24"/>
-          <w:szCs w:val="24"/>
-          <w:u w:val="single"/>
-        </w:rPr>
-      </w:pPr>
-    </w:p>
-    <w:p>
-      <w:pPr>
-        <w:rPr>
-          <w:rFonts w:ascii="Times New Roman" w:hAnsi="Times New Roman" w:cs="Times New Roman"/>
-          <w:b/>
-          <w:sz w:val="24"/>
-          <w:szCs w:val="24"/>
-        </w:rPr>
-      </w:pPr>
-      <w:r>
-        <w:rPr>
-          <w:rFonts w:ascii="Times New Roman" w:hAnsi="Times New Roman" w:cs="Times New Roman"/>
-          <w:b/>
-          <w:sz w:val="24"/>
-          <w:szCs w:val="24"/>
-        </w:rPr>
-        <w:lastRenderedPageBreak/>
-        <w:tab/>
-      </w:r>
+    <w:bookmarkEnd w:id="0"/>
+    <w:p>
+      <w:pPr>
+        <w:rPr>
+          <w:rFonts w:ascii="Times New Roman" w:hAnsi="Times New Roman" w:cs="Times New Roman"/>
+          <w:b/>
+          <w:sz w:val="24"/>
+          <w:szCs w:val="24"/>
+        </w:rPr>
+      </w:pPr>
     </w:p>
     <w:sectPr>
       <w:pgSz w:w="12240" w:h="15840"/>
@@ -5060,7 +5032,7 @@
 </file>
 
 <file path=customXml/itemProps1.xml><?xml version="1.0" encoding="utf-8"?>
-<ds:datastoreItem xmlns:ds="http://schemas.openxmlformats.org/officeDocument/2006/customXml" ds:itemID="{8C7C71D3-2576-4B5D-A774-C8728A0178CA}">
+<ds:datastoreItem xmlns:ds="http://schemas.openxmlformats.org/officeDocument/2006/customXml" ds:itemID="{770C92F1-0B15-4CB0-BAA1-C094BCA0B0B4}">
   <ds:schemaRefs>
     <ds:schemaRef ds:uri="http://schemas.openxmlformats.org/officeDocument/2006/bibliography"/>
   </ds:schemaRefs>

</xml_diff>

<commit_message>
Updated the Project Proposal_Team06.docx file
</commit_message>
<xml_diff>
--- a/Project Proposal_Team06.docx
+++ b/Project Proposal_Team06.docx
@@ -259,53 +259,35 @@
           <w:sz w:val="28"/>
           <w:szCs w:val="28"/>
         </w:rPr>
-        <w:t xml:space="preserve">Sai </w:t>
-      </w:r>
-      <w:proofErr w:type="spellStart"/>
-      <w:r>
-        <w:rPr>
-          <w:rFonts w:ascii="Times New Roman" w:hAnsi="Times New Roman" w:cs="Times New Roman"/>
+        <w:t>Sai Rohith Gorla</w:t>
+      </w:r>
+    </w:p>
+    <w:p>
+      <w:pPr>
+        <w:jc w:val="both"/>
+        <w:rPr>
+          <w:rFonts w:ascii="Times New Roman" w:hAnsi="Times New Roman" w:cs="Times New Roman"/>
+          <w:sz w:val="24"/>
+          <w:szCs w:val="24"/>
+        </w:rPr>
+      </w:pPr>
+      <w:r>
+        <w:rPr>
+          <w:rFonts w:ascii="Times New Roman" w:hAnsi="Times New Roman" w:cs="Times New Roman"/>
+          <w:b/>
           <w:sz w:val="28"/>
           <w:szCs w:val="28"/>
-        </w:rPr>
-        <w:t>Rohith</w:t>
-      </w:r>
-      <w:proofErr w:type="spellEnd"/>
-      <w:r>
-        <w:rPr>
-          <w:rFonts w:ascii="Times New Roman" w:hAnsi="Times New Roman" w:cs="Times New Roman"/>
+          <w:u w:val="single"/>
+        </w:rPr>
+        <w:t>Project problem/issue:</w:t>
+      </w:r>
+      <w:r>
+        <w:rPr>
+          <w:rFonts w:ascii="Times New Roman" w:hAnsi="Times New Roman" w:cs="Times New Roman"/>
+          <w:b/>
           <w:sz w:val="28"/>
           <w:szCs w:val="28"/>
         </w:rPr>
-        <w:t xml:space="preserve"> Gorla</w:t>
-      </w:r>
-    </w:p>
-    <w:p>
-      <w:pPr>
-        <w:jc w:val="both"/>
-        <w:rPr>
-          <w:rFonts w:ascii="Times New Roman" w:hAnsi="Times New Roman" w:cs="Times New Roman"/>
-          <w:sz w:val="24"/>
-          <w:szCs w:val="24"/>
-        </w:rPr>
-      </w:pPr>
-      <w:r>
-        <w:rPr>
-          <w:rFonts w:ascii="Times New Roman" w:hAnsi="Times New Roman" w:cs="Times New Roman"/>
-          <w:b/>
-          <w:sz w:val="28"/>
-          <w:szCs w:val="28"/>
-          <w:u w:val="single"/>
-        </w:rPr>
-        <w:t>Project problem/issue:</w:t>
-      </w:r>
-      <w:r>
-        <w:rPr>
-          <w:rFonts w:ascii="Times New Roman" w:hAnsi="Times New Roman" w:cs="Times New Roman"/>
-          <w:b/>
-          <w:sz w:val="28"/>
-          <w:szCs w:val="28"/>
-        </w:rPr>
         <w:t xml:space="preserve"> </w:t>
       </w:r>
       <w:r>
@@ -700,16 +682,14 @@
         </w:rPr>
         <w:t xml:space="preserve">So that they can use this information for notifying other people </w:t>
       </w:r>
-      <w:proofErr w:type="spellStart"/>
-      <w:r>
-        <w:rPr>
-          <w:rFonts w:ascii="Times New Roman" w:hAnsi="Times New Roman" w:cs="Times New Roman"/>
-          <w:sz w:val="24"/>
-          <w:szCs w:val="24"/>
-        </w:rPr>
-        <w:t>incase</w:t>
-      </w:r>
-      <w:proofErr w:type="spellEnd"/>
+      <w:r>
+        <w:rPr>
+          <w:rFonts w:ascii="Times New Roman" w:hAnsi="Times New Roman" w:cs="Times New Roman"/>
+          <w:sz w:val="24"/>
+          <w:szCs w:val="24"/>
+        </w:rPr>
+        <w:t>in case</w:t>
+      </w:r>
       <w:r>
         <w:rPr>
           <w:rFonts w:ascii="Times New Roman" w:hAnsi="Times New Roman" w:cs="Times New Roman"/>
@@ -1936,8 +1916,6 @@
         </w:rPr>
         <w:t>Login Activity</w:t>
       </w:r>
-      <w:bookmarkStart w:id="0" w:name="_GoBack"/>
-      <w:bookmarkEnd w:id="0"/>
       <w:r>
         <w:rPr>
           <w:rFonts w:ascii="Times New Roman" w:hAnsi="Times New Roman" w:cs="Times New Roman"/>
@@ -3586,6 +3564,74 @@
     </w:p>
     <w:p>
       <w:pPr>
+        <w:shd w:val="clear" w:color="auto" w:fill="FFFFFF"/>
+        <w:spacing w:before="360" w:after="240" w:line="240" w:lineRule="auto"/>
+        <w:outlineLvl w:val="2"/>
+        <w:rPr>
+          <w:rFonts w:ascii="Times New Roman" w:eastAsia="Times New Roman" w:hAnsi="Times New Roman" w:cs="Times New Roman"/>
+          <w:b/>
+          <w:bCs/>
+          <w:color w:val="24292E"/>
+          <w:sz w:val="30"/>
+          <w:szCs w:val="30"/>
+          <w:u w:val="single"/>
+        </w:rPr>
+      </w:pPr>
+      <w:r>
+        <w:rPr>
+          <w:rFonts w:ascii="Times New Roman" w:eastAsia="Times New Roman" w:hAnsi="Times New Roman" w:cs="Times New Roman"/>
+          <w:b/>
+          <w:bCs/>
+          <w:color w:val="24292E"/>
+          <w:sz w:val="30"/>
+          <w:szCs w:val="30"/>
+          <w:u w:val="single"/>
+        </w:rPr>
+        <w:lastRenderedPageBreak/>
+        <w:t>Test Credentials:</w:t>
+      </w:r>
+    </w:p>
+    <w:p>
+      <w:pPr>
+        <w:shd w:val="clear" w:color="auto" w:fill="FFFFFF"/>
+        <w:spacing w:after="240" w:line="240" w:lineRule="auto"/>
+        <w:rPr>
+          <w:rFonts w:ascii="Times New Roman" w:eastAsia="Times New Roman" w:hAnsi="Times New Roman" w:cs="Times New Roman"/>
+          <w:color w:val="24292E"/>
+          <w:sz w:val="24"/>
+          <w:szCs w:val="24"/>
+        </w:rPr>
+      </w:pPr>
+      <w:r>
+        <w:rPr>
+          <w:rFonts w:ascii="Times New Roman" w:eastAsia="Times New Roman" w:hAnsi="Times New Roman" w:cs="Times New Roman"/>
+          <w:color w:val="24292E"/>
+          <w:sz w:val="24"/>
+          <w:szCs w:val="24"/>
+        </w:rPr>
+        <w:t>In this application the user need to register using first name, last name, email address and user can create a password.</w:t>
+      </w:r>
+      <w:r>
+        <w:rPr>
+          <w:rFonts w:ascii="Times New Roman" w:eastAsia="Times New Roman" w:hAnsi="Times New Roman" w:cs="Times New Roman"/>
+          <w:color w:val="24292E"/>
+          <w:sz w:val="24"/>
+          <w:szCs w:val="24"/>
+        </w:rPr>
+        <w:t xml:space="preserve"> </w:t>
+      </w:r>
+      <w:r>
+        <w:rPr>
+          <w:rFonts w:ascii="Times New Roman" w:eastAsia="Times New Roman" w:hAnsi="Times New Roman" w:cs="Times New Roman"/>
+          <w:color w:val="24292E"/>
+          <w:sz w:val="24"/>
+          <w:szCs w:val="24"/>
+        </w:rPr>
+        <w:t>Using Email and password the user can login into the application.</w:t>
+      </w:r>
+    </w:p>
+    <w:p>
+      <w:pPr>
         <w:rPr>
           <w:rFonts w:ascii="Times New Roman" w:hAnsi="Times New Roman" w:cs="Times New Roman"/>
           <w:b/>
@@ -3602,7 +3648,6 @@
           <w:szCs w:val="28"/>
           <w:u w:val="single"/>
         </w:rPr>
-        <w:lastRenderedPageBreak/>
         <w:t>Sample Data:</w:t>
       </w:r>
     </w:p>
@@ -4136,36 +4181,186 @@
       </w:r>
       <w:proofErr w:type="spellEnd"/>
       <w:proofErr w:type="gramEnd"/>
-    </w:p>
-    <w:p>
-      <w:pPr>
-        <w:rPr>
-          <w:rFonts w:ascii="Times New Roman" w:hAnsi="Times New Roman" w:cs="Times New Roman"/>
-          <w:sz w:val="24"/>
-          <w:szCs w:val="24"/>
-        </w:rPr>
-      </w:pPr>
-    </w:p>
-    <w:p>
-      <w:pPr>
-        <w:rPr>
-          <w:rFonts w:ascii="Times New Roman" w:hAnsi="Times New Roman" w:cs="Times New Roman"/>
-          <w:b/>
-          <w:sz w:val="24"/>
-          <w:szCs w:val="24"/>
-          <w:u w:val="single"/>
-        </w:rPr>
-      </w:pPr>
-      <w:r>
-        <w:rPr>
-          <w:rFonts w:ascii="Times New Roman" w:hAnsi="Times New Roman" w:cs="Times New Roman"/>
-          <w:b/>
-          <w:sz w:val="24"/>
-          <w:szCs w:val="24"/>
-          <w:u w:val="single"/>
-        </w:rPr>
+      <w:r>
+        <w:rPr>
+          <w:rFonts w:ascii="Times New Roman" w:hAnsi="Times New Roman" w:cs="Times New Roman"/>
+          <w:sz w:val="24"/>
+          <w:szCs w:val="24"/>
+        </w:rPr>
+        <w:t>.</w:t>
+      </w:r>
+    </w:p>
+    <w:p>
+      <w:pPr>
+        <w:rPr>
+          <w:rFonts w:ascii="Times New Roman" w:hAnsi="Times New Roman" w:cs="Times New Roman"/>
+          <w:sz w:val="24"/>
+          <w:szCs w:val="24"/>
+        </w:rPr>
+      </w:pPr>
+    </w:p>
+    <w:p>
+      <w:pPr>
+        <w:rPr>
+          <w:rFonts w:ascii="Times New Roman" w:hAnsi="Times New Roman" w:cs="Times New Roman"/>
+          <w:sz w:val="24"/>
+          <w:szCs w:val="24"/>
+        </w:rPr>
+      </w:pPr>
+    </w:p>
+    <w:p>
+      <w:pPr>
+        <w:rPr>
+          <w:rFonts w:ascii="Times New Roman" w:hAnsi="Times New Roman" w:cs="Times New Roman"/>
+          <w:sz w:val="24"/>
+          <w:szCs w:val="24"/>
+        </w:rPr>
+      </w:pPr>
+    </w:p>
+    <w:p>
+      <w:pPr>
+        <w:rPr>
+          <w:rFonts w:ascii="Times New Roman" w:hAnsi="Times New Roman" w:cs="Times New Roman"/>
+          <w:b/>
+          <w:sz w:val="24"/>
+          <w:szCs w:val="24"/>
+          <w:u w:val="single"/>
+        </w:rPr>
+      </w:pPr>
+    </w:p>
+    <w:p>
+      <w:pPr>
+        <w:rPr>
+          <w:rFonts w:ascii="Times New Roman" w:hAnsi="Times New Roman" w:cs="Times New Roman"/>
+          <w:b/>
+          <w:sz w:val="24"/>
+          <w:szCs w:val="24"/>
+          <w:u w:val="single"/>
+        </w:rPr>
+      </w:pPr>
+    </w:p>
+    <w:p>
+      <w:pPr>
+        <w:rPr>
+          <w:rFonts w:ascii="Times New Roman" w:hAnsi="Times New Roman" w:cs="Times New Roman"/>
+          <w:b/>
+          <w:sz w:val="24"/>
+          <w:szCs w:val="24"/>
+          <w:u w:val="single"/>
+        </w:rPr>
+      </w:pPr>
+    </w:p>
+    <w:p>
+      <w:pPr>
+        <w:rPr>
+          <w:rFonts w:ascii="Times New Roman" w:hAnsi="Times New Roman" w:cs="Times New Roman"/>
+          <w:b/>
+          <w:sz w:val="24"/>
+          <w:szCs w:val="24"/>
+          <w:u w:val="single"/>
+        </w:rPr>
+      </w:pPr>
+    </w:p>
+    <w:p>
+      <w:pPr>
+        <w:rPr>
+          <w:rFonts w:ascii="Times New Roman" w:hAnsi="Times New Roman" w:cs="Times New Roman"/>
+          <w:b/>
+          <w:sz w:val="24"/>
+          <w:szCs w:val="24"/>
+          <w:u w:val="single"/>
+        </w:rPr>
+      </w:pPr>
+    </w:p>
+    <w:p>
+      <w:pPr>
+        <w:rPr>
+          <w:rFonts w:ascii="Times New Roman" w:hAnsi="Times New Roman" w:cs="Times New Roman"/>
+          <w:b/>
+          <w:sz w:val="24"/>
+          <w:szCs w:val="24"/>
+          <w:u w:val="single"/>
+        </w:rPr>
+      </w:pPr>
+    </w:p>
+    <w:p>
+      <w:pPr>
+        <w:rPr>
+          <w:rFonts w:ascii="Times New Roman" w:hAnsi="Times New Roman" w:cs="Times New Roman"/>
+          <w:b/>
+          <w:sz w:val="24"/>
+          <w:szCs w:val="24"/>
+          <w:u w:val="single"/>
+        </w:rPr>
+      </w:pPr>
+    </w:p>
+    <w:p>
+      <w:pPr>
+        <w:rPr>
+          <w:rFonts w:ascii="Times New Roman" w:hAnsi="Times New Roman" w:cs="Times New Roman"/>
+          <w:b/>
+          <w:sz w:val="24"/>
+          <w:szCs w:val="24"/>
+          <w:u w:val="single"/>
+        </w:rPr>
+      </w:pPr>
+    </w:p>
+    <w:p>
+      <w:pPr>
+        <w:rPr>
+          <w:rFonts w:ascii="Times New Roman" w:hAnsi="Times New Roman" w:cs="Times New Roman"/>
+          <w:b/>
+          <w:sz w:val="24"/>
+          <w:szCs w:val="24"/>
+          <w:u w:val="single"/>
+        </w:rPr>
+      </w:pPr>
+    </w:p>
+    <w:p>
+      <w:pPr>
+        <w:rPr>
+          <w:rFonts w:ascii="Times New Roman" w:hAnsi="Times New Roman" w:cs="Times New Roman"/>
+          <w:b/>
+          <w:sz w:val="24"/>
+          <w:szCs w:val="24"/>
+          <w:u w:val="single"/>
+        </w:rPr>
+      </w:pPr>
+    </w:p>
+    <w:p>
+      <w:pPr>
+        <w:rPr>
+          <w:rFonts w:ascii="Times New Roman" w:hAnsi="Times New Roman" w:cs="Times New Roman"/>
+          <w:b/>
+          <w:sz w:val="24"/>
+          <w:szCs w:val="24"/>
+          <w:u w:val="single"/>
+        </w:rPr>
+      </w:pPr>
+      <w:r>
+        <w:rPr>
+          <w:rFonts w:ascii="Times New Roman" w:hAnsi="Times New Roman" w:cs="Times New Roman"/>
+          <w:b/>
+          <w:sz w:val="24"/>
+          <w:szCs w:val="24"/>
+          <w:u w:val="single"/>
+        </w:rPr>
+        <w:lastRenderedPageBreak/>
         <w:t>Flow of Activities:</w:t>
       </w:r>
+    </w:p>
+    <w:p>
+      <w:pPr>
+        <w:rPr>
+          <w:rFonts w:ascii="Times New Roman" w:hAnsi="Times New Roman" w:cs="Times New Roman"/>
+          <w:b/>
+          <w:sz w:val="24"/>
+          <w:szCs w:val="24"/>
+          <w:u w:val="single"/>
+        </w:rPr>
+      </w:pPr>
+      <w:bookmarkStart w:id="0" w:name="_GoBack"/>
+      <w:bookmarkEnd w:id="0"/>
     </w:p>
     <w:p>
       <w:pPr>
@@ -4930,6 +5125,25 @@
     <w:name w:val="Normal"/>
     <w:qFormat/>
   </w:style>
+  <w:style w:type="paragraph" w:styleId="Heading3">
+    <w:name w:val="heading 3"/>
+    <w:basedOn w:val="Normal"/>
+    <w:link w:val="Heading3Char"/>
+    <w:uiPriority w:val="9"/>
+    <w:qFormat/>
+    <w:rsid w:val="00AE1FBE"/>
+    <w:pPr>
+      <w:spacing w:before="100" w:beforeAutospacing="1" w:after="100" w:afterAutospacing="1" w:line="240" w:lineRule="auto"/>
+      <w:outlineLvl w:val="2"/>
+    </w:pPr>
+    <w:rPr>
+      <w:rFonts w:ascii="Times New Roman" w:eastAsia="Times New Roman" w:hAnsi="Times New Roman" w:cs="Times New Roman"/>
+      <w:b/>
+      <w:bCs/>
+      <w:sz w:val="27"/>
+      <w:szCs w:val="27"/>
+    </w:rPr>
+  </w:style>
   <w:style w:type="character" w:default="1" w:styleId="DefaultParagraphFont">
     <w:name w:val="Default Paragraph Font"/>
     <w:uiPriority w:val="1"/>
@@ -5002,6 +5216,36 @@
       <w:ind w:left="720"/>
       <w:contextualSpacing/>
     </w:pPr>
+  </w:style>
+  <w:style w:type="character" w:customStyle="1" w:styleId="Heading3Char">
+    <w:name w:val="Heading 3 Char"/>
+    <w:basedOn w:val="DefaultParagraphFont"/>
+    <w:link w:val="Heading3"/>
+    <w:uiPriority w:val="9"/>
+    <w:rsid w:val="00AE1FBE"/>
+    <w:rPr>
+      <w:rFonts w:ascii="Times New Roman" w:eastAsia="Times New Roman" w:hAnsi="Times New Roman" w:cs="Times New Roman"/>
+      <w:b/>
+      <w:bCs/>
+      <w:sz w:val="27"/>
+      <w:szCs w:val="27"/>
+    </w:rPr>
+  </w:style>
+  <w:style w:type="paragraph" w:styleId="NormalWeb">
+    <w:name w:val="Normal (Web)"/>
+    <w:basedOn w:val="Normal"/>
+    <w:uiPriority w:val="99"/>
+    <w:semiHidden/>
+    <w:unhideWhenUsed/>
+    <w:rsid w:val="00AE1FBE"/>
+    <w:pPr>
+      <w:spacing w:before="100" w:beforeAutospacing="1" w:after="100" w:afterAutospacing="1" w:line="240" w:lineRule="auto"/>
+    </w:pPr>
+    <w:rPr>
+      <w:rFonts w:ascii="Times New Roman" w:eastAsia="Times New Roman" w:hAnsi="Times New Roman" w:cs="Times New Roman"/>
+      <w:sz w:val="24"/>
+      <w:szCs w:val="24"/>
+    </w:rPr>
   </w:style>
 </w:styles>
 </file>
@@ -5272,7 +5516,7 @@
 </file>
 
 <file path=customXml/itemProps1.xml><?xml version="1.0" encoding="utf-8"?>
-<ds:datastoreItem xmlns:ds="http://schemas.openxmlformats.org/officeDocument/2006/customXml" ds:itemID="{717F011C-C567-47FD-8691-C05F62242DA7}">
+<ds:datastoreItem xmlns:ds="http://schemas.openxmlformats.org/officeDocument/2006/customXml" ds:itemID="{76956734-A577-4AB2-AFD8-FD8001A6E8D0}">
   <ds:schemaRefs>
     <ds:schemaRef ds:uri="http://schemas.openxmlformats.org/officeDocument/2006/bibliography"/>
   </ds:schemaRefs>

</xml_diff>